<commit_message>
finalisation tp + pdf
</commit_message>
<xml_diff>
--- a/TP2/CR_reseau_TP2-Final.docx
+++ b/TP2/CR_reseau_TP2-Final.docx
@@ -1,6 +1,6 @@
 
 <file path=word/document.xml><?xml version="1.0" encoding="utf-8"?>
-<w:document xmlns:wpc="http://schemas.microsoft.com/office/word/2010/wordprocessingCanvas" xmlns:mo="http://schemas.microsoft.com/office/mac/office/2008/main" xmlns:mc="http://schemas.openxmlformats.org/markup-compatibility/2006" xmlns:mv="urn:schemas-microsoft-com:mac:vml" xmlns:o="urn:schemas-microsoft-com:office:office" xmlns:r="http://schemas.openxmlformats.org/officeDocument/2006/relationships" xmlns:m="http://schemas.openxmlformats.org/officeDocument/2006/math" xmlns:v="urn:schemas-microsoft-com:vml" xmlns:wp14="http://schemas.microsoft.com/office/word/2010/wordprocessingDrawing" xmlns:wp="http://schemas.openxmlformats.org/drawingml/2006/wordprocessingDrawing" xmlns:w10="urn:schemas-microsoft-com:office:word" xmlns:w="http://schemas.openxmlformats.org/wordprocessingml/2006/main" xmlns:w14="http://schemas.microsoft.com/office/word/2010/wordml" xmlns:wpg="http://schemas.microsoft.com/office/word/2010/wordprocessingGroup" xmlns:wpi="http://schemas.microsoft.com/office/word/2010/wordprocessingInk" xmlns:wne="http://schemas.microsoft.com/office/word/2006/wordml" xmlns:wps="http://schemas.microsoft.com/office/word/2010/wordprocessingShape" mc:Ignorable="w14 wp14">
+<w:document xmlns:wpc="http://schemas.microsoft.com/office/word/2010/wordprocessingCanvas" xmlns:mc="http://schemas.openxmlformats.org/markup-compatibility/2006" xmlns:o="urn:schemas-microsoft-com:office:office" xmlns:r="http://schemas.openxmlformats.org/officeDocument/2006/relationships" xmlns:m="http://schemas.openxmlformats.org/officeDocument/2006/math" xmlns:v="urn:schemas-microsoft-com:vml" xmlns:wp14="http://schemas.microsoft.com/office/word/2010/wordprocessingDrawing" xmlns:wp="http://schemas.openxmlformats.org/drawingml/2006/wordprocessingDrawing" xmlns:w10="urn:schemas-microsoft-com:office:word" xmlns:w="http://schemas.openxmlformats.org/wordprocessingml/2006/main" xmlns:w14="http://schemas.microsoft.com/office/word/2010/wordml" xmlns:w15="http://schemas.microsoft.com/office/word/2012/wordml" xmlns:wpg="http://schemas.microsoft.com/office/word/2010/wordprocessingGroup" xmlns:wpi="http://schemas.microsoft.com/office/word/2010/wordprocessingInk" xmlns:wne="http://schemas.microsoft.com/office/word/2006/wordml" xmlns:wps="http://schemas.microsoft.com/office/word/2010/wordprocessingShape" mc:Ignorable="w14 w15 wp14">
   <w:body>
     <w:p>
       <w:pPr>
@@ -16,7 +16,7 @@
           <w:lang w:val="en-US"/>
         </w:rPr>
         <w:drawing>
-          <wp:anchor distT="0" distB="0" distL="0" distR="0" simplePos="0" relativeHeight="4294966274" behindDoc="0" locked="0" layoutInCell="1" allowOverlap="1" wp14:anchorId="38A26014" wp14:editId="3208E1E1">
+          <wp:anchor distT="0" distB="0" distL="0" distR="0" simplePos="0" relativeHeight="251641856" behindDoc="0" locked="0" layoutInCell="1" allowOverlap="1" wp14:anchorId="38A26014" wp14:editId="3208E1E1">
             <wp:simplePos x="0" y="0"/>
             <wp:positionH relativeFrom="column">
               <wp:posOffset>3824605</wp:posOffset>
@@ -41,7 +41,7 @@
                     </pic:cNvPicPr>
                   </pic:nvPicPr>
                   <pic:blipFill>
-                    <a:blip r:embed="rId9"/>
+                    <a:blip r:embed="rId8"/>
                     <a:stretch>
                       <a:fillRect/>
                     </a:stretch>
@@ -268,7 +268,7 @@
           <w:lang w:val="en-US"/>
         </w:rPr>
         <w:drawing>
-          <wp:anchor distT="0" distB="0" distL="0" distR="0" simplePos="0" relativeHeight="4294966275" behindDoc="0" locked="0" layoutInCell="1" allowOverlap="1" wp14:anchorId="42A54FA3" wp14:editId="19CE5194">
+          <wp:anchor distT="0" distB="0" distL="0" distR="0" simplePos="0" relativeHeight="251643904" behindDoc="0" locked="0" layoutInCell="1" allowOverlap="1" wp14:anchorId="42A54FA3" wp14:editId="19CE5194">
             <wp:simplePos x="0" y="0"/>
             <wp:positionH relativeFrom="column">
               <wp:align>center</wp:align>
@@ -293,7 +293,7 @@
                     </pic:cNvPicPr>
                   </pic:nvPicPr>
                   <pic:blipFill>
-                    <a:blip r:embed="rId10"/>
+                    <a:blip r:embed="rId9"/>
                     <a:stretch>
                       <a:fillRect/>
                     </a:stretch>
@@ -382,7 +382,7 @@
     </w:p>
     <w:tbl>
       <w:tblPr>
-        <w:tblStyle w:val="TableGrid"/>
+        <w:tblStyle w:val="Grilledutableau"/>
         <w:tblW w:w="9989" w:type="dxa"/>
         <w:tblInd w:w="-304" w:type="dxa"/>
         <w:tblCellMar>
@@ -685,7 +685,6 @@
                 <w:szCs w:val="18"/>
               </w:rPr>
             </w:pPr>
-            <w:proofErr w:type="spellStart"/>
             <w:r>
               <w:rPr>
                 <w:sz w:val="18"/>
@@ -694,7 +693,6 @@
               </w:rPr>
               <w:t>Opcode</w:t>
             </w:r>
-            <w:proofErr w:type="spellEnd"/>
           </w:p>
           <w:p>
             <w:pPr>
@@ -991,7 +989,7 @@
     </w:p>
     <w:p>
       <w:pPr>
-        <w:pStyle w:val="ListParagraph"/>
+        <w:pStyle w:val="Paragraphedeliste"/>
         <w:numPr>
           <w:ilvl w:val="0"/>
           <w:numId w:val="3"/>
@@ -1004,14 +1002,11 @@
     </w:p>
     <w:p>
       <w:pPr>
-        <w:pStyle w:val="ListParagraph"/>
+        <w:pStyle w:val="Paragraphedeliste"/>
         <w:numPr>
           <w:ilvl w:val="0"/>
           <w:numId w:val="3"/>
         </w:numPr>
-        <w:rPr>
-          <w:lang w:val="en-US"/>
-        </w:rPr>
       </w:pPr>
       <w:r>
         <w:t xml:space="preserve">Le champ </w:t>
@@ -1024,16 +1019,26 @@
       <w:r>
         <w:t xml:space="preserve"> permet de préciser si le paquet est une requête ou une réponse : </w:t>
       </w:r>
-      <w:r>
-        <w:rPr>
-          <w:lang w:val="en-US"/>
-        </w:rPr>
-        <w:t>Request (x01), Reply (x02).</w:t>
-      </w:r>
-    </w:p>
-    <w:p>
-      <w:pPr>
-        <w:pStyle w:val="ListParagraph"/>
+      <w:proofErr w:type="spellStart"/>
+      <w:r>
+        <w:t>Request</w:t>
+      </w:r>
+      <w:proofErr w:type="spellEnd"/>
+      <w:r>
+        <w:t xml:space="preserve"> (x01), </w:t>
+      </w:r>
+      <w:proofErr w:type="spellStart"/>
+      <w:r>
+        <w:t>Reply</w:t>
+      </w:r>
+      <w:proofErr w:type="spellEnd"/>
+      <w:r>
+        <w:t xml:space="preserve"> (x02).</w:t>
+      </w:r>
+    </w:p>
+    <w:p>
+      <w:pPr>
+        <w:pStyle w:val="Paragraphedeliste"/>
         <w:numPr>
           <w:ilvl w:val="0"/>
           <w:numId w:val="3"/>
@@ -1136,7 +1141,7 @@
     </w:p>
     <w:p>
       <w:pPr>
-        <w:pStyle w:val="ListParagraph"/>
+        <w:pStyle w:val="Paragraphedeliste"/>
         <w:numPr>
           <w:ilvl w:val="0"/>
           <w:numId w:val="2"/>
@@ -1168,7 +1173,7 @@
     </w:p>
     <w:p>
       <w:pPr>
-        <w:pStyle w:val="ListParagraph"/>
+        <w:pStyle w:val="Paragraphedeliste"/>
         <w:numPr>
           <w:ilvl w:val="0"/>
           <w:numId w:val="2"/>
@@ -1200,7 +1205,7 @@
     </w:p>
     <w:p>
       <w:pPr>
-        <w:pStyle w:val="ListParagraph"/>
+        <w:pStyle w:val="Paragraphedeliste"/>
         <w:numPr>
           <w:ilvl w:val="0"/>
           <w:numId w:val="2"/>
@@ -1226,7 +1231,7 @@
     </w:p>
     <w:p>
       <w:pPr>
-        <w:pStyle w:val="ListParagraph"/>
+        <w:pStyle w:val="Paragraphedeliste"/>
         <w:numPr>
           <w:ilvl w:val="0"/>
           <w:numId w:val="2"/>
@@ -1252,7 +1257,7 @@
     </w:p>
     <w:p>
       <w:pPr>
-        <w:pStyle w:val="ListParagraph"/>
+        <w:pStyle w:val="Paragraphedeliste"/>
         <w:numPr>
           <w:ilvl w:val="0"/>
           <w:numId w:val="2"/>
@@ -1278,7 +1283,7 @@
     </w:p>
     <w:p>
       <w:pPr>
-        <w:pStyle w:val="ListParagraph"/>
+        <w:pStyle w:val="Paragraphedeliste"/>
         <w:numPr>
           <w:ilvl w:val="0"/>
           <w:numId w:val="2"/>
@@ -1304,7 +1309,7 @@
     </w:p>
     <w:p>
       <w:pPr>
-        <w:pStyle w:val="ListParagraph"/>
+        <w:pStyle w:val="Paragraphedeliste"/>
         <w:numPr>
           <w:ilvl w:val="0"/>
           <w:numId w:val="2"/>
@@ -1379,13 +1384,13 @@
       </w:r>
       <w:r>
         <w:rPr>
-          <w:rFonts w:ascii="Lucida console" w:hAnsi="Lucida console"/>
+          <w:rFonts w:ascii="Lucida Console" w:hAnsi="Lucida Console"/>
         </w:rPr>
         <w:t xml:space="preserve"> </w:t>
       </w:r>
       <w:r>
         <w:rPr>
-          <w:rFonts w:ascii="Lucida console" w:hAnsi="Lucida console"/>
+          <w:rFonts w:ascii="Lucida Console" w:hAnsi="Lucida Console"/>
           <w:i/>
           <w:iCs/>
         </w:rPr>
@@ -1393,7 +1398,7 @@
       </w:r>
       <w:r>
         <w:rPr>
-          <w:rFonts w:ascii="Lucida console" w:hAnsi="Lucida console"/>
+          <w:rFonts w:ascii="Lucida Console" w:hAnsi="Lucida Console"/>
         </w:rPr>
         <w:t>.</w:t>
       </w:r>
@@ -1565,535 +1570,231 @@
         <w:jc w:val="both"/>
       </w:pPr>
       <w:r>
+        <w:t xml:space="preserve">Les adresse Ethernet source de ces deux paquets correspondent à l’adresse de la machine </w:t>
+      </w:r>
+      <w:r>
+        <w:t>émettrice</w:t>
+      </w:r>
+      <w:r>
+        <w:t xml:space="preserve">, cependant l’adresse source au niveau de la trame ARP est dans les deux cas l’adresse de la machine B, celle visée </w:t>
+      </w:r>
+      <w:r>
+        <w:t>initialement par le ARP request (paquet No.1).</w:t>
+      </w:r>
+    </w:p>
+    <w:p>
+      <w:pPr>
+        <w:jc w:val="both"/>
+      </w:pPr>
+      <w:r>
         <w:rPr>
           <w:noProof/>
           <w:lang w:val="en-US"/>
         </w:rPr>
-        <mc:AlternateContent>
-          <mc:Choice Requires="wps">
-            <w:drawing>
-              <wp:anchor distT="0" distB="0" distL="114300" distR="114300" simplePos="0" relativeHeight="251658240" behindDoc="0" locked="0" layoutInCell="1" allowOverlap="1" wp14:anchorId="4784703F" wp14:editId="1B1C5044">
-                <wp:simplePos x="0" y="0"/>
-                <wp:positionH relativeFrom="column">
-                  <wp:posOffset>0</wp:posOffset>
-                </wp:positionH>
-                <wp:positionV relativeFrom="paragraph">
-                  <wp:posOffset>835414</wp:posOffset>
-                </wp:positionV>
-                <wp:extent cx="457200" cy="342900"/>
-                <wp:effectExtent l="76200" t="50800" r="76200" b="88900"/>
-                <wp:wrapNone/>
-                <wp:docPr id="4" name="Rectangle 4"/>
-                <wp:cNvGraphicFramePr/>
-                <a:graphic xmlns:a="http://schemas.openxmlformats.org/drawingml/2006/main">
-                  <a:graphicData uri="http://schemas.microsoft.com/office/word/2010/wordprocessingShape">
-                    <wps:wsp>
-                      <wps:cNvSpPr/>
-                      <wps:spPr>
-                        <a:xfrm>
-                          <a:off x="0" y="0"/>
-                          <a:ext cx="457200" cy="342900"/>
-                        </a:xfrm>
-                        <a:prstGeom prst="rect">
-                          <a:avLst/>
-                        </a:prstGeom>
-                        <a:extLst>
-                          <a:ext uri="{FAA26D3D-D897-4be2-8F04-BA451C77F1D7}">
-                            <ma14:placeholderFlag xmlns:ma14="http://schemas.microsoft.com/office/mac/drawingml/2011/main"/>
-                          </a:ext>
-                          <a:ext uri="{C572A759-6A51-4108-AA02-DFA0A04FC94B}">
-                            <ma14:wrappingTextBoxFlag xmlns:ma14="http://schemas.microsoft.com/office/mac/drawingml/2011/main"/>
-                          </a:ext>
-                        </a:extLst>
-                      </wps:spPr>
-                      <wps:style>
-                        <a:lnRef idx="0">
-                          <a:schemeClr val="accent4"/>
-                        </a:lnRef>
-                        <a:fillRef idx="3">
-                          <a:schemeClr val="accent4"/>
-                        </a:fillRef>
-                        <a:effectRef idx="3">
-                          <a:schemeClr val="accent4"/>
-                        </a:effectRef>
-                        <a:fontRef idx="minor">
-                          <a:schemeClr val="lt1"/>
-                        </a:fontRef>
-                      </wps:style>
-                      <wps:bodyPr rot="0" spcFirstLastPara="0" vertOverflow="overflow" horzOverflow="overflow" vert="horz" wrap="square" lIns="91440" tIns="45720" rIns="91440" bIns="45720" numCol="1" spcCol="0" rtlCol="0" fromWordArt="0" anchor="ctr" anchorCtr="0" forceAA="0" compatLnSpc="1">
-                        <a:prstTxWarp prst="textNoShape">
-                          <a:avLst/>
-                        </a:prstTxWarp>
-                        <a:noAutofit/>
-                      </wps:bodyPr>
-                    </wps:wsp>
-                  </a:graphicData>
-                </a:graphic>
-                <wp14:sizeRelH relativeFrom="margin">
-                  <wp14:pctWidth>0</wp14:pctWidth>
-                </wp14:sizeRelH>
-                <wp14:sizeRelV relativeFrom="margin">
-                  <wp14:pctHeight>0</wp14:pctHeight>
-                </wp14:sizeRelV>
-              </wp:anchor>
-            </w:drawing>
-          </mc:Choice>
-          <mc:Fallback>
-            <w:pict>
-              <v:rect id="Rectangle 4" o:spid="_x0000_s1026" style="position:absolute;margin-left:0;margin-top:65.8pt;width:36pt;height:27pt;z-index:251658240;visibility:visible;mso-wrap-style:square;mso-width-percent:0;mso-height-percent:0;mso-wrap-distance-left:9pt;mso-wrap-distance-top:0;mso-wrap-distance-right:9pt;mso-wrap-distance-bottom:0;mso-position-horizontal:absolute;mso-position-horizontal-relative:text;mso-position-vertical:absolute;mso-position-vertical-relative:text;mso-width-percent:0;mso-height-percent:0;mso-width-relative:margin;mso-height-relative:margin;v-text-anchor:middle" o:gfxdata="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" fillcolor="#020100 [39]" stroked="f">
-                <v:fill color2="#fcbd00 [3175]" rotate="t" colors="0 #ffc746;.5 #ffc600;1 #e5b600" focus="100%" type="gradient">
-                  <o:fill v:ext="view" type="gradientUnscaled"/>
-                </v:fill>
-                <v:shadow on="t" opacity="41287f" mv:blur="57150f" offset="0,1.5pt"/>
-              </v:rect>
-            </w:pict>
-          </mc:Fallback>
-        </mc:AlternateContent>
-      </w:r>
-      <w:r>
-        <w:rPr>
-          <w:noProof/>
-          <w:lang w:val="en-US"/>
-        </w:rPr>
-        <mc:AlternateContent>
-          <mc:Choice Requires="wps">
-            <w:drawing>
-              <wp:anchor distT="0" distB="0" distL="114300" distR="114300" simplePos="0" relativeHeight="251659264" behindDoc="0" locked="0" layoutInCell="1" allowOverlap="1" wp14:anchorId="2DF69F63" wp14:editId="28400EB5">
-                <wp:simplePos x="0" y="0"/>
-                <wp:positionH relativeFrom="column">
-                  <wp:posOffset>228600</wp:posOffset>
-                </wp:positionH>
-                <wp:positionV relativeFrom="paragraph">
-                  <wp:posOffset>759214</wp:posOffset>
-                </wp:positionV>
-                <wp:extent cx="228600" cy="457200"/>
-                <wp:effectExtent l="0" t="0" r="0" b="0"/>
-                <wp:wrapNone/>
-                <wp:docPr id="5" name="Text Box 5"/>
-                <wp:cNvGraphicFramePr/>
-                <a:graphic xmlns:a="http://schemas.openxmlformats.org/drawingml/2006/main">
-                  <a:graphicData uri="http://schemas.microsoft.com/office/word/2010/wordprocessingShape">
-                    <wps:wsp>
-                      <wps:cNvSpPr txBox="1"/>
-                      <wps:spPr>
-                        <a:xfrm>
-                          <a:off x="0" y="0"/>
-                          <a:ext cx="228600" cy="457200"/>
-                        </a:xfrm>
-                        <a:prstGeom prst="rect">
-                          <a:avLst/>
-                        </a:prstGeom>
-                        <a:noFill/>
-                        <a:ln>
-                          <a:noFill/>
-                        </a:ln>
-                        <a:effectLst/>
-                        <a:extLst>
-                          <a:ext uri="{FAA26D3D-D897-4be2-8F04-BA451C77F1D7}">
-                            <ma14:placeholderFlag xmlns:ma14="http://schemas.microsoft.com/office/mac/drawingml/2011/main"/>
-                          </a:ext>
-                          <a:ext uri="{C572A759-6A51-4108-AA02-DFA0A04FC94B}">
-                            <ma14:wrappingTextBoxFlag xmlns:ma14="http://schemas.microsoft.com/office/mac/drawingml/2011/main"/>
-                          </a:ext>
-                        </a:extLst>
-                      </wps:spPr>
-                      <wps:style>
-                        <a:lnRef idx="0">
-                          <a:schemeClr val="accent1"/>
-                        </a:lnRef>
-                        <a:fillRef idx="0">
-                          <a:schemeClr val="accent1"/>
-                        </a:fillRef>
-                        <a:effectRef idx="0">
-                          <a:schemeClr val="accent1"/>
-                        </a:effectRef>
-                        <a:fontRef idx="minor">
-                          <a:schemeClr val="dk1"/>
-                        </a:fontRef>
-                      </wps:style>
-                      <wps:txbx>
-                        <w:txbxContent>
-                          <w:p>
-                            <w:pPr>
-                              <w:contextualSpacing/>
-                              <w:rPr>
-                                <w:sz w:val="16"/>
-                                <w:szCs w:val="16"/>
-                              </w:rPr>
-                            </w:pPr>
-                            <w:r>
-                              <w:rPr>
-                                <w:sz w:val="16"/>
-                                <w:szCs w:val="16"/>
-                              </w:rPr>
-                              <w:t>1</w:t>
-                            </w:r>
-                          </w:p>
-                          <w:p>
-                            <w:pPr>
-                              <w:contextualSpacing/>
-                              <w:rPr>
-                                <w:sz w:val="16"/>
-                                <w:szCs w:val="16"/>
-                              </w:rPr>
-                            </w:pPr>
-                            <w:r>
-                              <w:rPr>
-                                <w:sz w:val="16"/>
-                                <w:szCs w:val="16"/>
-                              </w:rPr>
-                              <w:t>2</w:t>
-                            </w:r>
-                          </w:p>
-                          <w:p>
-                            <w:pPr>
-                              <w:contextualSpacing/>
-                              <w:rPr>
-                                <w:sz w:val="16"/>
-                                <w:szCs w:val="16"/>
-                              </w:rPr>
-                            </w:pPr>
-                            <w:r>
-                              <w:rPr>
-                                <w:sz w:val="16"/>
-                                <w:szCs w:val="16"/>
-                              </w:rPr>
-                              <w:t>3</w:t>
-                            </w:r>
-                          </w:p>
-                        </w:txbxContent>
-                      </wps:txbx>
-                      <wps:bodyPr rot="0" spcFirstLastPara="0" vertOverflow="overflow" horzOverflow="overflow" vert="horz" wrap="square" lIns="91440" tIns="45720" rIns="91440" bIns="45720" numCol="1" spcCol="0" rtlCol="0" fromWordArt="0" anchor="t" anchorCtr="0" forceAA="0" compatLnSpc="1">
-                        <a:prstTxWarp prst="textNoShape">
-                          <a:avLst/>
-                        </a:prstTxWarp>
-                        <a:noAutofit/>
-                      </wps:bodyPr>
-                    </wps:wsp>
-                  </a:graphicData>
-                </a:graphic>
-                <wp14:sizeRelH relativeFrom="margin">
-                  <wp14:pctWidth>0</wp14:pctWidth>
-                </wp14:sizeRelH>
-                <wp14:sizeRelV relativeFrom="margin">
-                  <wp14:pctHeight>0</wp14:pctHeight>
-                </wp14:sizeRelV>
-              </wp:anchor>
-            </w:drawing>
-          </mc:Choice>
-          <mc:Fallback>
-            <w:pict>
-              <v:shapetype id="_x0000_t202" coordsize="21600,21600" o:spt="202" path="m0,0l0,21600,21600,21600,21600,0xe">
-                <v:stroke joinstyle="miter"/>
-                <v:path gradientshapeok="t" o:connecttype="rect"/>
-              </v:shapetype>
-              <v:shape id="Text Box 5" o:spid="_x0000_s1026" type="#_x0000_t202" style="position:absolute;left:0;text-align:left;margin-left:18pt;margin-top:59.8pt;width:18pt;height:36pt;z-index:251659264;visibility:visible;mso-wrap-style:square;mso-width-percent:0;mso-height-percent:0;mso-wrap-distance-left:9pt;mso-wrap-distance-top:0;mso-wrap-distance-right:9pt;mso-wrap-distance-bottom:0;mso-position-horizontal:absolute;mso-position-horizontal-relative:text;mso-position-vertical:absolute;mso-position-vertical-relative:text;mso-width-percent:0;mso-height-percent:0;mso-width-relative:margin;mso-height-relative:margin;v-text-anchor:top" o:gfxdata="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" filled="f" stroked="f">
-                <v:textbox>
-                  <w:txbxContent>
-                    <w:p>
-                      <w:pPr>
-                        <w:contextualSpacing/>
-                        <w:rPr>
-                          <w:sz w:val="16"/>
-                          <w:szCs w:val="16"/>
-                        </w:rPr>
-                      </w:pPr>
-                      <w:r>
-                        <w:rPr>
-                          <w:sz w:val="16"/>
-                          <w:szCs w:val="16"/>
-                        </w:rPr>
-                        <w:t>1</w:t>
-                      </w:r>
-                    </w:p>
-                    <w:p>
-                      <w:pPr>
-                        <w:contextualSpacing/>
-                        <w:rPr>
-                          <w:sz w:val="16"/>
-                          <w:szCs w:val="16"/>
-                        </w:rPr>
-                      </w:pPr>
-                      <w:r>
-                        <w:rPr>
-                          <w:sz w:val="16"/>
-                          <w:szCs w:val="16"/>
-                        </w:rPr>
-                        <w:t>2</w:t>
-                      </w:r>
-                    </w:p>
-                    <w:p>
-                      <w:pPr>
-                        <w:contextualSpacing/>
-                        <w:rPr>
-                          <w:sz w:val="16"/>
-                          <w:szCs w:val="16"/>
-                        </w:rPr>
-                      </w:pPr>
-                      <w:r>
-                        <w:rPr>
-                          <w:sz w:val="16"/>
-                          <w:szCs w:val="16"/>
-                        </w:rPr>
-                        <w:t>3</w:t>
-                      </w:r>
-                    </w:p>
-                  </w:txbxContent>
-                </v:textbox>
-              </v:shape>
-            </w:pict>
-          </mc:Fallback>
-        </mc:AlternateContent>
-      </w:r>
-      <w:r>
-        <w:t xml:space="preserve">Les adresse Ethernet source de ces deux paquets correspondent à l’adresse de la machine </w:t>
+        <w:pict w14:anchorId="16BC9AE7">
+          <v:shapetype id="_x0000_t75" coordsize="21600,21600" o:spt="75" o:preferrelative="t" path="m@4@5l@4@11@9@11@9@5xe" filled="f" stroked="f">
+            <v:stroke joinstyle="miter"/>
+            <v:formulas>
+              <v:f eqn="if lineDrawn pixelLineWidth 0"/>
+              <v:f eqn="sum @0 1 0"/>
+              <v:f eqn="sum 0 0 @1"/>
+              <v:f eqn="prod @2 1 2"/>
+              <v:f eqn="prod @3 21600 pixelWidth"/>
+              <v:f eqn="prod @3 21600 pixelHeight"/>
+              <v:f eqn="sum @0 0 1"/>
+              <v:f eqn="prod @6 1 2"/>
+              <v:f eqn="prod @7 21600 pixelWidth"/>
+              <v:f eqn="sum @8 21600 0"/>
+              <v:f eqn="prod @7 21600 pixelHeight"/>
+              <v:f eqn="sum @10 21600 0"/>
+            </v:formulas>
+            <v:path o:extrusionok="f" gradientshapeok="t" o:connecttype="rect"/>
+            <o:lock v:ext="edit" aspectratio="t"/>
+          </v:shapetype>
+          <v:shape id="_x0000_i1025" type="#_x0000_t75" style="width:469.5pt;height:41.25pt">
+            <v:imagedata r:id="rId10" o:title="question11"/>
+          </v:shape>
+        </w:pict>
+      </w:r>
+    </w:p>
+    <w:p>
+      <w:pPr>
+        <w:jc w:val="both"/>
+      </w:pPr>
+      <w:r>
+        <w:t>12) Il est possible de déclarer</w:t>
+      </w:r>
+      <w:r>
+        <w:t xml:space="preserve"> en published une association</w:t>
+      </w:r>
+      <w:r>
+        <w:t xml:space="preserve"> Ethernet</w:t>
+      </w:r>
+      <w:r>
+        <w:t>/IP dans s</w:t>
+      </w:r>
+      <w:r>
+        <w:t>a</w:t>
+      </w:r>
+      <w:r>
+        <w:t xml:space="preserve"> </w:t>
+      </w:r>
+      <w:r>
+        <w:t xml:space="preserve">table ARP afin de </w:t>
+      </w:r>
+      <w:r>
+        <w:t>récupérer</w:t>
+      </w:r>
+      <w:r>
+        <w:t xml:space="preserve"> des paquets destinés</w:t>
+      </w:r>
+      <w:r>
+        <w:t xml:space="preserve"> à une autre machine</w:t>
+      </w:r>
+      <w:r>
+        <w:t xml:space="preserve">. En effet, lors de l’envoi d’un paquet, une machine envoie un paquet ARP request, et la machine </w:t>
+      </w:r>
+      <w:r>
+        <w:t xml:space="preserve">de </w:t>
+      </w:r>
+      <w:r>
+        <w:t xml:space="preserve">destination va répondre avec un ARP reply. Ensuite (il faut que se soit après le paquet ARP reply de la machine destination pour écraser l’association dans la table ARP) la machine pirate va </w:t>
+      </w:r>
+      <w:r>
+        <w:t>répondre</w:t>
+      </w:r>
+      <w:r>
+        <w:t xml:space="preserve"> au ARP request en associant l’adresse IP de destination avec sa propre adresse Ethernet. Cela écrase donc la première association dans la table ARP de la machine source. Au prochain envoie d’un paquet, l’adresse Ethernet associée à l’adresse IP de destination sera donc l’adresse de la machine pirate.</w:t>
+      </w:r>
+    </w:p>
+    <w:p>
+      <w:pPr>
+        <w:jc w:val="both"/>
+      </w:pPr>
+      <w:r>
+        <w:t xml:space="preserve">13) Lors de la configuration d’une machine avec une adresse IP correspondant à une adresse IP déjà utilisée sur le </w:t>
+      </w:r>
+      <w:r>
+        <w:t>réseau</w:t>
+      </w:r>
+      <w:r>
+        <w:t xml:space="preserve">, un message d’alerte est affiché sur les deux machines correspondantes. Ce message indique que l’adresse IP est déjà </w:t>
+      </w:r>
+      <w:r>
+        <w:t>utilisée</w:t>
+      </w:r>
+      <w:r>
+        <w:t xml:space="preserve"> ou que une machine </w:t>
+      </w:r>
+      <w:r>
+        <w:t>tierce</w:t>
+      </w:r>
+      <w:r>
+        <w:t xml:space="preserve"> vient d’utiliser cette adresse pour configurer une de ses interface</w:t>
+      </w:r>
+      <w:r>
+        <w:t>s</w:t>
+      </w:r>
+      <w:r>
+        <w:t xml:space="preserve">. Il correspond à un conflit d’IP sur le </w:t>
+      </w:r>
+      <w:r>
+        <w:t>réseau</w:t>
+      </w:r>
+      <w:r>
+        <w:t> :</w:t>
+      </w:r>
+    </w:p>
+    <w:p>
+      <w:pPr>
+        <w:jc w:val="both"/>
+      </w:pPr>
+      <w:r>
+        <w:t xml:space="preserve">Lors de la configuration de l’interface, un ARP gratuit </w:t>
+      </w:r>
+      <w:r>
+        <w:t xml:space="preserve">request </w:t>
+      </w:r>
+      <w:r>
+        <w:t xml:space="preserve">est envoyé sur le </w:t>
+      </w:r>
+      <w:r>
+        <w:t>réseau</w:t>
+      </w:r>
+      <w:r>
+        <w:t xml:space="preserve">. Si une machine possède déjà cette adresse IP, un message d’alerte s’affiche sur sa console et elle envoie en réponse un ARP gratuit </w:t>
+      </w:r>
+      <w:r>
+        <w:t xml:space="preserve">reply </w:t>
+      </w:r>
+      <w:r>
+        <w:t>à destination de la machine «</w:t>
+      </w:r>
+      <w:r>
+        <w:t xml:space="preserve"> voleuse » pour la prévenir du conflit. </w:t>
+      </w:r>
+      <w:r>
+        <w:t>Cette dernière reçoit</w:t>
+      </w:r>
+      <w:r>
+        <w:t xml:space="preserve"> alors le paquet ARP reply et affiche</w:t>
+      </w:r>
+      <w:r>
+        <w:t xml:space="preserve"> le message d’alerte</w:t>
+      </w:r>
+      <w:r>
+        <w:t xml:space="preserve"> en console</w:t>
+      </w:r>
+      <w:r>
+        <w:t>.</w:t>
+      </w:r>
+    </w:p>
+    <w:p>
+      <w:pPr>
+        <w:jc w:val="both"/>
+      </w:pPr>
+      <w:r>
+        <w:t xml:space="preserve">14) La machine </w:t>
       </w:r>
       <w:r>
         <w:t>émettrice</w:t>
       </w:r>
       <w:r>
-        <w:t xml:space="preserve">, cependant l’adresse source au niveau de la trame ARP est dans les deux cas l’adresse de la machine B, celle visée </w:t>
-      </w:r>
-      <w:r>
-        <w:t>initialement par le ARP request (paquet No.1).</w:t>
-      </w:r>
-    </w:p>
-    <w:p>
-      <w:pPr>
-        <w:jc w:val="both"/>
-      </w:pPr>
-      <w:r>
-        <w:rPr>
-          <w:noProof/>
-          <w:lang w:val="en-US"/>
-        </w:rPr>
-        <w:drawing>
-          <wp:anchor distT="0" distB="0" distL="0" distR="0" simplePos="0" relativeHeight="4294966276" behindDoc="0" locked="0" layoutInCell="1" allowOverlap="1" wp14:anchorId="4E19D596" wp14:editId="3C80EC9A">
-            <wp:simplePos x="0" y="0"/>
-            <wp:positionH relativeFrom="column">
-              <wp:align>center</wp:align>
-            </wp:positionH>
-            <wp:positionV relativeFrom="paragraph">
-              <wp:posOffset>635</wp:posOffset>
-            </wp:positionV>
-            <wp:extent cx="5972810" cy="504825"/>
-            <wp:effectExtent l="25400" t="25400" r="21590" b="28575"/>
-            <wp:wrapSquare wrapText="largest"/>
-            <wp:docPr id="3" name="Image3"/>
-            <wp:cNvGraphicFramePr>
-              <a:graphicFrameLocks xmlns:a="http://schemas.openxmlformats.org/drawingml/2006/main" noChangeAspect="1"/>
-            </wp:cNvGraphicFramePr>
-            <a:graphic xmlns:a="http://schemas.openxmlformats.org/drawingml/2006/main">
-              <a:graphicData uri="http://schemas.openxmlformats.org/drawingml/2006/picture">
-                <pic:pic xmlns:pic="http://schemas.openxmlformats.org/drawingml/2006/picture">
-                  <pic:nvPicPr>
-                    <pic:cNvPr id="3" name="Image3"/>
-                    <pic:cNvPicPr>
-                      <a:picLocks noChangeAspect="1" noChangeArrowheads="1"/>
-                    </pic:cNvPicPr>
-                  </pic:nvPicPr>
-                  <pic:blipFill>
-                    <a:blip r:embed="rId11"/>
-                    <a:stretch>
-                      <a:fillRect/>
-                    </a:stretch>
-                  </pic:blipFill>
-                  <pic:spPr bwMode="auto">
-                    <a:xfrm>
-                      <a:off x="0" y="0"/>
-                      <a:ext cx="5972810" cy="504825"/>
-                    </a:xfrm>
-                    <a:prstGeom prst="rect">
-                      <a:avLst/>
-                    </a:prstGeom>
-                    <a:ln w="9525">
-                      <a:solidFill>
-                        <a:srgbClr val="000000"/>
-                      </a:solidFill>
-                    </a:ln>
-                  </pic:spPr>
-                </pic:pic>
-              </a:graphicData>
-            </a:graphic>
-          </wp:anchor>
-        </w:drawing>
-      </w:r>
-    </w:p>
-    <w:p>
-      <w:pPr>
-        <w:jc w:val="both"/>
-      </w:pPr>
-      <w:r>
-        <w:t>12) Il est possible de déclarer</w:t>
-      </w:r>
-      <w:r>
-        <w:t xml:space="preserve"> en published une association</w:t>
-      </w:r>
-      <w:r>
-        <w:t xml:space="preserve"> Ethernet</w:t>
-      </w:r>
-      <w:r>
-        <w:t>/IP dans s</w:t>
-      </w:r>
-      <w:r>
-        <w:t>a</w:t>
-      </w:r>
-      <w:r>
-        <w:t xml:space="preserve"> </w:t>
-      </w:r>
-      <w:r>
-        <w:t xml:space="preserve">table ARP afin de </w:t>
-      </w:r>
-      <w:r>
-        <w:t>récupérer</w:t>
-      </w:r>
-      <w:r>
-        <w:t xml:space="preserve"> des paquets destinés</w:t>
-      </w:r>
-      <w:r>
-        <w:t xml:space="preserve"> à une autre machine</w:t>
-      </w:r>
-      <w:r>
-        <w:t xml:space="preserve">. En effet, lors de l’envoi d’un paquet, une machine envoie un paquet ARP request, et la machine </w:t>
-      </w:r>
-      <w:r>
-        <w:t xml:space="preserve">de </w:t>
-      </w:r>
-      <w:r>
-        <w:t xml:space="preserve">destination va répondre avec un ARP reply. Ensuite (il faut que se soit après le paquet ARP reply de la machine destination pour écraser l’association dans la table ARP) la machine pirate va </w:t>
-      </w:r>
-      <w:r>
-        <w:t>répondre</w:t>
-      </w:r>
-      <w:r>
-        <w:t xml:space="preserve"> au ARP request en associant l’adresse IP de destination avec sa propre adresse Ethernet. Cela écrase donc la première association dans la table ARP de la machine source. Au prochain envoie d’un paquet, l’adresse Ethernet associée à l’adresse IP de destination sera donc l’adresse de la machine pirate.</w:t>
-      </w:r>
-    </w:p>
-    <w:p>
-      <w:pPr>
-        <w:jc w:val="both"/>
-      </w:pPr>
-      <w:r>
-        <w:t xml:space="preserve">13) Lors de la configuration d’une machine avec une adresse IP correspondant à une adresse IP déjà utilisée sur le </w:t>
-      </w:r>
-      <w:r>
-        <w:t>réseau</w:t>
-      </w:r>
-      <w:r>
-        <w:t xml:space="preserve">, un message d’alerte est affiché sur les deux machines correspondantes. Ce message indique que l’adresse IP est déjà </w:t>
-      </w:r>
-      <w:r>
-        <w:t>utilisée</w:t>
-      </w:r>
-      <w:r>
-        <w:t xml:space="preserve"> ou que une machine </w:t>
-      </w:r>
-      <w:r>
-        <w:t>tierce</w:t>
-      </w:r>
-      <w:r>
-        <w:t xml:space="preserve"> vient d’utiliser cette adresse pour configurer une de ses interface</w:t>
-      </w:r>
-      <w:r>
-        <w:t>s</w:t>
-      </w:r>
-      <w:r>
-        <w:t xml:space="preserve">. Il correspond à un conflit d’IP sur le </w:t>
-      </w:r>
-      <w:r>
-        <w:t>réseau</w:t>
-      </w:r>
-      <w:r>
-        <w:t> :</w:t>
-      </w:r>
-    </w:p>
-    <w:p>
-      <w:pPr>
-        <w:jc w:val="both"/>
-      </w:pPr>
-      <w:r>
-        <w:t xml:space="preserve">Lors de la configuration de l’interface, un ARP gratuit </w:t>
-      </w:r>
-      <w:r>
-        <w:t xml:space="preserve">request </w:t>
-      </w:r>
-      <w:r>
-        <w:t xml:space="preserve">est envoyé sur le </w:t>
-      </w:r>
-      <w:r>
-        <w:t>réseau</w:t>
-      </w:r>
-      <w:r>
-        <w:t xml:space="preserve">. Si une machine possède déjà cette adresse IP, un message d’alerte s’affiche sur sa console et elle envoie en réponse un ARP gratuit </w:t>
-      </w:r>
-      <w:r>
-        <w:t xml:space="preserve">reply </w:t>
-      </w:r>
-      <w:r>
-        <w:t>à destination de la machine «</w:t>
-      </w:r>
-      <w:r>
-        <w:t xml:space="preserve"> voleuse » pour la prévenir du conflit. </w:t>
-      </w:r>
-      <w:r>
-        <w:t>Cette dernière reçoit</w:t>
-      </w:r>
-      <w:r>
-        <w:t xml:space="preserve"> alors le paquet ARP reply et affiche</w:t>
-      </w:r>
-      <w:r>
-        <w:t xml:space="preserve"> le message d’alerte</w:t>
-      </w:r>
-      <w:r>
-        <w:t xml:space="preserve"> en console</w:t>
-      </w:r>
-      <w:r>
-        <w:t>.</w:t>
-      </w:r>
-    </w:p>
-    <w:p>
-      <w:pPr>
-        <w:jc w:val="both"/>
-      </w:pPr>
+        <w:t xml:space="preserve"> du paquet ICMP </w:t>
+      </w:r>
+      <w:r>
+        <w:t>envoie</w:t>
+      </w:r>
+      <w:r>
+        <w:t xml:space="preserve"> une </w:t>
+      </w:r>
+      <w:r>
+        <w:t>requête ARP. L</w:t>
+      </w:r>
+      <w:r>
+        <w:t xml:space="preserve">es deux machines avec la même adresse IP vont répondre en donnant leur adresse </w:t>
+      </w:r>
+      <w:r>
+        <w:t>Ethernet</w:t>
+      </w:r>
+      <w:r>
+        <w:t xml:space="preserve">. La </w:t>
+      </w:r>
+      <w:r>
+        <w:t>première</w:t>
+      </w:r>
+      <w:r>
+        <w:t xml:space="preserve"> qui </w:t>
+      </w:r>
+      <w:r>
+        <w:t>répond</w:t>
+      </w:r>
+      <w:r>
+        <w:t xml:space="preserve"> se voit retourner un </w:t>
+      </w:r>
       <w:r>
         <w:lastRenderedPageBreak/>
-        <w:t xml:space="preserve">14) La machine </w:t>
-      </w:r>
-      <w:r>
-        <w:t>émettrice</w:t>
-      </w:r>
-      <w:r>
-        <w:t xml:space="preserve"> du paquet ICMP </w:t>
-      </w:r>
-      <w:r>
-        <w:t>envoie</w:t>
-      </w:r>
-      <w:r>
-        <w:t xml:space="preserve"> une </w:t>
-      </w:r>
-      <w:r>
-        <w:t>requête ARP. L</w:t>
-      </w:r>
-      <w:r>
-        <w:t xml:space="preserve">es deux machines avec la même adresse IP vont répondre en donnant leur adresse </w:t>
-      </w:r>
-      <w:r>
-        <w:t>Ethernet</w:t>
-      </w:r>
-      <w:r>
-        <w:t xml:space="preserve">. La </w:t>
-      </w:r>
-      <w:r>
-        <w:t>première</w:t>
-      </w:r>
-      <w:r>
-        <w:t xml:space="preserve"> qui </w:t>
-      </w:r>
-      <w:r>
-        <w:t>répond</w:t>
-      </w:r>
-      <w:r>
-        <w:t xml:space="preserve"> se voit retourner un paquet </w:t>
+        <w:t xml:space="preserve">paquet </w:t>
       </w:r>
       <w:r>
         <w:t xml:space="preserve">ICMP (ping) car son adresse Ethernet est alors enregistrée et associée à l’adresse IP. Quand </w:t>
@@ -2114,7 +1815,10 @@
         <w:t xml:space="preserve"> machine </w:t>
       </w:r>
       <w:r>
-        <w:t>est reçut, cela entraine l’écrasement</w:t>
+        <w:t>est reçu</w:t>
+      </w:r>
+      <w:r>
+        <w:t>, cela entraine l’écrasement</w:t>
       </w:r>
       <w:r>
         <w:t xml:space="preserve"> dans la table </w:t>
@@ -2322,7 +2026,7 @@
     </w:p>
     <w:tbl>
       <w:tblPr>
-        <w:tblStyle w:val="TableGrid"/>
+        <w:tblStyle w:val="Grilledutableau"/>
         <w:tblW w:w="5920" w:type="dxa"/>
         <w:tblLook w:val="04A0" w:firstRow="1" w:lastRow="0" w:firstColumn="1" w:lastColumn="0" w:noHBand="0" w:noVBand="1"/>
       </w:tblPr>
@@ -2717,7 +2421,7 @@
     </w:p>
     <w:p>
       <w:pPr>
-        <w:pStyle w:val="ListParagraph"/>
+        <w:pStyle w:val="Paragraphedeliste"/>
         <w:numPr>
           <w:ilvl w:val="0"/>
           <w:numId w:val="4"/>
@@ -2730,7 +2434,7 @@
     </w:p>
     <w:p>
       <w:pPr>
-        <w:pStyle w:val="ListParagraph"/>
+        <w:pStyle w:val="Paragraphedeliste"/>
         <w:numPr>
           <w:ilvl w:val="0"/>
           <w:numId w:val="4"/>
@@ -2784,23 +2488,7 @@
         <w:t>60 8B</w:t>
       </w:r>
       <w:r>
-        <w:t xml:space="preserve"> 12 32 85 42 00 </w:t>
-      </w:r>
-      <w:proofErr w:type="spellStart"/>
-      <w:r>
-        <w:t>00</w:t>
-      </w:r>
-      <w:proofErr w:type="spellEnd"/>
-      <w:r>
-        <w:t xml:space="preserve"> </w:t>
-      </w:r>
-      <w:proofErr w:type="spellStart"/>
-      <w:r>
-        <w:t>00</w:t>
-      </w:r>
-      <w:proofErr w:type="spellEnd"/>
-      <w:r>
-        <w:t xml:space="preserve"> … (suivi d’une multitude de zéro). Les octets 60 8B sont les octets du checksum.</w:t>
+        <w:t xml:space="preserve"> 12 32 85 42 00 00 00 … (suivi d’une multitude de zéro). Les octets 60 8B sont les octets du checksum.</w:t>
       </w:r>
     </w:p>
     <w:p>
@@ -2819,6 +2507,9 @@
         <w:contextualSpacing/>
         <w:jc w:val="both"/>
       </w:pPr>
+      <w:r>
+        <w:t>Puis le complément à 1 de 0x 9F74 = 0x 608B soit les octets du checksum.</w:t>
+      </w:r>
     </w:p>
     <w:p>
       <w:pPr>
@@ -2826,9 +2517,6 @@
         <w:contextualSpacing/>
         <w:jc w:val="both"/>
       </w:pPr>
-      <w:r>
-        <w:t>Puis le complément à 1 de 0x 9F74 = 0x 608B soit les octets du checksum.</w:t>
-      </w:r>
     </w:p>
     <w:p>
       <w:pPr>
@@ -2836,6 +2524,37 @@
         <w:contextualSpacing/>
         <w:jc w:val="both"/>
       </w:pPr>
+      <w:r>
+        <w:rPr>
+          <w:u w:val="single"/>
+        </w:rPr>
+        <w:t>2</w:t>
+      </w:r>
+      <w:r>
+        <w:rPr>
+          <w:u w:val="single"/>
+          <w:vertAlign w:val="superscript"/>
+        </w:rPr>
+        <w:t>éme</w:t>
+      </w:r>
+      <w:r>
+        <w:rPr>
+          <w:u w:val="single"/>
+        </w:rPr>
+        <w:t xml:space="preserve"> paquet reply :</w:t>
+      </w:r>
+      <w:r>
+        <w:t xml:space="preserve"> 0x   00 00 </w:t>
+      </w:r>
+      <w:r>
+        <w:rPr>
+          <w:b/>
+        </w:rPr>
+        <w:t>68 8B</w:t>
+      </w:r>
+      <w:r>
+        <w:t xml:space="preserve"> 12 32 85 42 … .</w:t>
+      </w:r>
     </w:p>
     <w:p>
       <w:pPr>
@@ -2844,44 +2563,7 @@
         <w:jc w:val="both"/>
       </w:pPr>
       <w:r>
-        <w:rPr>
-          <w:u w:val="single"/>
-        </w:rPr>
-        <w:lastRenderedPageBreak/>
-        <w:t>2</w:t>
-      </w:r>
-      <w:r>
-        <w:rPr>
-          <w:u w:val="single"/>
-          <w:vertAlign w:val="superscript"/>
-        </w:rPr>
-        <w:t>éme</w:t>
-      </w:r>
-      <w:r>
-        <w:rPr>
-          <w:u w:val="single"/>
-        </w:rPr>
-        <w:t xml:space="preserve"> paquet reply :</w:t>
-      </w:r>
-      <w:r>
-        <w:t xml:space="preserve"> 0x   00 </w:t>
-      </w:r>
-      <w:proofErr w:type="spellStart"/>
-      <w:r>
-        <w:t>00</w:t>
-      </w:r>
-      <w:proofErr w:type="spellEnd"/>
-      <w:r>
-        <w:t xml:space="preserve"> </w:t>
-      </w:r>
-      <w:r>
-        <w:rPr>
-          <w:b/>
-        </w:rPr>
-        <w:t>68 8B</w:t>
-      </w:r>
-      <w:r>
-        <w:t xml:space="preserve"> 12 32 85 42 … .</w:t>
+        <w:t>Addition (0x) : 00 00 + 12 32 + 85 42 = 0x 9774.</w:t>
       </w:r>
     </w:p>
     <w:p>
@@ -2891,33 +2573,8 @@
         <w:jc w:val="both"/>
       </w:pPr>
       <w:r>
-        <w:t xml:space="preserve">Addition (0x) : 00 </w:t>
-      </w:r>
-      <w:proofErr w:type="spellStart"/>
-      <w:r>
-        <w:t>00</w:t>
-      </w:r>
-      <w:proofErr w:type="spellEnd"/>
-      <w:r>
-        <w:t xml:space="preserve"> + 12 32 + 85 42 = 0x 9774.</w:t>
-      </w:r>
-    </w:p>
-    <w:p>
-      <w:pPr>
-        <w:spacing w:after="159"/>
-        <w:contextualSpacing/>
-        <w:jc w:val="both"/>
-      </w:pPr>
-      <w:r>
         <w:t>Complément à 1 = 0x 68 8B. Correct !</w:t>
       </w:r>
-    </w:p>
-    <w:p>
-      <w:pPr>
-        <w:spacing w:after="159"/>
-        <w:contextualSpacing/>
-        <w:jc w:val="both"/>
-      </w:pPr>
     </w:p>
     <w:p>
       <w:pPr>
@@ -2932,6 +2589,7 @@
           <w:b/>
           <w:u w:val="single"/>
         </w:rPr>
+        <w:lastRenderedPageBreak/>
         <w:t>Protocole DHCP :</w:t>
       </w:r>
     </w:p>
@@ -2947,6 +2605,10 @@
       </w:r>
       <w:proofErr w:type="spellStart"/>
       <w:r>
+        <w:rPr>
+          <w:rFonts w:ascii="Lucida Console" w:hAnsi="Lucida Console"/>
+          <w:i/>
+        </w:rPr>
         <w:t>dhclient</w:t>
       </w:r>
       <w:proofErr w:type="spellEnd"/>
@@ -2981,10 +2643,13 @@
         <w:t xml:space="preserve">en réponse </w:t>
       </w:r>
       <w:r>
-        <w:t xml:space="preserve">par le routeur par </w:t>
-      </w:r>
-      <w:r>
-        <w:t>défaut du serveur. Ce paquet contient</w:t>
+        <w:t>par le</w:t>
+      </w:r>
+      <w:r>
+        <w:t xml:space="preserve"> serveur DHCP</w:t>
+      </w:r>
+      <w:r>
+        <w:t>. Ce paquet contient</w:t>
       </w:r>
       <w:r>
         <w:t xml:space="preserve"> </w:t>
@@ -2996,7 +2661,10 @@
         <w:t xml:space="preserve">adresse IP </w:t>
       </w:r>
       <w:r>
-        <w:t xml:space="preserve">de ce routeur par défaut </w:t>
+        <w:t xml:space="preserve">du </w:t>
+      </w:r>
+      <w:r>
+        <w:t xml:space="preserve">routeur par défaut </w:t>
       </w:r>
       <w:r>
         <w:t xml:space="preserve">et </w:t>
@@ -3008,7 +2676,10 @@
         <w:t xml:space="preserve">adresse IP </w:t>
       </w:r>
       <w:r>
-        <w:t>qu’il nous associe sur le réseau. Il peut également envoyer le nom du réseau</w:t>
+        <w:t xml:space="preserve">que le serveur DHCP </w:t>
+      </w:r>
+      <w:r>
+        <w:t>nous associe sur le réseau. Il peut également envoyer le nom du réseau</w:t>
       </w:r>
       <w:r>
         <w:t xml:space="preserve"> (pas dans notre cas).</w:t>
@@ -3041,11 +2712,21 @@
       </w:r>
       <w:proofErr w:type="spellStart"/>
       <w:r>
+        <w:rPr>
+          <w:rFonts w:ascii="Lucida Console" w:hAnsi="Lucida Console"/>
+          <w:i/>
+        </w:rPr>
         <w:t>dhclient</w:t>
       </w:r>
       <w:proofErr w:type="spellEnd"/>
       <w:r>
-        <w:t xml:space="preserve"> n’est constatée. Cela est probablement dû au fait que l’adressage des machines sur le réseau universitaire est réalisé en interne par défaut. </w:t>
+        <w:t xml:space="preserve"> n’est constatée. Cela est probablement dû au fait que l’adressage des machines sur le réseau universitaire est </w:t>
+      </w:r>
+      <w:r>
+        <w:t>statique (adresse Ethernet déjà associé à une adresse internet)</w:t>
+      </w:r>
+      <w:r>
+        <w:t xml:space="preserve">. </w:t>
       </w:r>
       <w:r>
         <w:t>Lors</w:t>
@@ -3063,10 +2744,7 @@
         <w:t xml:space="preserve"> par défaut, </w:t>
       </w:r>
       <w:r>
-        <w:t xml:space="preserve">identique à celle envoyé par le </w:t>
-      </w:r>
-      <w:r>
-        <w:t>routeur</w:t>
+        <w:t>identique à celle envoyé par le serveur DHCP</w:t>
       </w:r>
       <w:r>
         <w:t>.</w:t>
@@ -3117,7 +2795,7 @@
     </w:p>
     <w:p>
       <w:pPr>
-        <w:pStyle w:val="ListParagraph"/>
+        <w:pStyle w:val="Paragraphedeliste"/>
         <w:numPr>
           <w:ilvl w:val="0"/>
           <w:numId w:val="6"/>
@@ -3151,7 +2829,7 @@
     </w:p>
     <w:p>
       <w:pPr>
-        <w:pStyle w:val="ListParagraph"/>
+        <w:pStyle w:val="Paragraphedeliste"/>
         <w:numPr>
           <w:ilvl w:val="0"/>
           <w:numId w:val="6"/>
@@ -3182,7 +2860,7 @@
     </w:p>
     <w:p>
       <w:pPr>
-        <w:pStyle w:val="ListParagraph"/>
+        <w:pStyle w:val="Paragraphedeliste"/>
         <w:numPr>
           <w:ilvl w:val="0"/>
           <w:numId w:val="6"/>
@@ -3207,7 +2885,7 @@
     </w:p>
     <w:p>
       <w:pPr>
-        <w:pStyle w:val="ListParagraph"/>
+        <w:pStyle w:val="Paragraphedeliste"/>
         <w:numPr>
           <w:ilvl w:val="0"/>
           <w:numId w:val="6"/>
@@ -3358,7 +3036,7 @@
                     </pic:cNvPicPr>
                   </pic:nvPicPr>
                   <pic:blipFill>
-                    <a:blip r:embed="rId12">
+                    <a:blip r:embed="rId11">
                       <a:extLst>
                         <a:ext uri="{28A0092B-C50C-407E-A947-70E740481C1C}">
                           <a14:useLocalDpi xmlns:a14="http://schemas.microsoft.com/office/drawing/2010/main" val="0"/>
@@ -3449,6 +3127,16 @@
     </w:p>
     <w:p>
       <w:pPr>
+        <w:jc w:val="both"/>
+      </w:pPr>
+    </w:p>
+    <w:p>
+      <w:pPr>
+        <w:jc w:val="both"/>
+      </w:pPr>
+    </w:p>
+    <w:p>
+      <w:pPr>
         <w:rPr>
           <w:b/>
           <w:u w:val="single"/>
@@ -3486,7 +3174,7 @@
         <mc:AlternateContent>
           <mc:Choice Requires="wps">
             <w:drawing>
-              <wp:anchor distT="0" distB="0" distL="114300" distR="114300" simplePos="0" relativeHeight="251680768" behindDoc="0" locked="0" layoutInCell="1" allowOverlap="1" wp14:anchorId="17EF2E47" wp14:editId="508E3155">
+              <wp:anchor distT="0" distB="0" distL="114300" distR="114300" simplePos="0" relativeHeight="251651072" behindDoc="0" locked="0" layoutInCell="1" allowOverlap="1" wp14:anchorId="17EF2E47" wp14:editId="508E3155">
                 <wp:simplePos x="0" y="0"/>
                 <wp:positionH relativeFrom="column">
                   <wp:posOffset>228600</wp:posOffset>
@@ -3541,11 +3229,11 @@
           </mc:Choice>
           <mc:Fallback>
             <w:pict>
-              <v:shapetype id="_x0000_t32" coordsize="21600,21600" o:spt="32" o:oned="t" path="m0,0l21600,21600e" filled="f">
+              <v:shapetype w14:anchorId="0AD68F3D" id="_x0000_t32" coordsize="21600,21600" o:spt="32" o:oned="t" path="m,l21600,21600e" filled="f">
                 <v:path arrowok="t" fillok="f" o:connecttype="none"/>
                 <o:lock v:ext="edit" shapetype="t"/>
               </v:shapetype>
-              <v:shape id="Straight Arrow Connector 37" o:spid="_x0000_s1026" type="#_x0000_t32" style="position:absolute;margin-left:18pt;margin-top:13.5pt;width:0;height:54pt;z-index:251680768;visibility:visible;mso-wrap-style:square;mso-height-percent:0;mso-wrap-distance-left:9pt;mso-wrap-distance-top:0;mso-wrap-distance-right:9pt;mso-wrap-distance-bottom:0;mso-position-horizontal:absolute;mso-position-horizontal-relative:text;mso-position-vertical:absolute;mso-position-vertical-relative:text;mso-height-percent:0;mso-height-relative:margin" o:gfxdata="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" strokecolor="#5b9bd5 [3204]" strokeweight="1pt">
+              <v:shape id="Straight Arrow Connector 37" o:spid="_x0000_s1026" type="#_x0000_t32" style="position:absolute;margin-left:18pt;margin-top:13.5pt;width:0;height:54pt;z-index:251651072;visibility:visible;mso-wrap-style:square;mso-height-percent:0;mso-wrap-distance-left:9pt;mso-wrap-distance-top:0;mso-wrap-distance-right:9pt;mso-wrap-distance-bottom:0;mso-position-horizontal:absolute;mso-position-horizontal-relative:text;mso-position-vertical:absolute;mso-position-vertical-relative:text;mso-height-percent:0;mso-height-relative:margin" o:gfxdata="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" strokecolor="#5b9bd5 [3204]" strokeweight="1pt">
                 <v:stroke endarrow="open" joinstyle="miter"/>
               </v:shape>
             </w:pict>
@@ -3565,7 +3253,7 @@
         <mc:AlternateContent>
           <mc:Choice Requires="wps">
             <w:drawing>
-              <wp:anchor distT="0" distB="0" distL="114300" distR="114300" simplePos="0" relativeHeight="251681792" behindDoc="0" locked="0" layoutInCell="1" allowOverlap="1" wp14:anchorId="3B9A0417" wp14:editId="5D0FDE23">
+              <wp:anchor distT="0" distB="0" distL="114300" distR="114300" simplePos="0" relativeHeight="251652096" behindDoc="0" locked="0" layoutInCell="1" allowOverlap="1" wp14:anchorId="3B9A0417" wp14:editId="5D0FDE23">
                 <wp:simplePos x="0" y="0"/>
                 <wp:positionH relativeFrom="column">
                   <wp:posOffset>457200</wp:posOffset>
@@ -3617,7 +3305,7 @@
           </mc:Choice>
           <mc:Fallback>
             <w:pict>
-              <v:shape id="Straight Arrow Connector 38" o:spid="_x0000_s1026" type="#_x0000_t32" style="position:absolute;margin-left:36pt;margin-top:18pt;width:0;height:27pt;z-index:251681792;visibility:visible;mso-wrap-style:square;mso-wrap-distance-left:9pt;mso-wrap-distance-top:0;mso-wrap-distance-right:9pt;mso-wrap-distance-bottom:0;mso-position-horizontal:absolute;mso-position-horizontal-relative:text;mso-position-vertical:absolute;mso-position-vertical-relative:text" o:gfxdata="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" strokecolor="#5b9bd5 [3204]" strokeweight="1pt">
+              <v:shape w14:anchorId="1C2D5281" id="Straight Arrow Connector 38" o:spid="_x0000_s1026" type="#_x0000_t32" style="position:absolute;margin-left:36pt;margin-top:18pt;width:0;height:27pt;z-index:251652096;visibility:visible;mso-wrap-style:square;mso-wrap-distance-left:9pt;mso-wrap-distance-top:0;mso-wrap-distance-right:9pt;mso-wrap-distance-bottom:0;mso-position-horizontal:absolute;mso-position-horizontal-relative:text;mso-position-vertical:absolute;mso-position-vertical-relative:text" o:gfxdata="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" strokecolor="#5b9bd5 [3204]" strokeweight="1pt">
                 <v:stroke endarrow="open" joinstyle="miter"/>
               </v:shape>
             </w:pict>
@@ -3628,8 +3316,6 @@
         <w:tab/>
         <w:t>Entête UDP</w:t>
       </w:r>
-      <w:bookmarkStart w:id="2" w:name="_GoBack"/>
-      <w:bookmarkEnd w:id="2"/>
     </w:p>
     <w:p>
       <w:r>
@@ -3640,7 +3326,7 @@
         <mc:AlternateContent>
           <mc:Choice Requires="wpg">
             <w:drawing>
-              <wp:anchor distT="0" distB="0" distL="114300" distR="114300" simplePos="0" relativeHeight="251685888" behindDoc="0" locked="0" layoutInCell="1" allowOverlap="1" wp14:anchorId="1DED2277" wp14:editId="0693251D">
+              <wp:anchor distT="0" distB="0" distL="114300" distR="114300" simplePos="0" relativeHeight="251648000" behindDoc="0" locked="0" layoutInCell="1" allowOverlap="1" wp14:anchorId="1DED2277" wp14:editId="29359BCE">
                 <wp:simplePos x="0" y="0"/>
                 <wp:positionH relativeFrom="column">
                   <wp:posOffset>3086100</wp:posOffset>
@@ -3697,10 +3383,10 @@
                             </a:prstGeom>
                             <a:extLst>
                               <a:ext uri="{FAA26D3D-D897-4be2-8F04-BA451C77F1D7}">
-                                <ma14:placeholderFlag xmlns:ma14="http://schemas.microsoft.com/office/mac/drawingml/2011/main"/>
+                                <ma14:placeholderFlag xmlns:ma14="http://schemas.microsoft.com/office/mac/drawingml/2011/main" xmlns:w="http://schemas.openxmlformats.org/wordprocessingml/2006/main" xmlns:w10="urn:schemas-microsoft-com:office:word" xmlns:v="urn:schemas-microsoft-com:vml" xmlns:o="urn:schemas-microsoft-com:office:office" xmlns:mv="urn:schemas-microsoft-com:mac:vml" xmlns:mo="http://schemas.microsoft.com/office/mac/office/2008/main" xmlns=""/>
                               </a:ext>
                               <a:ext uri="{C572A759-6A51-4108-AA02-DFA0A04FC94B}">
-                                <ma14:wrappingTextBoxFlag xmlns:ma14="http://schemas.microsoft.com/office/mac/drawingml/2011/main"/>
+                                <ma14:wrappingTextBoxFlag xmlns:ma14="http://schemas.microsoft.com/office/mac/drawingml/2011/main" xmlns:w="http://schemas.openxmlformats.org/wordprocessingml/2006/main" xmlns:w10="urn:schemas-microsoft-com:office:word" xmlns:v="urn:schemas-microsoft-com:vml" xmlns:o="urn:schemas-microsoft-com:office:office" xmlns:mv="urn:schemas-microsoft-com:mac:vml" xmlns:mo="http://schemas.microsoft.com/office/mac/office/2008/main" xmlns=""/>
                               </a:ext>
                             </a:extLst>
                           </wps:spPr>
@@ -3777,7 +3463,7 @@
                           <a:effectLst/>
                           <a:extLst>
                             <a:ext uri="{C572A759-6A51-4108-AA02-DFA0A04FC94B}">
-                              <ma14:wrappingTextBoxFlag xmlns:ma14="http://schemas.microsoft.com/office/mac/drawingml/2011/main"/>
+                              <ma14:wrappingTextBoxFlag xmlns:ma14="http://schemas.microsoft.com/office/mac/drawingml/2011/main" xmlns:w="http://schemas.openxmlformats.org/wordprocessingml/2006/main" xmlns:w10="urn:schemas-microsoft-com:office:word" xmlns:v="urn:schemas-microsoft-com:vml" xmlns:o="urn:schemas-microsoft-com:office:office" xmlns:mv="urn:schemas-microsoft-com:mac:vml" xmlns:mo="http://schemas.microsoft.com/office/mac/office/2008/main" xmlns=""/>
                             </a:ext>
                           </a:extLst>
                         </wps:spPr>
@@ -3819,20 +3505,24 @@
           </mc:Choice>
           <mc:Fallback>
             <w:pict>
-              <v:group id="Group 50" o:spid="_x0000_s1027" style="position:absolute;margin-left:243pt;margin-top:31.45pt;width:99pt;height:18.1pt;z-index:251685888" coordsize="1257300,229870" o:gfxdata="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">
-                <v:group id="Group 31" o:spid="_x0000_s1028" style="position:absolute;width:1257300;height:229870" coordsize="1257300,229870" o:gfxdata="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">
-                  <v:rect id="Rectangle 32" o:spid="_x0000_s1029" style="position:absolute;left:228600;top:1270;width:1028700;height:228600;visibility:visible;mso-wrap-style:square;v-text-anchor:middle" o:gfxdata="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" fillcolor="#000101 [36]" strokecolor="#5b9bd5 [3204]" strokeweight=".5pt">
+              <v:group w14:anchorId="1DED2277" id="Group 50" o:spid="_x0000_s1026" style="position:absolute;margin-left:243pt;margin-top:31.45pt;width:99pt;height:18.1pt;z-index:251648000" coordsize="12573,2298" o:gfxdata="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">
+                <v:group id="Group 31" o:spid="_x0000_s1027" style="position:absolute;width:12573;height:2298" coordsize="12573,2298" o:gfxdata="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">
+                  <v:rect id="Rectangle 32" o:spid="_x0000_s1028" style="position:absolute;left:2286;top:12;width:10287;height:2286;visibility:visible;mso-wrap-style:square;v-text-anchor:middle" o:gfxdata="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" fillcolor="#65a0d7 [3028]" strokecolor="#5b9bd5 [3204]" strokeweight=".5pt">
                     <v:fill color2="#5898d4 [3172]" rotate="t" colors="0 #71a6db;.5 #559bdb;1 #438ac9" focus="100%" type="gradient">
                       <o:fill v:ext="view" type="gradientUnscaled"/>
                     </v:fill>
                   </v:rect>
-                  <v:rect id="Rectangle 33" o:spid="_x0000_s1030" style="position:absolute;width:228600;height:228600;visibility:visible;mso-wrap-style:square;v-text-anchor:middle" o:gfxdata="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" fillcolor="#010000 [37]" strokecolor="#ed7d31 [3205]" strokeweight=".5pt">
+                  <v:rect id="Rectangle 33" o:spid="_x0000_s1029" style="position:absolute;width:2286;height:2286;visibility:visible;mso-wrap-style:square;v-text-anchor:middle" o:gfxdata="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" fillcolor="#ee853d [3029]" strokecolor="#ed7d31 [3205]" strokeweight=".5pt">
                     <v:fill color2="#ec7a2d [3173]" rotate="t" colors="0 #f18c55;.5 #f67b28;1 #e56b17" focus="100%" type="gradient">
                       <o:fill v:ext="view" type="gradientUnscaled"/>
                     </v:fill>
                   </v:rect>
                 </v:group>
-                <v:shape id="Text Box 42" o:spid="_x0000_s1031" type="#_x0000_t202" style="position:absolute;left:228600;top:635;width:1028700;height:228600;visibility:visible;mso-wrap-style:square;v-text-anchor:top" o:gfxdata="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" filled="f" stroked="f">
+                <v:shapetype id="_x0000_t202" coordsize="21600,21600" o:spt="202" path="m,l,21600r21600,l21600,xe">
+                  <v:stroke joinstyle="miter"/>
+                  <v:path gradientshapeok="t" o:connecttype="rect"/>
+                </v:shapetype>
+                <v:shape id="Text Box 42" o:spid="_x0000_s1030" type="#_x0000_t202" style="position:absolute;left:2286;top:6;width:10287;height:2286;visibility:visible;mso-wrap-style:square;v-text-anchor:top" o:gfxdata="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" filled="f" stroked="f">
                   <v:textbox>
                     <w:txbxContent>
                       <w:p>
@@ -3857,7 +3547,7 @@
         <mc:AlternateContent>
           <mc:Choice Requires="wpg">
             <w:drawing>
-              <wp:anchor distT="0" distB="0" distL="114300" distR="114300" simplePos="0" relativeHeight="251684864" behindDoc="0" locked="0" layoutInCell="1" allowOverlap="1" wp14:anchorId="4463D323" wp14:editId="5435A558">
+              <wp:anchor distT="0" distB="0" distL="114300" distR="114300" simplePos="0" relativeHeight="251645952" behindDoc="0" locked="0" layoutInCell="1" allowOverlap="1" wp14:anchorId="4463D323" wp14:editId="5435A558">
                 <wp:simplePos x="0" y="0"/>
                 <wp:positionH relativeFrom="column">
                   <wp:posOffset>1600200</wp:posOffset>
@@ -3914,10 +3604,10 @@
                             </a:prstGeom>
                             <a:extLst>
                               <a:ext uri="{FAA26D3D-D897-4be2-8F04-BA451C77F1D7}">
-                                <ma14:placeholderFlag xmlns:ma14="http://schemas.microsoft.com/office/mac/drawingml/2011/main"/>
+                                <ma14:placeholderFlag xmlns:ma14="http://schemas.microsoft.com/office/mac/drawingml/2011/main" xmlns:w="http://schemas.openxmlformats.org/wordprocessingml/2006/main" xmlns:w10="urn:schemas-microsoft-com:office:word" xmlns:v="urn:schemas-microsoft-com:vml" xmlns:o="urn:schemas-microsoft-com:office:office" xmlns:mv="urn:schemas-microsoft-com:mac:vml" xmlns:mo="http://schemas.microsoft.com/office/mac/office/2008/main" xmlns=""/>
                               </a:ext>
                               <a:ext uri="{C572A759-6A51-4108-AA02-DFA0A04FC94B}">
-                                <ma14:wrappingTextBoxFlag xmlns:ma14="http://schemas.microsoft.com/office/mac/drawingml/2011/main"/>
+                                <ma14:wrappingTextBoxFlag xmlns:ma14="http://schemas.microsoft.com/office/mac/drawingml/2011/main" xmlns:w="http://schemas.openxmlformats.org/wordprocessingml/2006/main" xmlns:w10="urn:schemas-microsoft-com:office:word" xmlns:v="urn:schemas-microsoft-com:vml" xmlns:o="urn:schemas-microsoft-com:office:office" xmlns:mv="urn:schemas-microsoft-com:mac:vml" xmlns:mo="http://schemas.microsoft.com/office/mac/office/2008/main" xmlns=""/>
                               </a:ext>
                             </a:extLst>
                           </wps:spPr>
@@ -3994,7 +3684,7 @@
                           <a:effectLst/>
                           <a:extLst>
                             <a:ext uri="{C572A759-6A51-4108-AA02-DFA0A04FC94B}">
-                              <ma14:wrappingTextBoxFlag xmlns:ma14="http://schemas.microsoft.com/office/mac/drawingml/2011/main"/>
+                              <ma14:wrappingTextBoxFlag xmlns:ma14="http://schemas.microsoft.com/office/mac/drawingml/2011/main" xmlns:w="http://schemas.openxmlformats.org/wordprocessingml/2006/main" xmlns:w10="urn:schemas-microsoft-com:office:word" xmlns:v="urn:schemas-microsoft-com:vml" xmlns:o="urn:schemas-microsoft-com:office:office" xmlns:mv="urn:schemas-microsoft-com:mac:vml" xmlns:mo="http://schemas.microsoft.com/office/mac/office/2008/main" xmlns=""/>
                             </a:ext>
                           </a:extLst>
                         </wps:spPr>
@@ -4039,20 +3729,20 @@
           </mc:Choice>
           <mc:Fallback>
             <w:pict>
-              <v:group id="Group 44" o:spid="_x0000_s1032" style="position:absolute;margin-left:126pt;margin-top:31.45pt;width:99pt;height:18.1pt;z-index:251684864;mso-height-relative:margin" coordsize="1257300,229870" o:gfxdata="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">
-                <v:group id="Group 28" o:spid="_x0000_s1033" style="position:absolute;width:1257300;height:229870" coordsize="1257300,229870" o:gfxdata="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">
-                  <v:rect id="Rectangle 29" o:spid="_x0000_s1034" style="position:absolute;left:228600;top:1270;width:1028700;height:228600;visibility:visible;mso-wrap-style:square;v-text-anchor:middle" o:gfxdata="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" fillcolor="#000101 [36]" strokecolor="#5b9bd5 [3204]" strokeweight=".5pt">
+              <v:group w14:anchorId="4463D323" id="Group 44" o:spid="_x0000_s1031" style="position:absolute;margin-left:126pt;margin-top:31.45pt;width:99pt;height:18.1pt;z-index:251645952;mso-height-relative:margin" coordsize="12573,2298" o:gfxdata="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">
+                <v:group id="Group 28" o:spid="_x0000_s1032" style="position:absolute;width:12573;height:2298" coordsize="12573,2298" o:gfxdata="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">
+                  <v:rect id="Rectangle 29" o:spid="_x0000_s1033" style="position:absolute;left:2286;top:12;width:10287;height:2286;visibility:visible;mso-wrap-style:square;v-text-anchor:middle" o:gfxdata="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" fillcolor="#65a0d7 [3028]" strokecolor="#5b9bd5 [3204]" strokeweight=".5pt">
                     <v:fill color2="#5898d4 [3172]" rotate="t" colors="0 #71a6db;.5 #559bdb;1 #438ac9" focus="100%" type="gradient">
                       <o:fill v:ext="view" type="gradientUnscaled"/>
                     </v:fill>
                   </v:rect>
-                  <v:rect id="Rectangle 30" o:spid="_x0000_s1035" style="position:absolute;width:228600;height:228600;visibility:visible;mso-wrap-style:square;v-text-anchor:middle" o:gfxdata="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" fillcolor="#010000 [37]" strokecolor="#ed7d31 [3205]" strokeweight=".5pt">
+                  <v:rect id="Rectangle 30" o:spid="_x0000_s1034" style="position:absolute;width:2286;height:2286;visibility:visible;mso-wrap-style:square;v-text-anchor:middle" o:gfxdata="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" fillcolor="#ee853d [3029]" strokecolor="#ed7d31 [3205]" strokeweight=".5pt">
                     <v:fill color2="#ec7a2d [3173]" rotate="t" colors="0 #f18c55;.5 #f67b28;1 #e56b17" focus="100%" type="gradient">
                       <o:fill v:ext="view" type="gradientUnscaled"/>
                     </v:fill>
                   </v:rect>
                 </v:group>
-                <v:shape id="Text Box 41" o:spid="_x0000_s1036" type="#_x0000_t202" style="position:absolute;left:228600;top:635;width:1028700;height:228600;visibility:visible;mso-wrap-style:square;v-text-anchor:top" o:gfxdata="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" filled="f" stroked="f">
+                <v:shape id="_x0000_s1035" type="#_x0000_t202" style="position:absolute;left:2286;top:6;width:10287;height:2286;visibility:visible;mso-wrap-style:square;v-text-anchor:top" o:gfxdata="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" filled="f" stroked="f">
                   <v:textbox>
                     <w:txbxContent>
                       <w:p>
@@ -4077,7 +3767,7 @@
         <mc:AlternateContent>
           <mc:Choice Requires="wps">
             <w:drawing>
-              <wp:anchor distT="0" distB="0" distL="114300" distR="114300" simplePos="0" relativeHeight="251682816" behindDoc="0" locked="0" layoutInCell="1" allowOverlap="1" wp14:anchorId="33AD5EB3" wp14:editId="4FB56745">
+              <wp:anchor distT="0" distB="0" distL="114300" distR="114300" simplePos="0" relativeHeight="251642880" behindDoc="0" locked="0" layoutInCell="1" allowOverlap="1" wp14:anchorId="33AD5EB3" wp14:editId="4FB56745">
                 <wp:simplePos x="0" y="0"/>
                 <wp:positionH relativeFrom="column">
                   <wp:posOffset>1028700</wp:posOffset>
@@ -4129,7 +3819,7 @@
           </mc:Choice>
           <mc:Fallback>
             <w:pict>
-              <v:shape id="Straight Arrow Connector 39" o:spid="_x0000_s1026" type="#_x0000_t32" style="position:absolute;margin-left:81pt;margin-top:13.55pt;width:0;height:9pt;z-index:251682816;visibility:visible;mso-wrap-style:square;mso-wrap-distance-left:9pt;mso-wrap-distance-top:0;mso-wrap-distance-right:9pt;mso-wrap-distance-bottom:0;mso-position-horizontal:absolute;mso-position-horizontal-relative:text;mso-position-vertical:absolute;mso-position-vertical-relative:text" o:gfxdata="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" strokecolor="#5b9bd5 [3204]" strokeweight="1pt">
+              <v:shape w14:anchorId="3ACB5E0E" id="Straight Arrow Connector 39" o:spid="_x0000_s1026" type="#_x0000_t32" style="position:absolute;margin-left:81pt;margin-top:13.55pt;width:0;height:9pt;z-index:251642880;visibility:visible;mso-wrap-style:square;mso-wrap-distance-left:9pt;mso-wrap-distance-top:0;mso-wrap-distance-right:9pt;mso-wrap-distance-bottom:0;mso-position-horizontal:absolute;mso-position-horizontal-relative:text;mso-position-vertical:absolute;mso-position-vertical-relative:text" o:gfxdata="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" strokecolor="#5b9bd5 [3204]" strokeweight="1pt">
                 <v:stroke endarrow="open" joinstyle="miter"/>
               </v:shape>
             </w:pict>
@@ -4156,7 +3846,7 @@
         <mc:AlternateContent>
           <mc:Choice Requires="wps">
             <w:drawing>
-              <wp:anchor distT="0" distB="0" distL="114300" distR="114300" simplePos="0" relativeHeight="251672576" behindDoc="0" locked="0" layoutInCell="1" allowOverlap="1" wp14:anchorId="7C87DD01" wp14:editId="45A76D51">
+              <wp:anchor distT="0" distB="0" distL="114300" distR="114300" simplePos="0" relativeHeight="251639808" behindDoc="0" locked="0" layoutInCell="1" allowOverlap="1" wp14:anchorId="7C87DD01" wp14:editId="5F004232">
                 <wp:simplePos x="0" y="0"/>
                 <wp:positionH relativeFrom="column">
                   <wp:posOffset>-5143500</wp:posOffset>
@@ -4183,10 +3873,10 @@
                         </a:prstGeom>
                         <a:extLst>
                           <a:ext uri="{FAA26D3D-D897-4be2-8F04-BA451C77F1D7}">
-                            <ma14:placeholderFlag xmlns:ma14="http://schemas.microsoft.com/office/mac/drawingml/2011/main"/>
+                            <ma14:placeholderFlag xmlns:ma14="http://schemas.microsoft.com/office/mac/drawingml/2011/main" xmlns:w="http://schemas.openxmlformats.org/wordprocessingml/2006/main" xmlns:w10="urn:schemas-microsoft-com:office:word" xmlns:v="urn:schemas-microsoft-com:vml" xmlns:o="urn:schemas-microsoft-com:office:office" xmlns:mv="urn:schemas-microsoft-com:mac:vml" xmlns:mo="http://schemas.microsoft.com/office/mac/office/2008/main" xmlns=""/>
                           </a:ext>
                           <a:ext uri="{C572A759-6A51-4108-AA02-DFA0A04FC94B}">
-                            <ma14:wrappingTextBoxFlag xmlns:ma14="http://schemas.microsoft.com/office/mac/drawingml/2011/main"/>
+                            <ma14:wrappingTextBoxFlag xmlns:ma14="http://schemas.microsoft.com/office/mac/drawingml/2011/main" xmlns:w="http://schemas.openxmlformats.org/wordprocessingml/2006/main" xmlns:w10="urn:schemas-microsoft-com:office:word" xmlns:v="urn:schemas-microsoft-com:vml" xmlns:o="urn:schemas-microsoft-com:office:office" xmlns:mv="urn:schemas-microsoft-com:mac:vml" xmlns:mo="http://schemas.microsoft.com/office/mac/office/2008/main" xmlns=""/>
                           </a:ext>
                         </a:extLst>
                       </wps:spPr>
@@ -4224,7 +3914,7 @@
           </mc:Choice>
           <mc:Fallback>
             <w:pict>
-              <v:rect id="Rectangle 27" o:spid="_x0000_s1026" style="position:absolute;margin-left:-404.95pt;margin-top:9pt;width:18pt;height:18pt;z-index:251672576;visibility:visible;mso-wrap-style:square;mso-width-percent:0;mso-height-percent:0;mso-wrap-distance-left:9pt;mso-wrap-distance-top:0;mso-wrap-distance-right:9pt;mso-wrap-distance-bottom:0;mso-position-horizontal:absolute;mso-position-horizontal-relative:text;mso-position-vertical:absolute;mso-position-vertical-relative:text;mso-width-percent:0;mso-height-percent:0;mso-width-relative:margin;mso-height-relative:margin;v-text-anchor:middle" o:gfxdata="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" fillcolor="#000100 [41]" strokecolor="#70ad47 [3209]" strokeweight=".5pt">
+              <v:rect w14:anchorId="05B5071E" id="Rectangle 27" o:spid="_x0000_s1026" style="position:absolute;margin-left:-405pt;margin-top:9pt;width:18pt;height:18pt;z-index:251639808;visibility:visible;mso-wrap-style:square;mso-width-percent:0;mso-height-percent:0;mso-wrap-distance-left:9pt;mso-wrap-distance-top:0;mso-wrap-distance-right:9pt;mso-wrap-distance-bottom:0;mso-position-horizontal:absolute;mso-position-horizontal-relative:text;mso-position-vertical:absolute;mso-position-vertical-relative:text;mso-width-percent:0;mso-height-percent:0;mso-width-relative:margin;mso-height-relative:margin;v-text-anchor:middle" o:gfxdata="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" fillcolor="#77b64e [3033]" strokecolor="#70ad47 [3209]" strokeweight=".5pt">
                 <v:fill color2="#6eaa46 [3177]" rotate="t" colors="0 #81b861;.5 #6fb242;1 #61a235" focus="100%" type="gradient">
                   <o:fill v:ext="view" type="gradientUnscaled"/>
                 </v:fill>
@@ -4241,7 +3931,7 @@
         <mc:AlternateContent>
           <mc:Choice Requires="wps">
             <w:drawing>
-              <wp:anchor distT="0" distB="0" distL="114300" distR="114300" simplePos="0" relativeHeight="251686912" behindDoc="0" locked="0" layoutInCell="1" allowOverlap="1" wp14:anchorId="06BE28D1" wp14:editId="43199118">
+              <wp:anchor distT="0" distB="0" distL="114300" distR="114300" simplePos="0" relativeHeight="251649024" behindDoc="0" locked="0" layoutInCell="1" allowOverlap="1" wp14:anchorId="06BE28D1" wp14:editId="43199118">
                 <wp:simplePos x="0" y="0"/>
                 <wp:positionH relativeFrom="column">
                   <wp:posOffset>4572000</wp:posOffset>
@@ -4273,7 +3963,7 @@
                         <a:effectLst/>
                         <a:extLst>
                           <a:ext uri="{C572A759-6A51-4108-AA02-DFA0A04FC94B}">
-                            <ma14:wrappingTextBoxFlag xmlns:ma14="http://schemas.microsoft.com/office/mac/drawingml/2011/main"/>
+                            <ma14:wrappingTextBoxFlag xmlns:ma14="http://schemas.microsoft.com/office/mac/drawingml/2011/main" xmlns:w="http://schemas.openxmlformats.org/wordprocessingml/2006/main" xmlns:w10="urn:schemas-microsoft-com:office:word" xmlns:v="urn:schemas-microsoft-com:vml" xmlns:o="urn:schemas-microsoft-com:office:office" xmlns:mv="urn:schemas-microsoft-com:mac:vml" xmlns:mo="http://schemas.microsoft.com/office/mac/office/2008/main" xmlns=""/>
                           </a:ext>
                         </a:extLst>
                       </wps:spPr>
@@ -4317,7 +4007,7 @@
           </mc:Choice>
           <mc:Fallback>
             <w:pict>
-              <v:shape id="Text Box 43" o:spid="_x0000_s1037" type="#_x0000_t202" style="position:absolute;left:0;text-align:left;margin-left:5in;margin-top:9.05pt;width:63pt;height:18pt;z-index:251686912;visibility:visible;mso-wrap-style:square;mso-width-percent:0;mso-wrap-distance-left:9pt;mso-wrap-distance-top:0;mso-wrap-distance-right:9pt;mso-wrap-distance-bottom:0;mso-position-horizontal:absolute;mso-position-horizontal-relative:text;mso-position-vertical:absolute;mso-position-vertical-relative:text;mso-width-percent:0;mso-width-relative:margin;v-text-anchor:top" o:gfxdata="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" filled="f" stroked="f">
+              <v:shape w14:anchorId="06BE28D1" id="Text Box 43" o:spid="_x0000_s1036" type="#_x0000_t202" style="position:absolute;left:0;text-align:left;margin-left:5in;margin-top:9.05pt;width:63pt;height:18pt;z-index:251649024;visibility:visible;mso-wrap-style:square;mso-width-percent:0;mso-wrap-distance-left:9pt;mso-wrap-distance-top:0;mso-wrap-distance-right:9pt;mso-wrap-distance-bottom:0;mso-position-horizontal:absolute;mso-position-horizontal-relative:text;mso-position-vertical:absolute;mso-position-vertical-relative:text;mso-width-percent:0;mso-width-relative:margin;v-text-anchor:top" o:gfxdata="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" filled="f" stroked="f">
                 <v:textbox>
                   <w:txbxContent>
                     <w:p>
@@ -4341,7 +4031,7 @@
         <mc:AlternateContent>
           <mc:Choice Requires="wps">
             <w:drawing>
-              <wp:anchor distT="0" distB="0" distL="114300" distR="114300" simplePos="0" relativeHeight="251683840" behindDoc="0" locked="0" layoutInCell="1" allowOverlap="1" wp14:anchorId="5D1A7743" wp14:editId="6428C1B3">
+              <wp:anchor distT="0" distB="0" distL="114300" distR="114300" simplePos="0" relativeHeight="251643904" behindDoc="0" locked="0" layoutInCell="1" allowOverlap="1" wp14:anchorId="5D1A7743" wp14:editId="6428C1B3">
                 <wp:simplePos x="0" y="0"/>
                 <wp:positionH relativeFrom="column">
                   <wp:posOffset>571500</wp:posOffset>
@@ -4373,7 +4063,7 @@
                         <a:effectLst/>
                         <a:extLst>
                           <a:ext uri="{C572A759-6A51-4108-AA02-DFA0A04FC94B}">
-                            <ma14:wrappingTextBoxFlag xmlns:ma14="http://schemas.microsoft.com/office/mac/drawingml/2011/main"/>
+                            <ma14:wrappingTextBoxFlag xmlns:ma14="http://schemas.microsoft.com/office/mac/drawingml/2011/main" xmlns:w="http://schemas.openxmlformats.org/wordprocessingml/2006/main" xmlns:w10="urn:schemas-microsoft-com:office:word" xmlns:v="urn:schemas-microsoft-com:vml" xmlns:o="urn:schemas-microsoft-com:office:office" xmlns:mv="urn:schemas-microsoft-com:mac:vml" xmlns:mo="http://schemas.microsoft.com/office/mac/office/2008/main" xmlns=""/>
                           </a:ext>
                         </a:extLst>
                       </wps:spPr>
@@ -4414,7 +4104,7 @@
           </mc:Choice>
           <mc:Fallback>
             <w:pict>
-              <v:shape id="Text Box 40" o:spid="_x0000_s1038" type="#_x0000_t202" style="position:absolute;left:0;text-align:left;margin-left:45pt;margin-top:9.05pt;width:63pt;height:18pt;z-index:251683840;visibility:visible;mso-wrap-style:square;mso-wrap-distance-left:9pt;mso-wrap-distance-top:0;mso-wrap-distance-right:9pt;mso-wrap-distance-bottom:0;mso-position-horizontal:absolute;mso-position-horizontal-relative:text;mso-position-vertical:absolute;mso-position-vertical-relative:text;v-text-anchor:top" o:gfxdata="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" filled="f" stroked="f">
+              <v:shape w14:anchorId="5D1A7743" id="Text Box 40" o:spid="_x0000_s1037" type="#_x0000_t202" style="position:absolute;left:0;text-align:left;margin-left:45pt;margin-top:9.05pt;width:63pt;height:18pt;z-index:251643904;visibility:visible;mso-wrap-style:square;mso-wrap-distance-left:9pt;mso-wrap-distance-top:0;mso-wrap-distance-right:9pt;mso-wrap-distance-bottom:0;mso-position-horizontal:absolute;mso-position-horizontal-relative:text;mso-position-vertical:absolute;mso-position-vertical-relative:text;v-text-anchor:top" o:gfxdata="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" filled="f" stroked="f">
                 <v:textbox>
                   <w:txbxContent>
                     <w:p>
@@ -4438,7 +4128,7 @@
         <mc:AlternateContent>
           <mc:Choice Requires="wps">
             <w:drawing>
-              <wp:anchor distT="0" distB="0" distL="114300" distR="114300" simplePos="0" relativeHeight="251678720" behindDoc="0" locked="0" layoutInCell="1" allowOverlap="1" wp14:anchorId="7ED20D17" wp14:editId="09D6FC8A">
+              <wp:anchor distT="0" distB="0" distL="114300" distR="114300" simplePos="0" relativeHeight="251640832" behindDoc="0" locked="0" layoutInCell="1" allowOverlap="1" wp14:anchorId="7ED20D17" wp14:editId="09D6FC8A">
                 <wp:simplePos x="0" y="0"/>
                 <wp:positionH relativeFrom="column">
                   <wp:posOffset>4800600</wp:posOffset>
@@ -4473,10 +4163,10 @@
                         </a:prstGeom>
                         <a:extLst>
                           <a:ext uri="{FAA26D3D-D897-4be2-8F04-BA451C77F1D7}">
-                            <ma14:placeholderFlag xmlns:ma14="http://schemas.microsoft.com/office/mac/drawingml/2011/main"/>
+                            <ma14:placeholderFlag xmlns:ma14="http://schemas.microsoft.com/office/mac/drawingml/2011/main" xmlns:w="http://schemas.openxmlformats.org/wordprocessingml/2006/main" xmlns:w10="urn:schemas-microsoft-com:office:word" xmlns:v="urn:schemas-microsoft-com:vml" xmlns:o="urn:schemas-microsoft-com:office:office" xmlns:mv="urn:schemas-microsoft-com:mac:vml" xmlns:mo="http://schemas.microsoft.com/office/mac/office/2008/main" xmlns=""/>
                           </a:ext>
                           <a:ext uri="{C572A759-6A51-4108-AA02-DFA0A04FC94B}">
-                            <ma14:wrappingTextBoxFlag xmlns:ma14="http://schemas.microsoft.com/office/mac/drawingml/2011/main"/>
+                            <ma14:wrappingTextBoxFlag xmlns:ma14="http://schemas.microsoft.com/office/mac/drawingml/2011/main" xmlns:w="http://schemas.openxmlformats.org/wordprocessingml/2006/main" xmlns:w10="urn:schemas-microsoft-com:office:word" xmlns:v="urn:schemas-microsoft-com:vml" xmlns:o="urn:schemas-microsoft-com:office:office" xmlns:mv="urn:schemas-microsoft-com:mac:vml" xmlns:mo="http://schemas.microsoft.com/office/mac/office/2008/main" xmlns=""/>
                           </a:ext>
                         </a:extLst>
                       </wps:spPr>
@@ -4511,7 +4201,7 @@
           </mc:Choice>
           <mc:Fallback>
             <w:pict>
-              <v:rect id="Rectangle 35" o:spid="_x0000_s1026" style="position:absolute;margin-left:378pt;margin-top:9.1pt;width:36pt;height:18pt;z-index:251678720;visibility:visible;mso-wrap-style:square;mso-width-percent:0;mso-wrap-distance-left:9pt;mso-wrap-distance-top:0;mso-wrap-distance-right:9pt;mso-wrap-distance-bottom:0;mso-position-horizontal:absolute;mso-position-horizontal-relative:text;mso-position-vertical:absolute;mso-position-vertical-relative:text;mso-width-percent:0;mso-width-relative:margin;v-text-anchor:middle" o:gfxdata="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" fillcolor="#000101 [36]" strokecolor="#5b9bd5 [3204]" strokeweight=".5pt">
+              <v:rect w14:anchorId="6BC60424" id="Rectangle 35" o:spid="_x0000_s1026" style="position:absolute;margin-left:378pt;margin-top:9.1pt;width:36pt;height:18pt;z-index:251640832;visibility:visible;mso-wrap-style:square;mso-width-percent:0;mso-wrap-distance-left:9pt;mso-wrap-distance-top:0;mso-wrap-distance-right:9pt;mso-wrap-distance-bottom:0;mso-position-horizontal:absolute;mso-position-horizontal-relative:text;mso-position-vertical:absolute;mso-position-vertical-relative:text;mso-width-percent:0;mso-width-relative:margin;v-text-anchor:middle" o:gfxdata="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" fillcolor="#65a0d7 [3028]" strokecolor="#5b9bd5 [3204]" strokeweight=".5pt">
                 <v:fill color2="#5898d4 [3172]" rotate="t" colors="0 #71a6db;.5 #559bdb;1 #438ac9" focus="100%" type="gradient">
                   <o:fill v:ext="view" type="gradientUnscaled"/>
                 </v:fill>
@@ -4529,7 +4219,7 @@
         <mc:AlternateContent>
           <mc:Choice Requires="wps">
             <w:drawing>
-              <wp:anchor distT="0" distB="0" distL="114300" distR="114300" simplePos="0" relativeHeight="251679744" behindDoc="0" locked="0" layoutInCell="1" allowOverlap="1" wp14:anchorId="4CD7C0EF" wp14:editId="17F2006C">
+              <wp:anchor distT="0" distB="0" distL="114300" distR="114300" simplePos="0" relativeHeight="251641856" behindDoc="0" locked="0" layoutInCell="1" allowOverlap="1" wp14:anchorId="4CD7C0EF" wp14:editId="17F2006C">
                 <wp:simplePos x="0" y="0"/>
                 <wp:positionH relativeFrom="column">
                   <wp:posOffset>4572000</wp:posOffset>
@@ -4594,7 +4284,7 @@
           </mc:Choice>
           <mc:Fallback>
             <w:pict>
-              <v:rect id="Rectangle 36" o:spid="_x0000_s1026" style="position:absolute;margin-left:5in;margin-top:9pt;width:18pt;height:18pt;z-index:251679744;visibility:visible;mso-wrap-style:square;mso-width-percent:0;mso-wrap-distance-left:9pt;mso-wrap-distance-top:0;mso-wrap-distance-right:9pt;mso-wrap-distance-bottom:0;mso-position-horizontal:absolute;mso-position-horizontal-relative:text;mso-position-vertical:absolute;mso-position-vertical-relative:text;mso-width-percent:0;mso-width-relative:margin;v-text-anchor:middle" o:gfxdata="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" fillcolor="#010000 [37]" strokecolor="#ed7d31 [3205]" strokeweight=".5pt">
+              <v:rect w14:anchorId="24DB7B44" id="Rectangle 36" o:spid="_x0000_s1026" style="position:absolute;margin-left:5in;margin-top:9pt;width:18pt;height:18pt;z-index:251641856;visibility:visible;mso-wrap-style:square;mso-width-percent:0;mso-wrap-distance-left:9pt;mso-wrap-distance-top:0;mso-wrap-distance-right:9pt;mso-wrap-distance-bottom:0;mso-position-horizontal:absolute;mso-position-horizontal-relative:text;mso-position-vertical:absolute;mso-position-vertical-relative:text;mso-width-percent:0;mso-width-relative:margin;v-text-anchor:middle" o:gfxdata="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" fillcolor="#ee853d [3029]" strokecolor="#ed7d31 [3205]" strokeweight=".5pt">
                 <v:fill color2="#ec7a2d [3173]" rotate="t" colors="0 #f18c55;.5 #f67b28;1 #e56b17" focus="100%" type="gradient">
                   <o:fill v:ext="view" type="gradientUnscaled"/>
                 </v:fill>
@@ -4612,7 +4302,7 @@
         <mc:AlternateContent>
           <mc:Choice Requires="wpg">
             <w:drawing>
-              <wp:anchor distT="0" distB="0" distL="114300" distR="114300" simplePos="0" relativeHeight="251671552" behindDoc="0" locked="0" layoutInCell="1" allowOverlap="1" wp14:anchorId="44591908" wp14:editId="7703DF44">
+              <wp:anchor distT="0" distB="0" distL="114300" distR="114300" simplePos="0" relativeHeight="251638784" behindDoc="0" locked="0" layoutInCell="1" allowOverlap="1" wp14:anchorId="44591908" wp14:editId="7703DF44">
                 <wp:simplePos x="0" y="0"/>
                 <wp:positionH relativeFrom="column">
                   <wp:posOffset>114300</wp:posOffset>
@@ -4658,10 +4348,10 @@
                           </a:prstGeom>
                           <a:extLst>
                             <a:ext uri="{FAA26D3D-D897-4be2-8F04-BA451C77F1D7}">
-                              <ma14:placeholderFlag xmlns:ma14="http://schemas.microsoft.com/office/mac/drawingml/2011/main"/>
+                              <ma14:placeholderFlag xmlns:ma14="http://schemas.microsoft.com/office/mac/drawingml/2011/main" xmlns:w="http://schemas.openxmlformats.org/wordprocessingml/2006/main" xmlns:w10="urn:schemas-microsoft-com:office:word" xmlns:v="urn:schemas-microsoft-com:vml" xmlns:o="urn:schemas-microsoft-com:office:office" xmlns:mv="urn:schemas-microsoft-com:mac:vml" xmlns:mo="http://schemas.microsoft.com/office/mac/office/2008/main" xmlns=""/>
                             </a:ext>
                             <a:ext uri="{C572A759-6A51-4108-AA02-DFA0A04FC94B}">
-                              <ma14:wrappingTextBoxFlag xmlns:ma14="http://schemas.microsoft.com/office/mac/drawingml/2011/main"/>
+                              <ma14:wrappingTextBoxFlag xmlns:ma14="http://schemas.microsoft.com/office/mac/drawingml/2011/main" xmlns:w="http://schemas.openxmlformats.org/wordprocessingml/2006/main" xmlns:w10="urn:schemas-microsoft-com:office:word" xmlns:v="urn:schemas-microsoft-com:vml" xmlns:o="urn:schemas-microsoft-com:office:office" xmlns:mv="urn:schemas-microsoft-com:mac:vml" xmlns:mo="http://schemas.microsoft.com/office/mac/office/2008/main" xmlns=""/>
                             </a:ext>
                           </a:extLst>
                         </wps:spPr>
@@ -4727,13 +4417,13 @@
           </mc:Choice>
           <mc:Fallback>
             <w:pict>
-              <v:group id="Group 16" o:spid="_x0000_s1026" style="position:absolute;margin-left:9pt;margin-top:9pt;width:99pt;height:18.1pt;z-index:251671552" coordsize="1257300,229870" o:gfxdata="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">
-                <v:rect id="Rectangle 17" o:spid="_x0000_s1027" style="position:absolute;left:228600;top:1270;width:1028700;height:228600;visibility:visible;mso-wrap-style:square;v-text-anchor:middle" o:gfxdata="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" fillcolor="#000101 [36]" strokecolor="#5b9bd5 [3204]" strokeweight=".5pt">
+              <v:group w14:anchorId="25413C77" id="Group 16" o:spid="_x0000_s1026" style="position:absolute;margin-left:9pt;margin-top:9pt;width:99pt;height:18.1pt;z-index:251638784" coordsize="12573,2298" o:gfxdata="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">
+                <v:rect id="Rectangle 17" o:spid="_x0000_s1027" style="position:absolute;left:2286;top:12;width:10287;height:2286;visibility:visible;mso-wrap-style:square;v-text-anchor:middle" o:gfxdata="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" fillcolor="#65a0d7 [3028]" strokecolor="#5b9bd5 [3204]" strokeweight=".5pt">
                   <v:fill color2="#5898d4 [3172]" rotate="t" colors="0 #71a6db;.5 #559bdb;1 #438ac9" focus="100%" type="gradient">
                     <o:fill v:ext="view" type="gradientUnscaled"/>
                   </v:fill>
                 </v:rect>
-                <v:rect id="Rectangle 18" o:spid="_x0000_s1028" style="position:absolute;width:228600;height:228600;visibility:visible;mso-wrap-style:square;v-text-anchor:middle" o:gfxdata="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" fillcolor="#010000 [37]" strokecolor="#ed7d31 [3205]" strokeweight=".5pt">
+                <v:rect id="Rectangle 18" o:spid="_x0000_s1028" style="position:absolute;width:2286;height:2286;visibility:visible;mso-wrap-style:square;v-text-anchor:middle" o:gfxdata="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" fillcolor="#ee853d [3029]" strokecolor="#ed7d31 [3205]" strokeweight=".5pt">
                   <v:fill color2="#ec7a2d [3173]" rotate="t" colors="0 #f18c55;.5 #f67b28;1 #e56b17" focus="100%" type="gradient">
                     <o:fill v:ext="view" type="gradientUnscaled"/>
                   </v:fill>
@@ -4754,7 +4444,7 @@
         <mc:AlternateContent>
           <mc:Choice Requires="wps">
             <w:drawing>
-              <wp:anchor distT="0" distB="0" distL="114300" distR="114300" simplePos="0" relativeHeight="251706368" behindDoc="0" locked="0" layoutInCell="1" allowOverlap="1" wp14:anchorId="05B1C67C" wp14:editId="5E004281">
+              <wp:anchor distT="0" distB="0" distL="114300" distR="114300" simplePos="0" relativeHeight="251673600" behindDoc="0" locked="0" layoutInCell="1" allowOverlap="1" wp14:anchorId="05B1C67C" wp14:editId="65852EF7">
                 <wp:simplePos x="0" y="0"/>
                 <wp:positionH relativeFrom="column">
                   <wp:posOffset>-1257300</wp:posOffset>
@@ -4806,7 +4496,7 @@
           </mc:Choice>
           <mc:Fallback>
             <w:pict>
-              <v:line id="Straight Connector 67" o:spid="_x0000_s1026" style="position:absolute;flip:x;z-index:251706368;visibility:visible;mso-wrap-style:square;mso-width-percent:0;mso-wrap-distance-left:9pt;mso-wrap-distance-top:0;mso-wrap-distance-right:9pt;mso-wrap-distance-bottom:0;mso-position-horizontal:absolute;mso-position-horizontal-relative:text;mso-position-vertical:absolute;mso-position-vertical-relative:text;mso-width-percent:0;mso-width-relative:margin" from="-98.95pt,4.55pt" to="-17.95pt,58.55pt" o:gfxdata="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" strokecolor="#5b9bd5 [3204]" strokeweight="1pt">
+              <v:line w14:anchorId="3DDB66CA" id="Straight Connector 67" o:spid="_x0000_s1026" style="position:absolute;flip:x;z-index:251673600;visibility:visible;mso-wrap-style:square;mso-width-percent:0;mso-wrap-distance-left:9pt;mso-wrap-distance-top:0;mso-wrap-distance-right:9pt;mso-wrap-distance-bottom:0;mso-position-horizontal:absolute;mso-position-horizontal-relative:text;mso-position-vertical:absolute;mso-position-vertical-relative:text;mso-width-percent:0;mso-width-relative:margin" from="-99pt,4.55pt" to="-18pt,58.55pt" o:gfxdata="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" strokecolor="#5b9bd5 [3204]" strokeweight="1pt">
                 <v:stroke joinstyle="miter"/>
               </v:line>
             </w:pict>
@@ -4821,7 +4511,7 @@
         <mc:AlternateContent>
           <mc:Choice Requires="wps">
             <w:drawing>
-              <wp:anchor distT="0" distB="0" distL="114300" distR="114300" simplePos="0" relativeHeight="251705344" behindDoc="0" locked="0" layoutInCell="1" allowOverlap="1" wp14:anchorId="11EC0BAC" wp14:editId="24869B10">
+              <wp:anchor distT="0" distB="0" distL="114300" distR="114300" simplePos="0" relativeHeight="251672576" behindDoc="0" locked="0" layoutInCell="1" allowOverlap="1" wp14:anchorId="11EC0BAC" wp14:editId="24869B10">
                 <wp:simplePos x="0" y="0"/>
                 <wp:positionH relativeFrom="column">
                   <wp:posOffset>-1943100</wp:posOffset>
@@ -4870,7 +4560,7 @@
           </mc:Choice>
           <mc:Fallback>
             <w:pict>
-              <v:line id="Straight Connector 66" o:spid="_x0000_s1026" style="position:absolute;flip:x;z-index:251705344;visibility:visible;mso-wrap-style:square;mso-wrap-distance-left:9pt;mso-wrap-distance-top:0;mso-wrap-distance-right:9pt;mso-wrap-distance-bottom:0;mso-position-horizontal:absolute;mso-position-horizontal-relative:text;mso-position-vertical:absolute;mso-position-vertical-relative:text" from="-152.95pt,4.55pt" to="-53.95pt,58.55pt" o:gfxdata="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" strokecolor="#5b9bd5 [3204]" strokeweight="1pt">
+              <v:line w14:anchorId="32270A06" id="Straight Connector 66" o:spid="_x0000_s1026" style="position:absolute;flip:x;z-index:251672576;visibility:visible;mso-wrap-style:square;mso-wrap-distance-left:9pt;mso-wrap-distance-top:0;mso-wrap-distance-right:9pt;mso-wrap-distance-bottom:0;mso-position-horizontal:absolute;mso-position-horizontal-relative:text;mso-position-vertical:absolute;mso-position-vertical-relative:text" from="-153pt,4.55pt" to="-54pt,58.55pt" o:gfxdata="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" strokecolor="#5b9bd5 [3204]" strokeweight="1pt">
                 <v:stroke joinstyle="miter"/>
               </v:line>
             </w:pict>
@@ -4885,7 +4575,7 @@
         <mc:AlternateContent>
           <mc:Choice Requires="wps">
             <w:drawing>
-              <wp:anchor distT="0" distB="0" distL="114300" distR="114300" simplePos="0" relativeHeight="251704320" behindDoc="0" locked="0" layoutInCell="1" allowOverlap="1" wp14:anchorId="4500A876" wp14:editId="1BDE993E">
+              <wp:anchor distT="0" distB="0" distL="114300" distR="114300" simplePos="0" relativeHeight="251671552" behindDoc="0" locked="0" layoutInCell="1" allowOverlap="1" wp14:anchorId="4500A876" wp14:editId="1BDE993E">
                 <wp:simplePos x="0" y="0"/>
                 <wp:positionH relativeFrom="column">
                   <wp:posOffset>-1943100</wp:posOffset>
@@ -4934,7 +4624,7 @@
           </mc:Choice>
           <mc:Fallback>
             <w:pict>
-              <v:line id="Straight Connector 65" o:spid="_x0000_s1026" style="position:absolute;flip:x;z-index:251704320;visibility:visible;mso-wrap-style:square;mso-wrap-distance-left:9pt;mso-wrap-distance-top:0;mso-wrap-distance-right:9pt;mso-wrap-distance-bottom:0;mso-position-horizontal:absolute;mso-position-horizontal-relative:text;mso-position-vertical:absolute;mso-position-vertical-relative:text" from="-152.95pt,4.55pt" to="-89.95pt,58.55pt" o:gfxdata="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" strokecolor="#5b9bd5 [3204]" strokeweight="1pt">
+              <v:line w14:anchorId="7000B03D" id="Straight Connector 65" o:spid="_x0000_s1026" style="position:absolute;flip:x;z-index:251671552;visibility:visible;mso-wrap-style:square;mso-wrap-distance-left:9pt;mso-wrap-distance-top:0;mso-wrap-distance-right:9pt;mso-wrap-distance-bottom:0;mso-position-horizontal:absolute;mso-position-horizontal-relative:text;mso-position-vertical:absolute;mso-position-vertical-relative:text" from="-153pt,4.55pt" to="-90pt,58.55pt" o:gfxdata="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" strokecolor="#5b9bd5 [3204]" strokeweight="1pt">
                 <v:stroke joinstyle="miter"/>
               </v:line>
             </w:pict>
@@ -4949,7 +4639,7 @@
         <mc:AlternateContent>
           <mc:Choice Requires="wps">
             <w:drawing>
-              <wp:anchor distT="0" distB="0" distL="114300" distR="114300" simplePos="0" relativeHeight="251703296" behindDoc="0" locked="0" layoutInCell="1" allowOverlap="1" wp14:anchorId="45096ABB" wp14:editId="3AC1EA65">
+              <wp:anchor distT="0" distB="0" distL="114300" distR="114300" simplePos="0" relativeHeight="251670528" behindDoc="0" locked="0" layoutInCell="1" allowOverlap="1" wp14:anchorId="45096ABB" wp14:editId="3AC1EA65">
                 <wp:simplePos x="0" y="0"/>
                 <wp:positionH relativeFrom="column">
                   <wp:posOffset>-2743200</wp:posOffset>
@@ -4998,7 +4688,7 @@
           </mc:Choice>
           <mc:Fallback>
             <w:pict>
-              <v:line id="Straight Connector 64" o:spid="_x0000_s1026" style="position:absolute;flip:x;z-index:251703296;visibility:visible;mso-wrap-style:square;mso-wrap-distance-left:9pt;mso-wrap-distance-top:0;mso-wrap-distance-right:9pt;mso-wrap-distance-bottom:0;mso-position-horizontal:absolute;mso-position-horizontal-relative:text;mso-position-vertical:absolute;mso-position-vertical-relative:text" from="-215.95pt,4.55pt" to="-170.95pt,58.55pt" o:gfxdata="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" strokecolor="#5b9bd5 [3204]" strokeweight="1pt">
+              <v:line w14:anchorId="4B6EBB90" id="Straight Connector 64" o:spid="_x0000_s1026" style="position:absolute;flip:x;z-index:251670528;visibility:visible;mso-wrap-style:square;mso-wrap-distance-left:9pt;mso-wrap-distance-top:0;mso-wrap-distance-right:9pt;mso-wrap-distance-bottom:0;mso-position-horizontal:absolute;mso-position-horizontal-relative:text;mso-position-vertical:absolute;mso-position-vertical-relative:text" from="-3in,4.55pt" to="-171pt,58.55pt" o:gfxdata="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" strokecolor="#5b9bd5 [3204]" strokeweight="1pt">
                 <v:stroke joinstyle="miter"/>
               </v:line>
             </w:pict>
@@ -5013,7 +4703,7 @@
         <mc:AlternateContent>
           <mc:Choice Requires="wps">
             <w:drawing>
-              <wp:anchor distT="0" distB="0" distL="114300" distR="114300" simplePos="0" relativeHeight="251702272" behindDoc="0" locked="0" layoutInCell="1" allowOverlap="1" wp14:anchorId="219959D1" wp14:editId="54E12F8E">
+              <wp:anchor distT="0" distB="0" distL="114300" distR="114300" simplePos="0" relativeHeight="251669504" behindDoc="0" locked="0" layoutInCell="1" allowOverlap="1" wp14:anchorId="219959D1" wp14:editId="54E12F8E">
                 <wp:simplePos x="0" y="0"/>
                 <wp:positionH relativeFrom="column">
                   <wp:posOffset>-2743200</wp:posOffset>
@@ -5062,7 +4752,7 @@
           </mc:Choice>
           <mc:Fallback>
             <w:pict>
-              <v:line id="Straight Connector 63" o:spid="_x0000_s1026" style="position:absolute;flip:x;z-index:251702272;visibility:visible;mso-wrap-style:square;mso-wrap-distance-left:9pt;mso-wrap-distance-top:0;mso-wrap-distance-right:9pt;mso-wrap-distance-bottom:0;mso-position-horizontal:absolute;mso-position-horizontal-relative:text;mso-position-vertical:absolute;mso-position-vertical-relative:text" from="-215.95pt,4.55pt" to="-206.95pt,58.55pt" o:gfxdata="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" strokecolor="#5b9bd5 [3204]" strokeweight="1pt">
+              <v:line w14:anchorId="7E90641F" id="Straight Connector 63" o:spid="_x0000_s1026" style="position:absolute;flip:x;z-index:251669504;visibility:visible;mso-wrap-style:square;mso-wrap-distance-left:9pt;mso-wrap-distance-top:0;mso-wrap-distance-right:9pt;mso-wrap-distance-bottom:0;mso-position-horizontal:absolute;mso-position-horizontal-relative:text;mso-position-vertical:absolute;mso-position-vertical-relative:text" from="-3in,4.55pt" to="-207pt,58.55pt" o:gfxdata="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" strokecolor="#5b9bd5 [3204]" strokeweight="1pt">
                 <v:stroke joinstyle="miter"/>
               </v:line>
             </w:pict>
@@ -5077,7 +4767,7 @@
         <mc:AlternateContent>
           <mc:Choice Requires="wps">
             <w:drawing>
-              <wp:anchor distT="0" distB="0" distL="114300" distR="114300" simplePos="0" relativeHeight="251701248" behindDoc="0" locked="0" layoutInCell="1" allowOverlap="1" wp14:anchorId="57BB351A" wp14:editId="238AFDBA">
+              <wp:anchor distT="0" distB="0" distL="114300" distR="114300" simplePos="0" relativeHeight="251668480" behindDoc="0" locked="0" layoutInCell="1" allowOverlap="1" wp14:anchorId="57BB351A" wp14:editId="238AFDBA">
                 <wp:simplePos x="0" y="0"/>
                 <wp:positionH relativeFrom="column">
                   <wp:posOffset>-3657600</wp:posOffset>
@@ -5126,7 +4816,7 @@
           </mc:Choice>
           <mc:Fallback>
             <w:pict>
-              <v:line id="Straight Connector 62" o:spid="_x0000_s1026" style="position:absolute;z-index:251701248;visibility:visible;mso-wrap-style:square;mso-wrap-distance-left:9pt;mso-wrap-distance-top:0;mso-wrap-distance-right:9pt;mso-wrap-distance-bottom:0;mso-position-horizontal:absolute;mso-position-horizontal-relative:text;mso-position-vertical:absolute;mso-position-vertical-relative:text" from="-287.95pt,4.55pt" to="-278.95pt,58.55pt" o:gfxdata="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" strokecolor="#5b9bd5 [3204]" strokeweight="1pt">
+              <v:line w14:anchorId="75213DA8" id="Straight Connector 62" o:spid="_x0000_s1026" style="position:absolute;z-index:251668480;visibility:visible;mso-wrap-style:square;mso-wrap-distance-left:9pt;mso-wrap-distance-top:0;mso-wrap-distance-right:9pt;mso-wrap-distance-bottom:0;mso-position-horizontal:absolute;mso-position-horizontal-relative:text;mso-position-vertical:absolute;mso-position-vertical-relative:text" from="-4in,4.55pt" to="-279pt,58.55pt" o:gfxdata="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" strokecolor="#5b9bd5 [3204]" strokeweight="1pt">
                 <v:stroke joinstyle="miter"/>
               </v:line>
             </w:pict>
@@ -5141,7 +4831,7 @@
         <mc:AlternateContent>
           <mc:Choice Requires="wps">
             <w:drawing>
-              <wp:anchor distT="0" distB="0" distL="114300" distR="114300" simplePos="0" relativeHeight="251700224" behindDoc="0" locked="0" layoutInCell="1" allowOverlap="1" wp14:anchorId="7B15CC08" wp14:editId="109A51ED">
+              <wp:anchor distT="0" distB="0" distL="114300" distR="114300" simplePos="0" relativeHeight="251667456" behindDoc="0" locked="0" layoutInCell="1" allowOverlap="1" wp14:anchorId="7B15CC08" wp14:editId="109A51ED">
                 <wp:simplePos x="0" y="0"/>
                 <wp:positionH relativeFrom="column">
                   <wp:posOffset>-4114800</wp:posOffset>
@@ -5190,7 +4880,7 @@
           </mc:Choice>
           <mc:Fallback>
             <w:pict>
-              <v:line id="Straight Connector 61" o:spid="_x0000_s1026" style="position:absolute;z-index:251700224;visibility:visible;mso-wrap-style:square;mso-wrap-distance-left:9pt;mso-wrap-distance-top:0;mso-wrap-distance-right:9pt;mso-wrap-distance-bottom:0;mso-position-horizontal:absolute;mso-position-horizontal-relative:text;mso-position-vertical:absolute;mso-position-vertical-relative:text" from="-323.95pt,4.55pt" to="-278.95pt,58.55pt" o:gfxdata="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" strokecolor="#5b9bd5 [3204]" strokeweight="1pt">
+              <v:line w14:anchorId="1B2D30F7" id="Straight Connector 61" o:spid="_x0000_s1026" style="position:absolute;z-index:251667456;visibility:visible;mso-wrap-style:square;mso-wrap-distance-left:9pt;mso-wrap-distance-top:0;mso-wrap-distance-right:9pt;mso-wrap-distance-bottom:0;mso-position-horizontal:absolute;mso-position-horizontal-relative:text;mso-position-vertical:absolute;mso-position-vertical-relative:text" from="-324pt,4.55pt" to="-279pt,58.55pt" o:gfxdata="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" strokecolor="#5b9bd5 [3204]" strokeweight="1pt">
                 <v:stroke joinstyle="miter"/>
               </v:line>
             </w:pict>
@@ -5205,7 +4895,7 @@
         <mc:AlternateContent>
           <mc:Choice Requires="wps">
             <w:drawing>
-              <wp:anchor distT="0" distB="0" distL="114300" distR="114300" simplePos="0" relativeHeight="251699200" behindDoc="0" locked="0" layoutInCell="1" allowOverlap="1" wp14:anchorId="0A0518BE" wp14:editId="78E8CDD2">
+              <wp:anchor distT="0" distB="0" distL="114300" distR="114300" simplePos="0" relativeHeight="251666432" behindDoc="0" locked="0" layoutInCell="1" allowOverlap="1" wp14:anchorId="0A0518BE" wp14:editId="78E8CDD2">
                 <wp:simplePos x="0" y="0"/>
                 <wp:positionH relativeFrom="column">
                   <wp:posOffset>-5143500</wp:posOffset>
@@ -5254,7 +4944,7 @@
           </mc:Choice>
           <mc:Fallback>
             <w:pict>
-              <v:line id="Straight Connector 60" o:spid="_x0000_s1026" style="position:absolute;z-index:251699200;visibility:visible;mso-wrap-style:square;mso-wrap-distance-left:9pt;mso-wrap-distance-top:0;mso-wrap-distance-right:9pt;mso-wrap-distance-bottom:0;mso-position-horizontal:absolute;mso-position-horizontal-relative:text;mso-position-vertical:absolute;mso-position-vertical-relative:text" from="-404.95pt,4.55pt" to="-350.95pt,58.55pt" o:gfxdata="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" strokecolor="#5b9bd5 [3204]" strokeweight="1pt">
+              <v:line w14:anchorId="53874440" id="Straight Connector 60" o:spid="_x0000_s1026" style="position:absolute;z-index:251666432;visibility:visible;mso-wrap-style:square;mso-wrap-distance-left:9pt;mso-wrap-distance-top:0;mso-wrap-distance-right:9pt;mso-wrap-distance-bottom:0;mso-position-horizontal:absolute;mso-position-horizontal-relative:text;mso-position-vertical:absolute;mso-position-vertical-relative:text" from="-405pt,4.55pt" to="-351pt,58.55pt" o:gfxdata="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" strokecolor="#5b9bd5 [3204]" strokeweight="1pt">
                 <v:stroke joinstyle="miter"/>
               </v:line>
             </w:pict>
@@ -5276,26 +4966,18 @@
         <mc:AlternateContent>
           <mc:Choice Requires="wps">
             <w:drawing>
-              <wp:anchor distT="0" distB="0" distL="114300" distR="114300" simplePos="0" relativeHeight="251688960" behindDoc="0" locked="0" layoutInCell="1" allowOverlap="1" wp14:anchorId="5C6A1C32" wp14:editId="58584E0A">
+              <wp:anchor distT="0" distB="0" distL="114300" distR="114300" simplePos="0" relativeHeight="251679744" behindDoc="0" locked="0" layoutInCell="1" allowOverlap="1" wp14:anchorId="778E6F5C" wp14:editId="4AA1D3C9">
                 <wp:simplePos x="0" y="0"/>
                 <wp:positionH relativeFrom="column">
-                  <wp:posOffset>1943100</wp:posOffset>
+                  <wp:posOffset>2020741</wp:posOffset>
                 </wp:positionH>
                 <wp:positionV relativeFrom="paragraph">
-                  <wp:posOffset>172085</wp:posOffset>
+                  <wp:posOffset>157168</wp:posOffset>
                 </wp:positionV>
                 <wp:extent cx="1028700" cy="228600"/>
                 <wp:effectExtent l="0" t="0" r="0" b="0"/>
-                <wp:wrapThrough wrapText="bothSides">
-                  <wp:wrapPolygon edited="0">
-                    <wp:start x="533" y="0"/>
-                    <wp:lineTo x="533" y="19200"/>
-                    <wp:lineTo x="20267" y="19200"/>
-                    <wp:lineTo x="20267" y="0"/>
-                    <wp:lineTo x="533" y="0"/>
-                  </wp:wrapPolygon>
-                </wp:wrapThrough>
-                <wp:docPr id="49" name="Text Box 49"/>
+                <wp:wrapNone/>
+                <wp:docPr id="6" name="Text Box 41"/>
                 <wp:cNvGraphicFramePr/>
                 <a:graphic xmlns:a="http://schemas.openxmlformats.org/drawingml/2006/main">
                   <a:graphicData uri="http://schemas.microsoft.com/office/word/2010/wordprocessingShape">
@@ -5316,7 +4998,7 @@
                         <a:effectLst/>
                         <a:extLst>
                           <a:ext uri="{C572A759-6A51-4108-AA02-DFA0A04FC94B}">
-                            <ma14:wrappingTextBoxFlag xmlns:ma14="http://schemas.microsoft.com/office/mac/drawingml/2011/main"/>
+                            <ma14:wrappingTextBoxFlag xmlns:ma14="http://schemas.microsoft.com/office/mac/drawingml/2011/main" xmlns:w="http://schemas.openxmlformats.org/wordprocessingml/2006/main" xmlns:w10="urn:schemas-microsoft-com:office:word" xmlns:v="urn:schemas-microsoft-com:vml" xmlns:o="urn:schemas-microsoft-com:office:office" xmlns:mv="urn:schemas-microsoft-com:mac:vml" xmlns:mo="http://schemas.microsoft.com/office/mac/office/2008/main" xmlns=""/>
                           </a:ext>
                         </a:extLst>
                       </wps:spPr>
@@ -5357,7 +5039,111 @@
           </mc:Choice>
           <mc:Fallback>
             <w:pict>
-              <v:shape id="Text Box 49" o:spid="_x0000_s1039" type="#_x0000_t202" style="position:absolute;margin-left:153pt;margin-top:13.55pt;width:81pt;height:18pt;z-index:251688960;visibility:visible;mso-wrap-style:square;mso-wrap-distance-left:9pt;mso-wrap-distance-top:0;mso-wrap-distance-right:9pt;mso-wrap-distance-bottom:0;mso-position-horizontal:absolute;mso-position-horizontal-relative:text;mso-position-vertical:absolute;mso-position-vertical-relative:text;v-text-anchor:top" o:gfxdata="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" filled="f" stroked="f">
+              <v:shape w14:anchorId="778E6F5C" id="Text Box 41" o:spid="_x0000_s1038" type="#_x0000_t202" style="position:absolute;margin-left:159.1pt;margin-top:12.4pt;width:81pt;height:18pt;z-index:251679744;visibility:visible;mso-wrap-style:square;mso-wrap-distance-left:9pt;mso-wrap-distance-top:0;mso-wrap-distance-right:9pt;mso-wrap-distance-bottom:0;mso-position-horizontal:absolute;mso-position-horizontal-relative:text;mso-position-vertical:absolute;mso-position-vertical-relative:text;v-text-anchor:top" o:gfxdata="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" filled="f" stroked="f">
+                <v:textbox>
+                  <w:txbxContent>
+                    <w:p>
+                      <w:r>
+                        <w:t>Paquet 2</w:t>
+                      </w:r>
+                    </w:p>
+                  </w:txbxContent>
+                </v:textbox>
+              </v:shape>
+            </w:pict>
+          </mc:Fallback>
+        </mc:AlternateContent>
+      </w:r>
+      <w:r>
+        <w:rPr>
+          <w:noProof/>
+          <w:lang w:val="en-US"/>
+        </w:rPr>
+        <mc:AlternateContent>
+          <mc:Choice Requires="wps">
+            <w:drawing>
+              <wp:anchor distT="0" distB="0" distL="114300" distR="114300" simplePos="0" relativeHeight="251651072" behindDoc="0" locked="0" layoutInCell="1" allowOverlap="1" wp14:anchorId="5C6A1C32" wp14:editId="4CC9C7EE">
+                <wp:simplePos x="0" y="0"/>
+                <wp:positionH relativeFrom="column">
+                  <wp:posOffset>1943100</wp:posOffset>
+                </wp:positionH>
+                <wp:positionV relativeFrom="paragraph">
+                  <wp:posOffset>172085</wp:posOffset>
+                </wp:positionV>
+                <wp:extent cx="1028700" cy="228600"/>
+                <wp:effectExtent l="0" t="0" r="0" b="0"/>
+                <wp:wrapThrough wrapText="bothSides">
+                  <wp:wrapPolygon edited="0">
+                    <wp:start x="533" y="0"/>
+                    <wp:lineTo x="533" y="19200"/>
+                    <wp:lineTo x="20267" y="19200"/>
+                    <wp:lineTo x="20267" y="0"/>
+                    <wp:lineTo x="533" y="0"/>
+                  </wp:wrapPolygon>
+                </wp:wrapThrough>
+                <wp:docPr id="49" name="Text Box 49"/>
+                <wp:cNvGraphicFramePr/>
+                <a:graphic xmlns:a="http://schemas.openxmlformats.org/drawingml/2006/main">
+                  <a:graphicData uri="http://schemas.microsoft.com/office/word/2010/wordprocessingShape">
+                    <wps:wsp>
+                      <wps:cNvSpPr txBox="1"/>
+                      <wps:spPr>
+                        <a:xfrm>
+                          <a:off x="0" y="0"/>
+                          <a:ext cx="1028700" cy="228600"/>
+                        </a:xfrm>
+                        <a:prstGeom prst="rect">
+                          <a:avLst/>
+                        </a:prstGeom>
+                        <a:noFill/>
+                        <a:ln>
+                          <a:noFill/>
+                        </a:ln>
+                        <a:effectLst/>
+                        <a:extLst>
+                          <a:ext uri="{C572A759-6A51-4108-AA02-DFA0A04FC94B}">
+                            <ma14:wrappingTextBoxFlag xmlns:ma14="http://schemas.microsoft.com/office/mac/drawingml/2011/main" xmlns:w="http://schemas.openxmlformats.org/wordprocessingml/2006/main" xmlns:w10="urn:schemas-microsoft-com:office:word" xmlns:v="urn:schemas-microsoft-com:vml" xmlns:o="urn:schemas-microsoft-com:office:office" xmlns:mv="urn:schemas-microsoft-com:mac:vml" xmlns:mo="http://schemas.microsoft.com/office/mac/office/2008/main" xmlns=""/>
+                          </a:ext>
+                        </a:extLst>
+                      </wps:spPr>
+                      <wps:style>
+                        <a:lnRef idx="0">
+                          <a:schemeClr val="accent1"/>
+                        </a:lnRef>
+                        <a:fillRef idx="0">
+                          <a:schemeClr val="accent1"/>
+                        </a:fillRef>
+                        <a:effectRef idx="0">
+                          <a:schemeClr val="accent1"/>
+                        </a:effectRef>
+                        <a:fontRef idx="minor">
+                          <a:schemeClr val="dk1"/>
+                        </a:fontRef>
+                      </wps:style>
+                      <wps:txbx>
+                        <w:txbxContent>
+                          <w:p>
+                            <w:r>
+                              <w:t>Paquet 2</w:t>
+                            </w:r>
+                          </w:p>
+                        </w:txbxContent>
+                      </wps:txbx>
+                      <wps:bodyPr rot="0" spcFirstLastPara="0" vertOverflow="overflow" horzOverflow="overflow" vert="horz" wrap="square" lIns="91440" tIns="45720" rIns="91440" bIns="45720" numCol="1" spcCol="0" rtlCol="0" fromWordArt="0" anchor="t" anchorCtr="0" forceAA="0" compatLnSpc="1">
+                        <a:prstTxWarp prst="textNoShape">
+                          <a:avLst/>
+                        </a:prstTxWarp>
+                        <a:noAutofit/>
+                      </wps:bodyPr>
+                    </wps:wsp>
+                  </a:graphicData>
+                </a:graphic>
+              </wp:anchor>
+            </w:drawing>
+          </mc:Choice>
+          <mc:Fallback>
+            <w:pict>
+              <v:shape w14:anchorId="5C6A1C32" id="Text Box 49" o:spid="_x0000_s1039" type="#_x0000_t202" style="position:absolute;margin-left:153pt;margin-top:13.55pt;width:81pt;height:18pt;z-index:251651072;visibility:visible;mso-wrap-style:square;mso-wrap-distance-left:9pt;mso-wrap-distance-top:0;mso-wrap-distance-right:9pt;mso-wrap-distance-bottom:0;mso-position-horizontal:absolute;mso-position-horizontal-relative:text;mso-position-vertical:absolute;mso-position-vertical-relative:text;v-text-anchor:top" o:gfxdata="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" filled="f" stroked="f">
                 <v:textbox>
                   <w:txbxContent>
                     <w:p>
@@ -5381,7 +5167,7 @@
         <mc:AlternateContent>
           <mc:Choice Requires="wps">
             <w:drawing>
-              <wp:anchor distT="0" distB="0" distL="114300" distR="114300" simplePos="0" relativeHeight="251698176" behindDoc="0" locked="0" layoutInCell="1" allowOverlap="1" wp14:anchorId="5C2D583F" wp14:editId="79A4588A">
+              <wp:anchor distT="0" distB="0" distL="114300" distR="114300" simplePos="0" relativeHeight="251664384" behindDoc="0" locked="0" layoutInCell="1" allowOverlap="1" wp14:anchorId="5C2D583F" wp14:editId="79A4588A">
                 <wp:simplePos x="0" y="0"/>
                 <wp:positionH relativeFrom="column">
                   <wp:posOffset>1257300</wp:posOffset>
@@ -5413,7 +5199,7 @@
                         <a:effectLst/>
                         <a:extLst>
                           <a:ext uri="{C572A759-6A51-4108-AA02-DFA0A04FC94B}">
-                            <ma14:wrappingTextBoxFlag xmlns:ma14="http://schemas.microsoft.com/office/mac/drawingml/2011/main"/>
+                            <ma14:wrappingTextBoxFlag xmlns:ma14="http://schemas.microsoft.com/office/mac/drawingml/2011/main" xmlns:w="http://schemas.openxmlformats.org/wordprocessingml/2006/main" xmlns:w10="urn:schemas-microsoft-com:office:word" xmlns:v="urn:schemas-microsoft-com:vml" xmlns:o="urn:schemas-microsoft-com:office:office" xmlns:mv="urn:schemas-microsoft-com:mac:vml" xmlns:mo="http://schemas.microsoft.com/office/mac/office/2008/main" xmlns=""/>
                           </a:ext>
                         </a:extLst>
                       </wps:spPr>
@@ -5457,7 +5243,7 @@
           </mc:Choice>
           <mc:Fallback>
             <w:pict>
-              <v:shape id="Text Box 59" o:spid="_x0000_s1040" type="#_x0000_t202" style="position:absolute;margin-left:99pt;margin-top:13.55pt;width:63pt;height:18pt;z-index:251698176;visibility:visible;mso-wrap-style:square;mso-width-percent:0;mso-wrap-distance-left:9pt;mso-wrap-distance-top:0;mso-wrap-distance-right:9pt;mso-wrap-distance-bottom:0;mso-position-horizontal:absolute;mso-position-horizontal-relative:text;mso-position-vertical:absolute;mso-position-vertical-relative:text;mso-width-percent:0;mso-width-relative:margin;v-text-anchor:top" o:gfxdata="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" filled="f" stroked="f">
+              <v:shape w14:anchorId="5C2D583F" id="Text Box 59" o:spid="_x0000_s1040" type="#_x0000_t202" style="position:absolute;margin-left:99pt;margin-top:13.55pt;width:63pt;height:18pt;z-index:251664384;visibility:visible;mso-wrap-style:square;mso-width-percent:0;mso-wrap-distance-left:9pt;mso-wrap-distance-top:0;mso-wrap-distance-right:9pt;mso-wrap-distance-bottom:0;mso-position-horizontal:absolute;mso-position-horizontal-relative:text;mso-position-vertical:absolute;mso-position-vertical-relative:text;mso-width-percent:0;mso-width-relative:margin;v-text-anchor:top" o:gfxdata="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" filled="f" stroked="f">
                 <v:textbox>
                   <w:txbxContent>
                     <w:p>
@@ -5481,7 +5267,7 @@
         <mc:AlternateContent>
           <mc:Choice Requires="wps">
             <w:drawing>
-              <wp:anchor distT="0" distB="0" distL="114300" distR="114300" simplePos="0" relativeHeight="251688960" behindDoc="0" locked="0" layoutInCell="1" allowOverlap="1" wp14:anchorId="1179B564" wp14:editId="465AD778">
+              <wp:anchor distT="0" distB="0" distL="114300" distR="114300" simplePos="0" relativeHeight="251653120" behindDoc="0" locked="0" layoutInCell="1" allowOverlap="1" wp14:anchorId="1179B564" wp14:editId="465AD778">
                 <wp:simplePos x="0" y="0"/>
                 <wp:positionH relativeFrom="column">
                   <wp:posOffset>1257300</wp:posOffset>
@@ -5516,10 +5302,10 @@
                         </a:prstGeom>
                         <a:extLst>
                           <a:ext uri="{FAA26D3D-D897-4be2-8F04-BA451C77F1D7}">
-                            <ma14:placeholderFlag xmlns:ma14="http://schemas.microsoft.com/office/mac/drawingml/2011/main"/>
+                            <ma14:placeholderFlag xmlns:ma14="http://schemas.microsoft.com/office/mac/drawingml/2011/main" xmlns:w="http://schemas.openxmlformats.org/wordprocessingml/2006/main" xmlns:w10="urn:schemas-microsoft-com:office:word" xmlns:v="urn:schemas-microsoft-com:vml" xmlns:o="urn:schemas-microsoft-com:office:office" xmlns:mv="urn:schemas-microsoft-com:mac:vml" xmlns:mo="http://schemas.microsoft.com/office/mac/office/2008/main" xmlns=""/>
                           </a:ext>
                           <a:ext uri="{C572A759-6A51-4108-AA02-DFA0A04FC94B}">
-                            <ma14:wrappingTextBoxFlag xmlns:ma14="http://schemas.microsoft.com/office/mac/drawingml/2011/main"/>
+                            <ma14:wrappingTextBoxFlag xmlns:ma14="http://schemas.microsoft.com/office/mac/drawingml/2011/main" xmlns:w="http://schemas.openxmlformats.org/wordprocessingml/2006/main" xmlns:w10="urn:schemas-microsoft-com:office:word" xmlns:v="urn:schemas-microsoft-com:vml" xmlns:o="urn:schemas-microsoft-com:office:office" xmlns:mv="urn:schemas-microsoft-com:mac:vml" xmlns:mo="http://schemas.microsoft.com/office/mac/office/2008/main" xmlns=""/>
                           </a:ext>
                         </a:extLst>
                       </wps:spPr>
@@ -5554,7 +5340,7 @@
           </mc:Choice>
           <mc:Fallback>
             <w:pict>
-              <v:rect id="Rectangle 47" o:spid="_x0000_s1026" style="position:absolute;margin-left:99pt;margin-top:13.65pt;width:126pt;height:18pt;z-index:251688960;visibility:visible;mso-wrap-style:square;mso-width-percent:0;mso-wrap-distance-left:9pt;mso-wrap-distance-top:0;mso-wrap-distance-right:9pt;mso-wrap-distance-bottom:0;mso-position-horizontal:absolute;mso-position-horizontal-relative:text;mso-position-vertical:absolute;mso-position-vertical-relative:text;mso-width-percent:0;mso-width-relative:margin;v-text-anchor:middle" o:gfxdata="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" fillcolor="#000101 [36]" strokecolor="#5b9bd5 [3204]" strokeweight=".5pt">
+              <v:rect w14:anchorId="3F383F1F" id="Rectangle 47" o:spid="_x0000_s1026" style="position:absolute;margin-left:99pt;margin-top:13.65pt;width:126pt;height:18pt;z-index:251653120;visibility:visible;mso-wrap-style:square;mso-width-percent:0;mso-wrap-distance-left:9pt;mso-wrap-distance-top:0;mso-wrap-distance-right:9pt;mso-wrap-distance-bottom:0;mso-position-horizontal:absolute;mso-position-horizontal-relative:text;mso-position-vertical:absolute;mso-position-vertical-relative:text;mso-width-percent:0;mso-width-relative:margin;v-text-anchor:middle" o:gfxdata="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" fillcolor="#65a0d7 [3028]" strokecolor="#5b9bd5 [3204]" strokeweight=".5pt">
                 <v:fill color2="#5898d4 [3172]" rotate="t" colors="0 #71a6db;.5 #559bdb;1 #438ac9" focus="100%" type="gradient">
                   <o:fill v:ext="view" type="gradientUnscaled"/>
                 </v:fill>
@@ -5572,7 +5358,7 @@
         <mc:AlternateContent>
           <mc:Choice Requires="wps">
             <w:drawing>
-              <wp:anchor distT="0" distB="0" distL="114300" distR="114300" simplePos="0" relativeHeight="251697152" behindDoc="0" locked="0" layoutInCell="1" allowOverlap="1" wp14:anchorId="5A3492B0" wp14:editId="1A82C335">
+              <wp:anchor distT="0" distB="0" distL="114300" distR="114300" simplePos="0" relativeHeight="251663360" behindDoc="0" locked="0" layoutInCell="1" allowOverlap="1" wp14:anchorId="5A3492B0" wp14:editId="1A82C335">
                 <wp:simplePos x="0" y="0"/>
                 <wp:positionH relativeFrom="column">
                   <wp:posOffset>1028700</wp:posOffset>
@@ -5599,10 +5385,10 @@
                         </a:prstGeom>
                         <a:extLst>
                           <a:ext uri="{FAA26D3D-D897-4be2-8F04-BA451C77F1D7}">
-                            <ma14:placeholderFlag xmlns:ma14="http://schemas.microsoft.com/office/mac/drawingml/2011/main"/>
+                            <ma14:placeholderFlag xmlns:ma14="http://schemas.microsoft.com/office/mac/drawingml/2011/main" xmlns:w="http://schemas.openxmlformats.org/wordprocessingml/2006/main" xmlns:w10="urn:schemas-microsoft-com:office:word" xmlns:v="urn:schemas-microsoft-com:vml" xmlns:o="urn:schemas-microsoft-com:office:office" xmlns:mv="urn:schemas-microsoft-com:mac:vml" xmlns:mo="http://schemas.microsoft.com/office/mac/office/2008/main" xmlns=""/>
                           </a:ext>
                           <a:ext uri="{C572A759-6A51-4108-AA02-DFA0A04FC94B}">
-                            <ma14:wrappingTextBoxFlag xmlns:ma14="http://schemas.microsoft.com/office/mac/drawingml/2011/main"/>
+                            <ma14:wrappingTextBoxFlag xmlns:ma14="http://schemas.microsoft.com/office/mac/drawingml/2011/main" xmlns:w="http://schemas.openxmlformats.org/wordprocessingml/2006/main" xmlns:w10="urn:schemas-microsoft-com:office:word" xmlns:v="urn:schemas-microsoft-com:vml" xmlns:o="urn:schemas-microsoft-com:office:office" xmlns:mv="urn:schemas-microsoft-com:mac:vml" xmlns:mo="http://schemas.microsoft.com/office/mac/office/2008/main" xmlns=""/>
                           </a:ext>
                         </a:extLst>
                       </wps:spPr>
@@ -5640,7 +5426,7 @@
           </mc:Choice>
           <mc:Fallback>
             <w:pict>
-              <v:rect id="Rectangle 58" o:spid="_x0000_s1026" style="position:absolute;margin-left:81pt;margin-top:13.55pt;width:18pt;height:18pt;z-index:251697152;visibility:visible;mso-wrap-style:square;mso-width-percent:0;mso-height-percent:0;mso-wrap-distance-left:9pt;mso-wrap-distance-top:0;mso-wrap-distance-right:9pt;mso-wrap-distance-bottom:0;mso-position-horizontal:absolute;mso-position-horizontal-relative:text;mso-position-vertical:absolute;mso-position-vertical-relative:text;mso-width-percent:0;mso-height-percent:0;mso-width-relative:margin;mso-height-relative:margin;v-text-anchor:middle" o:gfxdata="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" fillcolor="#000100 [41]" strokecolor="#70ad47 [3209]" strokeweight=".5pt">
+              <v:rect w14:anchorId="16B087FA" id="Rectangle 58" o:spid="_x0000_s1026" style="position:absolute;margin-left:81pt;margin-top:13.55pt;width:18pt;height:18pt;z-index:251663360;visibility:visible;mso-wrap-style:square;mso-width-percent:0;mso-height-percent:0;mso-wrap-distance-left:9pt;mso-wrap-distance-top:0;mso-wrap-distance-right:9pt;mso-wrap-distance-bottom:0;mso-position-horizontal:absolute;mso-position-horizontal-relative:text;mso-position-vertical:absolute;mso-position-vertical-relative:text;mso-width-percent:0;mso-height-percent:0;mso-width-relative:margin;mso-height-relative:margin;v-text-anchor:middle" o:gfxdata="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" fillcolor="#77b64e [3033]" strokecolor="#70ad47 [3209]" strokeweight=".5pt">
                 <v:fill color2="#6eaa46 [3177]" rotate="t" colors="0 #81b861;.5 #6fb242;1 #61a235" focus="100%" type="gradient">
                   <o:fill v:ext="view" type="gradientUnscaled"/>
                 </v:fill>
@@ -5657,7 +5443,7 @@
         <mc:AlternateContent>
           <mc:Choice Requires="wps">
             <w:drawing>
-              <wp:anchor distT="0" distB="0" distL="114300" distR="114300" simplePos="0" relativeHeight="251695104" behindDoc="0" locked="0" layoutInCell="1" allowOverlap="1" wp14:anchorId="137BDE87" wp14:editId="5272664C">
+              <wp:anchor distT="0" distB="0" distL="114300" distR="114300" simplePos="0" relativeHeight="251661312" behindDoc="0" locked="0" layoutInCell="1" allowOverlap="1" wp14:anchorId="137BDE87" wp14:editId="5272664C">
                 <wp:simplePos x="0" y="0"/>
                 <wp:positionH relativeFrom="column">
                   <wp:posOffset>3543300</wp:posOffset>
@@ -5697,7 +5483,7 @@
                         <a:effectLst/>
                         <a:extLst>
                           <a:ext uri="{C572A759-6A51-4108-AA02-DFA0A04FC94B}">
-                            <ma14:wrappingTextBoxFlag xmlns:ma14="http://schemas.microsoft.com/office/mac/drawingml/2011/main"/>
+                            <ma14:wrappingTextBoxFlag xmlns:ma14="http://schemas.microsoft.com/office/mac/drawingml/2011/main" xmlns:w="http://schemas.openxmlformats.org/wordprocessingml/2006/main" xmlns:w10="urn:schemas-microsoft-com:office:word" xmlns:v="urn:schemas-microsoft-com:vml" xmlns:o="urn:schemas-microsoft-com:office:office" xmlns:mv="urn:schemas-microsoft-com:mac:vml" xmlns:mo="http://schemas.microsoft.com/office/mac/office/2008/main" xmlns=""/>
                           </a:ext>
                         </a:extLst>
                       </wps:spPr>
@@ -5741,7 +5527,7 @@
           </mc:Choice>
           <mc:Fallback>
             <w:pict>
-              <v:shape id="Text Box 57" o:spid="_x0000_s1041" type="#_x0000_t202" style="position:absolute;margin-left:279pt;margin-top:13.55pt;width:63pt;height:18pt;z-index:251695104;visibility:visible;mso-wrap-style:square;mso-width-percent:0;mso-wrap-distance-left:9pt;mso-wrap-distance-top:0;mso-wrap-distance-right:9pt;mso-wrap-distance-bottom:0;mso-position-horizontal:absolute;mso-position-horizontal-relative:text;mso-position-vertical:absolute;mso-position-vertical-relative:text;mso-width-percent:0;mso-width-relative:margin;v-text-anchor:top" o:gfxdata="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" filled="f" stroked="f">
+              <v:shape w14:anchorId="137BDE87" id="Text Box 57" o:spid="_x0000_s1041" type="#_x0000_t202" style="position:absolute;margin-left:279pt;margin-top:13.55pt;width:63pt;height:18pt;z-index:251661312;visibility:visible;mso-wrap-style:square;mso-width-percent:0;mso-wrap-distance-left:9pt;mso-wrap-distance-top:0;mso-wrap-distance-right:9pt;mso-wrap-distance-bottom:0;mso-position-horizontal:absolute;mso-position-horizontal-relative:text;mso-position-vertical:absolute;mso-position-vertical-relative:text;mso-width-percent:0;mso-width-relative:margin;v-text-anchor:top" o:gfxdata="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" filled="f" stroked="f">
                 <v:textbox>
                   <w:txbxContent>
                     <w:p>
@@ -5765,7 +5551,7 @@
         <mc:AlternateContent>
           <mc:Choice Requires="wps">
             <w:drawing>
-              <wp:anchor distT="0" distB="0" distL="114300" distR="114300" simplePos="0" relativeHeight="251691008" behindDoc="0" locked="0" layoutInCell="1" allowOverlap="1" wp14:anchorId="078858FB" wp14:editId="3DEB5E2D">
+              <wp:anchor distT="0" distB="0" distL="114300" distR="114300" simplePos="0" relativeHeight="251655168" behindDoc="0" locked="0" layoutInCell="1" allowOverlap="1" wp14:anchorId="078858FB" wp14:editId="3DEB5E2D">
                 <wp:simplePos x="0" y="0"/>
                 <wp:positionH relativeFrom="column">
                   <wp:posOffset>2628900</wp:posOffset>
@@ -5800,10 +5586,10 @@
                         </a:prstGeom>
                         <a:extLst>
                           <a:ext uri="{FAA26D3D-D897-4be2-8F04-BA451C77F1D7}">
-                            <ma14:placeholderFlag xmlns:ma14="http://schemas.microsoft.com/office/mac/drawingml/2011/main"/>
+                            <ma14:placeholderFlag xmlns:ma14="http://schemas.microsoft.com/office/mac/drawingml/2011/main" xmlns:w="http://schemas.openxmlformats.org/wordprocessingml/2006/main" xmlns:w10="urn:schemas-microsoft-com:office:word" xmlns:v="urn:schemas-microsoft-com:vml" xmlns:o="urn:schemas-microsoft-com:office:office" xmlns:mv="urn:schemas-microsoft-com:mac:vml" xmlns:mo="http://schemas.microsoft.com/office/mac/office/2008/main" xmlns=""/>
                           </a:ext>
                           <a:ext uri="{C572A759-6A51-4108-AA02-DFA0A04FC94B}">
-                            <ma14:wrappingTextBoxFlag xmlns:ma14="http://schemas.microsoft.com/office/mac/drawingml/2011/main"/>
+                            <ma14:wrappingTextBoxFlag xmlns:ma14="http://schemas.microsoft.com/office/mac/drawingml/2011/main" xmlns:w="http://schemas.openxmlformats.org/wordprocessingml/2006/main" xmlns:w10="urn:schemas-microsoft-com:office:word" xmlns:v="urn:schemas-microsoft-com:vml" xmlns:o="urn:schemas-microsoft-com:office:office" xmlns:mv="urn:schemas-microsoft-com:mac:vml" xmlns:mo="http://schemas.microsoft.com/office/mac/office/2008/main" xmlns=""/>
                           </a:ext>
                         </a:extLst>
                       </wps:spPr>
@@ -5835,7 +5621,7 @@
           </mc:Choice>
           <mc:Fallback>
             <w:pict>
-              <v:rect id="Rectangle 53" o:spid="_x0000_s1026" style="position:absolute;margin-left:207pt;margin-top:13.55pt;width:81pt;height:18pt;z-index:251691008;visibility:visible;mso-wrap-style:square;mso-wrap-distance-left:9pt;mso-wrap-distance-top:0;mso-wrap-distance-right:9pt;mso-wrap-distance-bottom:0;mso-position-horizontal:absolute;mso-position-horizontal-relative:text;mso-position-vertical:absolute;mso-position-vertical-relative:text;v-text-anchor:middle" o:gfxdata="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" fillcolor="#000101 [36]" strokecolor="#5b9bd5 [3204]" strokeweight=".5pt">
+              <v:rect w14:anchorId="461095A9" id="Rectangle 53" o:spid="_x0000_s1026" style="position:absolute;margin-left:207pt;margin-top:13.55pt;width:81pt;height:18pt;z-index:251655168;visibility:visible;mso-wrap-style:square;mso-wrap-distance-left:9pt;mso-wrap-distance-top:0;mso-wrap-distance-right:9pt;mso-wrap-distance-bottom:0;mso-position-horizontal:absolute;mso-position-horizontal-relative:text;mso-position-vertical:absolute;mso-position-vertical-relative:text;v-text-anchor:middle" o:gfxdata="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" fillcolor="#65a0d7 [3028]" strokecolor="#5b9bd5 [3204]" strokeweight=".5pt">
                 <v:fill color2="#5898d4 [3172]" rotate="t" colors="0 #71a6db;.5 #559bdb;1 #438ac9" focus="100%" type="gradient">
                   <o:fill v:ext="view" type="gradientUnscaled"/>
                 </v:fill>
@@ -5853,7 +5639,7 @@
         <mc:AlternateContent>
           <mc:Choice Requires="wps">
             <w:drawing>
-              <wp:anchor distT="0" distB="0" distL="114300" distR="114300" simplePos="0" relativeHeight="251693056" behindDoc="0" locked="0" layoutInCell="1" allowOverlap="1" wp14:anchorId="5C90ADE9" wp14:editId="75909CB1">
+              <wp:anchor distT="0" distB="0" distL="114300" distR="114300" simplePos="0" relativeHeight="251659264" behindDoc="0" locked="0" layoutInCell="1" allowOverlap="1" wp14:anchorId="5C90ADE9" wp14:editId="75909CB1">
                 <wp:simplePos x="0" y="0"/>
                 <wp:positionH relativeFrom="column">
                   <wp:posOffset>3657600</wp:posOffset>
@@ -5888,10 +5674,10 @@
                         </a:prstGeom>
                         <a:extLst>
                           <a:ext uri="{FAA26D3D-D897-4be2-8F04-BA451C77F1D7}">
-                            <ma14:placeholderFlag xmlns:ma14="http://schemas.microsoft.com/office/mac/drawingml/2011/main"/>
+                            <ma14:placeholderFlag xmlns:ma14="http://schemas.microsoft.com/office/mac/drawingml/2011/main" xmlns:w="http://schemas.openxmlformats.org/wordprocessingml/2006/main" xmlns:w10="urn:schemas-microsoft-com:office:word" xmlns:v="urn:schemas-microsoft-com:vml" xmlns:o="urn:schemas-microsoft-com:office:office" xmlns:mv="urn:schemas-microsoft-com:mac:vml" xmlns:mo="http://schemas.microsoft.com/office/mac/office/2008/main" xmlns=""/>
                           </a:ext>
                           <a:ext uri="{C572A759-6A51-4108-AA02-DFA0A04FC94B}">
-                            <ma14:wrappingTextBoxFlag xmlns:ma14="http://schemas.microsoft.com/office/mac/drawingml/2011/main"/>
+                            <ma14:wrappingTextBoxFlag xmlns:ma14="http://schemas.microsoft.com/office/mac/drawingml/2011/main" xmlns:w="http://schemas.openxmlformats.org/wordprocessingml/2006/main" xmlns:w10="urn:schemas-microsoft-com:office:word" xmlns:v="urn:schemas-microsoft-com:vml" xmlns:o="urn:schemas-microsoft-com:office:office" xmlns:mv="urn:schemas-microsoft-com:mac:vml" xmlns:mo="http://schemas.microsoft.com/office/mac/office/2008/main" xmlns=""/>
                           </a:ext>
                         </a:extLst>
                       </wps:spPr>
@@ -5926,7 +5712,7 @@
           </mc:Choice>
           <mc:Fallback>
             <w:pict>
-              <v:rect id="Rectangle 56" o:spid="_x0000_s1026" style="position:absolute;margin-left:4in;margin-top:13.55pt;width:45pt;height:18pt;z-index:251693056;visibility:visible;mso-wrap-style:square;mso-width-percent:0;mso-wrap-distance-left:9pt;mso-wrap-distance-top:0;mso-wrap-distance-right:9pt;mso-wrap-distance-bottom:0;mso-position-horizontal:absolute;mso-position-horizontal-relative:text;mso-position-vertical:absolute;mso-position-vertical-relative:text;mso-width-percent:0;mso-width-relative:margin;v-text-anchor:middle" o:gfxdata="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" fillcolor="#000101 [36]" strokecolor="#5b9bd5 [3204]" strokeweight=".5pt">
+              <v:rect w14:anchorId="3346A477" id="Rectangle 56" o:spid="_x0000_s1026" style="position:absolute;margin-left:4in;margin-top:13.55pt;width:45pt;height:18pt;z-index:251659264;visibility:visible;mso-wrap-style:square;mso-width-percent:0;mso-wrap-distance-left:9pt;mso-wrap-distance-top:0;mso-wrap-distance-right:9pt;mso-wrap-distance-bottom:0;mso-position-horizontal:absolute;mso-position-horizontal-relative:text;mso-position-vertical:absolute;mso-position-vertical-relative:text;mso-width-percent:0;mso-width-relative:margin;v-text-anchor:middle" o:gfxdata="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" fillcolor="#65a0d7 [3028]" strokecolor="#5b9bd5 [3204]" strokeweight=".5pt">
                 <v:fill color2="#5898d4 [3172]" rotate="t" colors="0 #71a6db;.5 #559bdb;1 #438ac9" focus="100%" type="gradient">
                   <o:fill v:ext="view" type="gradientUnscaled"/>
                 </v:fill>
@@ -5944,7 +5730,7 @@
         <mc:AlternateContent>
           <mc:Choice Requires="wps">
             <w:drawing>
-              <wp:anchor distT="0" distB="0" distL="114300" distR="114300" simplePos="0" relativeHeight="251691008" behindDoc="0" locked="0" layoutInCell="1" allowOverlap="1" wp14:anchorId="1A3E964D" wp14:editId="5898C314">
+              <wp:anchor distT="0" distB="0" distL="114300" distR="114300" simplePos="0" relativeHeight="251657216" behindDoc="0" locked="0" layoutInCell="1" allowOverlap="1" wp14:anchorId="1A3E964D" wp14:editId="5898C314">
                 <wp:simplePos x="0" y="0"/>
                 <wp:positionH relativeFrom="column">
                   <wp:posOffset>2743200</wp:posOffset>
@@ -5984,7 +5770,7 @@
                         <a:effectLst/>
                         <a:extLst>
                           <a:ext uri="{C572A759-6A51-4108-AA02-DFA0A04FC94B}">
-                            <ma14:wrappingTextBoxFlag xmlns:ma14="http://schemas.microsoft.com/office/mac/drawingml/2011/main"/>
+                            <ma14:wrappingTextBoxFlag xmlns:ma14="http://schemas.microsoft.com/office/mac/drawingml/2011/main" xmlns:w="http://schemas.openxmlformats.org/wordprocessingml/2006/main" xmlns:w10="urn:schemas-microsoft-com:office:word" xmlns:v="urn:schemas-microsoft-com:vml" xmlns:o="urn:schemas-microsoft-com:office:office" xmlns:mv="urn:schemas-microsoft-com:mac:vml" xmlns:mo="http://schemas.microsoft.com/office/mac/office/2008/main" xmlns=""/>
                           </a:ext>
                         </a:extLst>
                       </wps:spPr>
@@ -6025,7 +5811,7 @@
           </mc:Choice>
           <mc:Fallback>
             <w:pict>
-              <v:shape id="Text Box 55" o:spid="_x0000_s1042" type="#_x0000_t202" style="position:absolute;margin-left:3in;margin-top:13.55pt;width:81pt;height:18pt;z-index:251691008;visibility:visible;mso-wrap-style:square;mso-wrap-distance-left:9pt;mso-wrap-distance-top:0;mso-wrap-distance-right:9pt;mso-wrap-distance-bottom:0;mso-position-horizontal:absolute;mso-position-horizontal-relative:text;mso-position-vertical:absolute;mso-position-vertical-relative:text;v-text-anchor:top" o:gfxdata="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" filled="f" stroked="f">
+              <v:shape w14:anchorId="1A3E964D" id="Text Box 55" o:spid="_x0000_s1042" type="#_x0000_t202" style="position:absolute;margin-left:3in;margin-top:13.55pt;width:81pt;height:18pt;z-index:251657216;visibility:visible;mso-wrap-style:square;mso-wrap-distance-left:9pt;mso-wrap-distance-top:0;mso-wrap-distance-right:9pt;mso-wrap-distance-bottom:0;mso-position-horizontal:absolute;mso-position-horizontal-relative:text;mso-position-vertical:absolute;mso-position-vertical-relative:text;v-text-anchor:top" o:gfxdata="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" filled="f" stroked="f">
                 <v:textbox>
                   <w:txbxContent>
                     <w:p>
@@ -6043,18 +5829,47 @@
       </w:r>
     </w:p>
     <w:p/>
-    <w:p/>
-    <w:p>
-      <w:r>
-        <w:t>Au réassemblage, les paquets IP intermédiaires sont supprimés, et le paquet UDP est réassemblé</w:t>
-      </w:r>
-      <w:r>
-        <w:t xml:space="preserve"> comme représenté par la figure ci dessue.</w:t>
+    <w:p>
+      <w:bookmarkStart w:id="2" w:name="_GoBack"/>
+      <w:bookmarkEnd w:id="2"/>
+    </w:p>
+    <w:p>
+      <w:r>
+        <w:t xml:space="preserve">Au réassemblage, les </w:t>
+      </w:r>
+      <w:r>
+        <w:t>entêtes</w:t>
+      </w:r>
+      <w:r>
+        <w:t xml:space="preserve"> IP intermédiaires sont </w:t>
+      </w:r>
+      <w:proofErr w:type="gramStart"/>
+      <w:r>
+        <w:t>supprimé</w:t>
+      </w:r>
+      <w:r>
+        <w:t>e</w:t>
+      </w:r>
+      <w:r>
+        <w:t>s</w:t>
+      </w:r>
+      <w:proofErr w:type="gramEnd"/>
+      <w:r>
+        <w:t>, et le paquet UDP est réassemblé</w:t>
+      </w:r>
+      <w:r>
+        <w:t xml:space="preserve"> comme re</w:t>
+      </w:r>
+      <w:r>
+        <w:t>présenté par la figure ci-dessus</w:t>
+      </w:r>
+      <w:r>
+        <w:t>.</w:t>
       </w:r>
     </w:p>
     <w:sectPr>
-      <w:footerReference w:type="default" r:id="rId13"/>
-      <w:footerReference w:type="first" r:id="rId14"/>
+      <w:footerReference w:type="default" r:id="rId12"/>
+      <w:footerReference w:type="first" r:id="rId13"/>
       <w:pgSz w:w="12240" w:h="15840"/>
       <w:pgMar w:top="1417" w:right="1417" w:bottom="1956" w:left="1417" w:header="0" w:footer="1417" w:gutter="0"/>
       <w:cols w:space="720"/>
@@ -6067,7 +5882,7 @@
 </file>
 
 <file path=word/endnotes.xml><?xml version="1.0" encoding="utf-8"?>
-<w:endnotes xmlns:wpc="http://schemas.microsoft.com/office/word/2010/wordprocessingCanvas" xmlns:mo="http://schemas.microsoft.com/office/mac/office/2008/main" xmlns:mc="http://schemas.openxmlformats.org/markup-compatibility/2006" xmlns:mv="urn:schemas-microsoft-com:mac:vml" xmlns:o="urn:schemas-microsoft-com:office:office" xmlns:r="http://schemas.openxmlformats.org/officeDocument/2006/relationships" xmlns:m="http://schemas.openxmlformats.org/officeDocument/2006/math" xmlns:v="urn:schemas-microsoft-com:vml" xmlns:wp14="http://schemas.microsoft.com/office/word/2010/wordprocessingDrawing" xmlns:wp="http://schemas.openxmlformats.org/drawingml/2006/wordprocessingDrawing" xmlns:w10="urn:schemas-microsoft-com:office:word" xmlns:w="http://schemas.openxmlformats.org/wordprocessingml/2006/main" xmlns:w14="http://schemas.microsoft.com/office/word/2010/wordml" xmlns:wpg="http://schemas.microsoft.com/office/word/2010/wordprocessingGroup" xmlns:wpi="http://schemas.microsoft.com/office/word/2010/wordprocessingInk" xmlns:wne="http://schemas.microsoft.com/office/word/2006/wordml" xmlns:wps="http://schemas.microsoft.com/office/word/2010/wordprocessingShape" mc:Ignorable="w14 wp14">
+<w:endnotes xmlns:wpc="http://schemas.microsoft.com/office/word/2010/wordprocessingCanvas" xmlns:mc="http://schemas.openxmlformats.org/markup-compatibility/2006" xmlns:o="urn:schemas-microsoft-com:office:office" xmlns:r="http://schemas.openxmlformats.org/officeDocument/2006/relationships" xmlns:m="http://schemas.openxmlformats.org/officeDocument/2006/math" xmlns:v="urn:schemas-microsoft-com:vml" xmlns:wp14="http://schemas.microsoft.com/office/word/2010/wordprocessingDrawing" xmlns:wp="http://schemas.openxmlformats.org/drawingml/2006/wordprocessingDrawing" xmlns:w10="urn:schemas-microsoft-com:office:word" xmlns:w="http://schemas.openxmlformats.org/wordprocessingml/2006/main" xmlns:w14="http://schemas.microsoft.com/office/word/2010/wordml" xmlns:w15="http://schemas.microsoft.com/office/word/2012/wordml" xmlns:wpg="http://schemas.microsoft.com/office/word/2010/wordprocessingGroup" xmlns:wpi="http://schemas.microsoft.com/office/word/2010/wordprocessingInk" xmlns:wne="http://schemas.microsoft.com/office/word/2006/wordml" xmlns:wps="http://schemas.microsoft.com/office/word/2010/wordprocessingShape" mc:Ignorable="w14 w15 wp14">
   <w:endnote w:type="separator" w:id="-1">
     <w:p>
       <w:pPr>
@@ -6092,10 +5907,10 @@
 </file>
 
 <file path=word/footer1.xml><?xml version="1.0" encoding="utf-8"?>
-<w:ftr xmlns:wpc="http://schemas.microsoft.com/office/word/2010/wordprocessingCanvas" xmlns:mo="http://schemas.microsoft.com/office/mac/office/2008/main" xmlns:mc="http://schemas.openxmlformats.org/markup-compatibility/2006" xmlns:mv="urn:schemas-microsoft-com:mac:vml" xmlns:o="urn:schemas-microsoft-com:office:office" xmlns:r="http://schemas.openxmlformats.org/officeDocument/2006/relationships" xmlns:m="http://schemas.openxmlformats.org/officeDocument/2006/math" xmlns:v="urn:schemas-microsoft-com:vml" xmlns:wp14="http://schemas.microsoft.com/office/word/2010/wordprocessingDrawing" xmlns:wp="http://schemas.openxmlformats.org/drawingml/2006/wordprocessingDrawing" xmlns:w10="urn:schemas-microsoft-com:office:word" xmlns:w="http://schemas.openxmlformats.org/wordprocessingml/2006/main" xmlns:w14="http://schemas.microsoft.com/office/word/2010/wordml" xmlns:wpg="http://schemas.microsoft.com/office/word/2010/wordprocessingGroup" xmlns:wpi="http://schemas.microsoft.com/office/word/2010/wordprocessingInk" xmlns:wne="http://schemas.microsoft.com/office/word/2006/wordml" xmlns:wps="http://schemas.microsoft.com/office/word/2010/wordprocessingShape" mc:Ignorable="w14 wp14">
+<w:ftr xmlns:wpc="http://schemas.microsoft.com/office/word/2010/wordprocessingCanvas" xmlns:mc="http://schemas.openxmlformats.org/markup-compatibility/2006" xmlns:o="urn:schemas-microsoft-com:office:office" xmlns:r="http://schemas.openxmlformats.org/officeDocument/2006/relationships" xmlns:m="http://schemas.openxmlformats.org/officeDocument/2006/math" xmlns:v="urn:schemas-microsoft-com:vml" xmlns:wp14="http://schemas.microsoft.com/office/word/2010/wordprocessingDrawing" xmlns:wp="http://schemas.openxmlformats.org/drawingml/2006/wordprocessingDrawing" xmlns:w10="urn:schemas-microsoft-com:office:word" xmlns:w="http://schemas.openxmlformats.org/wordprocessingml/2006/main" xmlns:w14="http://schemas.microsoft.com/office/word/2010/wordml" xmlns:w15="http://schemas.microsoft.com/office/word/2012/wordml" xmlns:wpg="http://schemas.microsoft.com/office/word/2010/wordprocessingGroup" xmlns:wpi="http://schemas.microsoft.com/office/word/2010/wordprocessingInk" xmlns:wne="http://schemas.microsoft.com/office/word/2006/wordml" xmlns:wps="http://schemas.microsoft.com/office/word/2010/wordprocessingShape" mc:Ignorable="w14 w15 wp14">
   <w:p>
     <w:pPr>
-      <w:pStyle w:val="Footer"/>
+      <w:pStyle w:val="Pieddepage"/>
       <w:jc w:val="right"/>
     </w:pPr>
     <w:r>
@@ -6121,17 +5936,17 @@
 </file>
 
 <file path=word/footer2.xml><?xml version="1.0" encoding="utf-8"?>
-<w:ftr xmlns:wpc="http://schemas.microsoft.com/office/word/2010/wordprocessingCanvas" xmlns:mo="http://schemas.microsoft.com/office/mac/office/2008/main" xmlns:mc="http://schemas.openxmlformats.org/markup-compatibility/2006" xmlns:mv="urn:schemas-microsoft-com:mac:vml" xmlns:o="urn:schemas-microsoft-com:office:office" xmlns:r="http://schemas.openxmlformats.org/officeDocument/2006/relationships" xmlns:m="http://schemas.openxmlformats.org/officeDocument/2006/math" xmlns:v="urn:schemas-microsoft-com:vml" xmlns:wp14="http://schemas.microsoft.com/office/word/2010/wordprocessingDrawing" xmlns:wp="http://schemas.openxmlformats.org/drawingml/2006/wordprocessingDrawing" xmlns:w10="urn:schemas-microsoft-com:office:word" xmlns:w="http://schemas.openxmlformats.org/wordprocessingml/2006/main" xmlns:w14="http://schemas.microsoft.com/office/word/2010/wordml" xmlns:wpg="http://schemas.microsoft.com/office/word/2010/wordprocessingGroup" xmlns:wpi="http://schemas.microsoft.com/office/word/2010/wordprocessingInk" xmlns:wne="http://schemas.microsoft.com/office/word/2006/wordml" xmlns:wps="http://schemas.microsoft.com/office/word/2010/wordprocessingShape" mc:Ignorable="w14 wp14">
+<w:ftr xmlns:wpc="http://schemas.microsoft.com/office/word/2010/wordprocessingCanvas" xmlns:mc="http://schemas.openxmlformats.org/markup-compatibility/2006" xmlns:o="urn:schemas-microsoft-com:office:office" xmlns:r="http://schemas.openxmlformats.org/officeDocument/2006/relationships" xmlns:m="http://schemas.openxmlformats.org/officeDocument/2006/math" xmlns:v="urn:schemas-microsoft-com:vml" xmlns:wp14="http://schemas.microsoft.com/office/word/2010/wordprocessingDrawing" xmlns:wp="http://schemas.openxmlformats.org/drawingml/2006/wordprocessingDrawing" xmlns:w10="urn:schemas-microsoft-com:office:word" xmlns:w="http://schemas.openxmlformats.org/wordprocessingml/2006/main" xmlns:w14="http://schemas.microsoft.com/office/word/2010/wordml" xmlns:w15="http://schemas.microsoft.com/office/word/2012/wordml" xmlns:wpg="http://schemas.microsoft.com/office/word/2010/wordprocessingGroup" xmlns:wpi="http://schemas.microsoft.com/office/word/2010/wordprocessingInk" xmlns:wne="http://schemas.microsoft.com/office/word/2006/wordml" xmlns:wps="http://schemas.microsoft.com/office/word/2010/wordprocessingShape" mc:Ignorable="w14 w15 wp14">
   <w:p>
     <w:pPr>
-      <w:pStyle w:val="Footer"/>
+      <w:pStyle w:val="Pieddepage"/>
     </w:pPr>
   </w:p>
 </w:ftr>
 </file>
 
 <file path=word/footnotes.xml><?xml version="1.0" encoding="utf-8"?>
-<w:footnotes xmlns:wpc="http://schemas.microsoft.com/office/word/2010/wordprocessingCanvas" xmlns:mo="http://schemas.microsoft.com/office/mac/office/2008/main" xmlns:mc="http://schemas.openxmlformats.org/markup-compatibility/2006" xmlns:mv="urn:schemas-microsoft-com:mac:vml" xmlns:o="urn:schemas-microsoft-com:office:office" xmlns:r="http://schemas.openxmlformats.org/officeDocument/2006/relationships" xmlns:m="http://schemas.openxmlformats.org/officeDocument/2006/math" xmlns:v="urn:schemas-microsoft-com:vml" xmlns:wp14="http://schemas.microsoft.com/office/word/2010/wordprocessingDrawing" xmlns:wp="http://schemas.openxmlformats.org/drawingml/2006/wordprocessingDrawing" xmlns:w10="urn:schemas-microsoft-com:office:word" xmlns:w="http://schemas.openxmlformats.org/wordprocessingml/2006/main" xmlns:w14="http://schemas.microsoft.com/office/word/2010/wordml" xmlns:wpg="http://schemas.microsoft.com/office/word/2010/wordprocessingGroup" xmlns:wpi="http://schemas.microsoft.com/office/word/2010/wordprocessingInk" xmlns:wne="http://schemas.microsoft.com/office/word/2006/wordml" xmlns:wps="http://schemas.microsoft.com/office/word/2010/wordprocessingShape" mc:Ignorable="w14 wp14">
+<w:footnotes xmlns:wpc="http://schemas.microsoft.com/office/word/2010/wordprocessingCanvas" xmlns:mc="http://schemas.openxmlformats.org/markup-compatibility/2006" xmlns:o="urn:schemas-microsoft-com:office:office" xmlns:r="http://schemas.openxmlformats.org/officeDocument/2006/relationships" xmlns:m="http://schemas.openxmlformats.org/officeDocument/2006/math" xmlns:v="urn:schemas-microsoft-com:vml" xmlns:wp14="http://schemas.microsoft.com/office/word/2010/wordprocessingDrawing" xmlns:wp="http://schemas.openxmlformats.org/drawingml/2006/wordprocessingDrawing" xmlns:w10="urn:schemas-microsoft-com:office:word" xmlns:w="http://schemas.openxmlformats.org/wordprocessingml/2006/main" xmlns:w14="http://schemas.microsoft.com/office/word/2010/wordml" xmlns:w15="http://schemas.microsoft.com/office/word/2012/wordml" xmlns:wpg="http://schemas.microsoft.com/office/word/2010/wordprocessingGroup" xmlns:wpi="http://schemas.microsoft.com/office/word/2010/wordprocessingInk" xmlns:wne="http://schemas.microsoft.com/office/word/2006/wordml" xmlns:wps="http://schemas.microsoft.com/office/word/2010/wordprocessingShape" mc:Ignorable="w14 w15 wp14">
   <w:footnote w:type="separator" w:id="-1">
     <w:p>
       <w:pPr>
@@ -6156,8 +5971,8 @@
 </file>
 
 <file path=word/numbering.xml><?xml version="1.0" encoding="utf-8"?>
-<w:numbering xmlns:wpc="http://schemas.microsoft.com/office/word/2010/wordprocessingCanvas" xmlns:mo="http://schemas.microsoft.com/office/mac/office/2008/main" xmlns:mc="http://schemas.openxmlformats.org/markup-compatibility/2006" xmlns:mv="urn:schemas-microsoft-com:mac:vml" xmlns:o="urn:schemas-microsoft-com:office:office" xmlns:r="http://schemas.openxmlformats.org/officeDocument/2006/relationships" xmlns:m="http://schemas.openxmlformats.org/officeDocument/2006/math" xmlns:v="urn:schemas-microsoft-com:vml" xmlns:wp14="http://schemas.microsoft.com/office/word/2010/wordprocessingDrawing" xmlns:wp="http://schemas.openxmlformats.org/drawingml/2006/wordprocessingDrawing" xmlns:w10="urn:schemas-microsoft-com:office:word" xmlns:w="http://schemas.openxmlformats.org/wordprocessingml/2006/main" xmlns:w14="http://schemas.microsoft.com/office/word/2010/wordml" xmlns:wpg="http://schemas.microsoft.com/office/word/2010/wordprocessingGroup" xmlns:wpi="http://schemas.microsoft.com/office/word/2010/wordprocessingInk" xmlns:wne="http://schemas.microsoft.com/office/word/2006/wordml" xmlns:wps="http://schemas.microsoft.com/office/word/2010/wordprocessingShape" mc:Ignorable="w14 wp14">
-  <w:abstractNum w:abstractNumId="0">
+<w:numbering xmlns:wpc="http://schemas.microsoft.com/office/word/2010/wordprocessingCanvas" xmlns:mc="http://schemas.openxmlformats.org/markup-compatibility/2006" xmlns:o="urn:schemas-microsoft-com:office:office" xmlns:r="http://schemas.openxmlformats.org/officeDocument/2006/relationships" xmlns:m="http://schemas.openxmlformats.org/officeDocument/2006/math" xmlns:v="urn:schemas-microsoft-com:vml" xmlns:wp14="http://schemas.microsoft.com/office/word/2010/wordprocessingDrawing" xmlns:wp="http://schemas.openxmlformats.org/drawingml/2006/wordprocessingDrawing" xmlns:w10="urn:schemas-microsoft-com:office:word" xmlns:w="http://schemas.openxmlformats.org/wordprocessingml/2006/main" xmlns:w14="http://schemas.microsoft.com/office/word/2010/wordml" xmlns:w15="http://schemas.microsoft.com/office/word/2012/wordml" xmlns:wpg="http://schemas.microsoft.com/office/word/2010/wordprocessingGroup" xmlns:wpi="http://schemas.microsoft.com/office/word/2010/wordprocessingInk" xmlns:wne="http://schemas.microsoft.com/office/word/2006/wordml" xmlns:wps="http://schemas.microsoft.com/office/word/2010/wordprocessingShape" mc:Ignorable="w14 w15 wp14">
+  <w:abstractNum w:abstractNumId="0" w15:restartNumberingAfterBreak="0">
     <w:nsid w:val="180F270A"/>
     <w:multiLevelType w:val="multilevel"/>
     <w:tmpl w:val="C3E82284"/>
@@ -6243,7 +6058,7 @@
       </w:pPr>
     </w:lvl>
   </w:abstractNum>
-  <w:abstractNum w:abstractNumId="1">
+  <w:abstractNum w:abstractNumId="1" w15:restartNumberingAfterBreak="0">
     <w:nsid w:val="2A31428C"/>
     <w:multiLevelType w:val="multilevel"/>
     <w:tmpl w:val="68D29D36"/>
@@ -6365,7 +6180,7 @@
       </w:pPr>
     </w:lvl>
   </w:abstractNum>
-  <w:abstractNum w:abstractNumId="2">
+  <w:abstractNum w:abstractNumId="2" w15:restartNumberingAfterBreak="0">
     <w:nsid w:val="323C66C1"/>
     <w:multiLevelType w:val="hybridMultilevel"/>
     <w:tmpl w:val="8EAE467C"/>
@@ -6478,7 +6293,7 @@
       </w:rPr>
     </w:lvl>
   </w:abstractNum>
-  <w:abstractNum w:abstractNumId="3">
+  <w:abstractNum w:abstractNumId="3" w15:restartNumberingAfterBreak="0">
     <w:nsid w:val="3AC72ED3"/>
     <w:multiLevelType w:val="multilevel"/>
     <w:tmpl w:val="0540DAD4"/>
@@ -6592,7 +6407,7 @@
       </w:rPr>
     </w:lvl>
   </w:abstractNum>
-  <w:abstractNum w:abstractNumId="4">
+  <w:abstractNum w:abstractNumId="4" w15:restartNumberingAfterBreak="0">
     <w:nsid w:val="56140190"/>
     <w:multiLevelType w:val="multilevel"/>
     <w:tmpl w:val="30B28F4C"/>
@@ -6705,7 +6520,7 @@
       </w:rPr>
     </w:lvl>
   </w:abstractNum>
-  <w:abstractNum w:abstractNumId="5">
+  <w:abstractNum w:abstractNumId="5" w15:restartNumberingAfterBreak="0">
     <w:nsid w:val="6D9366DB"/>
     <w:multiLevelType w:val="multilevel"/>
     <w:tmpl w:val="36C691A8"/>
@@ -6840,7 +6655,7 @@
 </file>
 
 <file path=word/styles.xml><?xml version="1.0" encoding="utf-8"?>
-<w:styles xmlns:mc="http://schemas.openxmlformats.org/markup-compatibility/2006" xmlns:r="http://schemas.openxmlformats.org/officeDocument/2006/relationships" xmlns:w="http://schemas.openxmlformats.org/wordprocessingml/2006/main" xmlns:w14="http://schemas.microsoft.com/office/word/2010/wordml" mc:Ignorable="w14">
+<w:styles xmlns:mc="http://schemas.openxmlformats.org/markup-compatibility/2006" xmlns:r="http://schemas.openxmlformats.org/officeDocument/2006/relationships" xmlns:w="http://schemas.openxmlformats.org/wordprocessingml/2006/main" xmlns:w14="http://schemas.microsoft.com/office/word/2010/wordml" xmlns:w15="http://schemas.microsoft.com/office/word/2012/wordml" mc:Ignorable="w14 w15">
   <w:docDefaults>
     <w:rPrDefault>
       <w:rPr>
@@ -6851,153 +6666,369 @@
     </w:rPrDefault>
     <w:pPrDefault/>
   </w:docDefaults>
-  <w:latentStyles w:defLockedState="0" w:defUIPriority="99" w:defSemiHidden="1" w:defUnhideWhenUsed="1" w:defQFormat="0" w:count="276">
-    <w:lsdException w:name="Normal" w:semiHidden="0" w:uiPriority="0" w:unhideWhenUsed="0" w:qFormat="1"/>
-    <w:lsdException w:name="heading 1" w:semiHidden="0" w:uiPriority="9" w:unhideWhenUsed="0" w:qFormat="1"/>
-    <w:lsdException w:name="heading 2" w:uiPriority="9" w:qFormat="1"/>
-    <w:lsdException w:name="heading 3" w:uiPriority="9" w:qFormat="1"/>
-    <w:lsdException w:name="heading 4" w:uiPriority="9" w:qFormat="1"/>
-    <w:lsdException w:name="heading 5" w:uiPriority="9" w:qFormat="1"/>
-    <w:lsdException w:name="heading 6" w:uiPriority="9" w:qFormat="1"/>
-    <w:lsdException w:name="heading 7" w:uiPriority="9" w:qFormat="1"/>
-    <w:lsdException w:name="heading 8" w:uiPriority="9" w:qFormat="1"/>
-    <w:lsdException w:name="heading 9" w:uiPriority="9" w:qFormat="1"/>
-    <w:lsdException w:name="toc 1" w:uiPriority="39"/>
-    <w:lsdException w:name="toc 2" w:uiPriority="39"/>
-    <w:lsdException w:name="toc 3" w:uiPriority="39"/>
-    <w:lsdException w:name="toc 4" w:uiPriority="39"/>
-    <w:lsdException w:name="toc 5" w:uiPriority="39"/>
-    <w:lsdException w:name="toc 6" w:uiPriority="39"/>
-    <w:lsdException w:name="toc 7" w:uiPriority="39"/>
-    <w:lsdException w:name="toc 8" w:uiPriority="39"/>
-    <w:lsdException w:name="toc 9" w:uiPriority="39"/>
-    <w:lsdException w:name="caption" w:uiPriority="35" w:qFormat="1"/>
-    <w:lsdException w:name="Title" w:semiHidden="0" w:uiPriority="10" w:unhideWhenUsed="0" w:qFormat="1"/>
-    <w:lsdException w:name="Default Paragraph Font" w:uiPriority="1"/>
-    <w:lsdException w:name="Subtitle" w:semiHidden="0" w:uiPriority="11" w:unhideWhenUsed="0" w:qFormat="1"/>
-    <w:lsdException w:name="Strong" w:semiHidden="0" w:uiPriority="22" w:unhideWhenUsed="0" w:qFormat="1"/>
-    <w:lsdException w:name="Emphasis" w:semiHidden="0" w:uiPriority="20" w:unhideWhenUsed="0" w:qFormat="1"/>
-    <w:lsdException w:name="Table Grid" w:semiHidden="0" w:uiPriority="39" w:unhideWhenUsed="0"/>
-    <w:lsdException w:name="Note Level 1" w:semiHidden="0" w:unhideWhenUsed="0"/>
-    <w:lsdException w:name="Note Level 2" w:semiHidden="0" w:unhideWhenUsed="0"/>
-    <w:lsdException w:name="Note Level 3" w:semiHidden="0" w:unhideWhenUsed="0"/>
-    <w:lsdException w:name="Note Level 4" w:semiHidden="0" w:unhideWhenUsed="0"/>
-    <w:lsdException w:name="Note Level 5" w:semiHidden="0" w:unhideWhenUsed="0"/>
-    <w:lsdException w:name="Note Level 6" w:semiHidden="0" w:unhideWhenUsed="0"/>
-    <w:lsdException w:name="Note Level 7" w:semiHidden="0" w:unhideWhenUsed="0"/>
-    <w:lsdException w:name="Note Level 8" w:semiHidden="0" w:unhideWhenUsed="0"/>
-    <w:lsdException w:name="Note Level 9" w:semiHidden="0" w:unhideWhenUsed="0"/>
-    <w:lsdException w:name="Placeholder Text" w:unhideWhenUsed="0"/>
-    <w:lsdException w:name="No Spacing" w:semiHidden="0" w:uiPriority="1" w:unhideWhenUsed="0" w:qFormat="1"/>
-    <w:lsdException w:name="Light Shading" w:semiHidden="0" w:uiPriority="60" w:unhideWhenUsed="0"/>
-    <w:lsdException w:name="Light List" w:semiHidden="0" w:uiPriority="61" w:unhideWhenUsed="0"/>
-    <w:lsdException w:name="Light Grid" w:semiHidden="0" w:uiPriority="62" w:unhideWhenUsed="0"/>
-    <w:lsdException w:name="Medium Shading 1" w:semiHidden="0" w:uiPriority="63" w:unhideWhenUsed="0"/>
-    <w:lsdException w:name="Medium Shading 2" w:semiHidden="0" w:uiPriority="64" w:unhideWhenUsed="0"/>
-    <w:lsdException w:name="Medium List 1" w:semiHidden="0" w:uiPriority="65" w:unhideWhenUsed="0"/>
-    <w:lsdException w:name="Medium List 2" w:semiHidden="0" w:uiPriority="66" w:unhideWhenUsed="0"/>
-    <w:lsdException w:name="Medium Grid 1" w:semiHidden="0" w:uiPriority="67" w:unhideWhenUsed="0"/>
-    <w:lsdException w:name="Medium Grid 2" w:semiHidden="0" w:uiPriority="68" w:unhideWhenUsed="0"/>
-    <w:lsdException w:name="Medium Grid 3" w:semiHidden="0" w:uiPriority="69" w:unhideWhenUsed="0"/>
-    <w:lsdException w:name="Dark List" w:semiHidden="0" w:uiPriority="70" w:unhideWhenUsed="0"/>
-    <w:lsdException w:name="Colorful Shading" w:semiHidden="0" w:uiPriority="71" w:unhideWhenUsed="0"/>
-    <w:lsdException w:name="Colorful List" w:semiHidden="0" w:uiPriority="72" w:unhideWhenUsed="0"/>
-    <w:lsdException w:name="Colorful Grid" w:semiHidden="0" w:uiPriority="73" w:unhideWhenUsed="0"/>
-    <w:lsdException w:name="Light Shading Accent 1" w:semiHidden="0" w:uiPriority="60" w:unhideWhenUsed="0"/>
-    <w:lsdException w:name="Light List Accent 1" w:semiHidden="0" w:uiPriority="61" w:unhideWhenUsed="0"/>
-    <w:lsdException w:name="Light Grid Accent 1" w:semiHidden="0" w:uiPriority="62" w:unhideWhenUsed="0"/>
-    <w:lsdException w:name="Medium Shading 1 Accent 1" w:semiHidden="0" w:uiPriority="63" w:unhideWhenUsed="0"/>
-    <w:lsdException w:name="Medium Shading 2 Accent 1" w:semiHidden="0" w:uiPriority="64" w:unhideWhenUsed="0"/>
-    <w:lsdException w:name="Medium List 1 Accent 1" w:semiHidden="0" w:uiPriority="65" w:unhideWhenUsed="0"/>
-    <w:lsdException w:name="Revision" w:unhideWhenUsed="0"/>
-    <w:lsdException w:name="List Paragraph" w:semiHidden="0" w:uiPriority="34" w:unhideWhenUsed="0" w:qFormat="1"/>
-    <w:lsdException w:name="Quote" w:semiHidden="0" w:uiPriority="29" w:unhideWhenUsed="0" w:qFormat="1"/>
-    <w:lsdException w:name="Intense Quote" w:semiHidden="0" w:uiPriority="30" w:unhideWhenUsed="0" w:qFormat="1"/>
-    <w:lsdException w:name="Medium List 2 Accent 1" w:semiHidden="0" w:uiPriority="66" w:unhideWhenUsed="0"/>
-    <w:lsdException w:name="Medium Grid 1 Accent 1" w:semiHidden="0" w:uiPriority="67" w:unhideWhenUsed="0"/>
-    <w:lsdException w:name="Medium Grid 2 Accent 1" w:semiHidden="0" w:uiPriority="68" w:unhideWhenUsed="0"/>
-    <w:lsdException w:name="Medium Grid 3 Accent 1" w:semiHidden="0" w:uiPriority="69" w:unhideWhenUsed="0"/>
-    <w:lsdException w:name="Dark List Accent 1" w:semiHidden="0" w:uiPriority="70" w:unhideWhenUsed="0"/>
-    <w:lsdException w:name="Colorful Shading Accent 1" w:semiHidden="0" w:uiPriority="71" w:unhideWhenUsed="0"/>
-    <w:lsdException w:name="Colorful List Accent 1" w:semiHidden="0" w:uiPriority="72" w:unhideWhenUsed="0"/>
-    <w:lsdException w:name="Colorful Grid Accent 1" w:semiHidden="0" w:uiPriority="73" w:unhideWhenUsed="0"/>
-    <w:lsdException w:name="Light Shading Accent 2" w:semiHidden="0" w:uiPriority="60" w:unhideWhenUsed="0"/>
-    <w:lsdException w:name="Light List Accent 2" w:semiHidden="0" w:uiPriority="61" w:unhideWhenUsed="0"/>
-    <w:lsdException w:name="Light Grid Accent 2" w:semiHidden="0" w:uiPriority="62" w:unhideWhenUsed="0"/>
-    <w:lsdException w:name="Medium Shading 1 Accent 2" w:semiHidden="0" w:uiPriority="63" w:unhideWhenUsed="0"/>
-    <w:lsdException w:name="Medium Shading 2 Accent 2" w:semiHidden="0" w:uiPriority="64" w:unhideWhenUsed="0"/>
-    <w:lsdException w:name="Medium List 1 Accent 2" w:semiHidden="0" w:uiPriority="65" w:unhideWhenUsed="0"/>
-    <w:lsdException w:name="Medium List 2 Accent 2" w:semiHidden="0" w:uiPriority="66" w:unhideWhenUsed="0"/>
-    <w:lsdException w:name="Medium Grid 1 Accent 2" w:semiHidden="0" w:uiPriority="67" w:unhideWhenUsed="0"/>
-    <w:lsdException w:name="Medium Grid 2 Accent 2" w:semiHidden="0" w:uiPriority="68" w:unhideWhenUsed="0"/>
-    <w:lsdException w:name="Medium Grid 3 Accent 2" w:semiHidden="0" w:uiPriority="69" w:unhideWhenUsed="0"/>
-    <w:lsdException w:name="Dark List Accent 2" w:semiHidden="0" w:uiPriority="70" w:unhideWhenUsed="0"/>
-    <w:lsdException w:name="Colorful Shading Accent 2" w:semiHidden="0" w:uiPriority="71" w:unhideWhenUsed="0"/>
-    <w:lsdException w:name="Colorful List Accent 2" w:semiHidden="0" w:uiPriority="72" w:unhideWhenUsed="0"/>
-    <w:lsdException w:name="Colorful Grid Accent 2" w:semiHidden="0" w:uiPriority="73" w:unhideWhenUsed="0"/>
-    <w:lsdException w:name="Light Shading Accent 3" w:semiHidden="0" w:uiPriority="60" w:unhideWhenUsed="0"/>
-    <w:lsdException w:name="Light List Accent 3" w:semiHidden="0" w:uiPriority="61" w:unhideWhenUsed="0"/>
-    <w:lsdException w:name="Light Grid Accent 3" w:semiHidden="0" w:uiPriority="62" w:unhideWhenUsed="0"/>
-    <w:lsdException w:name="Medium Shading 1 Accent 3" w:semiHidden="0" w:uiPriority="63" w:unhideWhenUsed="0"/>
-    <w:lsdException w:name="Medium Shading 2 Accent 3" w:semiHidden="0" w:uiPriority="64" w:unhideWhenUsed="0"/>
-    <w:lsdException w:name="Medium List 1 Accent 3" w:semiHidden="0" w:uiPriority="65" w:unhideWhenUsed="0"/>
-    <w:lsdException w:name="Medium List 2 Accent 3" w:semiHidden="0" w:uiPriority="66" w:unhideWhenUsed="0"/>
-    <w:lsdException w:name="Medium Grid 1 Accent 3" w:semiHidden="0" w:uiPriority="67" w:unhideWhenUsed="0"/>
-    <w:lsdException w:name="Medium Grid 2 Accent 3" w:semiHidden="0" w:uiPriority="68" w:unhideWhenUsed="0"/>
-    <w:lsdException w:name="Medium Grid 3 Accent 3" w:semiHidden="0" w:uiPriority="69" w:unhideWhenUsed="0"/>
-    <w:lsdException w:name="Dark List Accent 3" w:semiHidden="0" w:uiPriority="70" w:unhideWhenUsed="0"/>
-    <w:lsdException w:name="Colorful Shading Accent 3" w:semiHidden="0" w:uiPriority="71" w:unhideWhenUsed="0"/>
-    <w:lsdException w:name="Colorful List Accent 3" w:semiHidden="0" w:uiPriority="72" w:unhideWhenUsed="0"/>
-    <w:lsdException w:name="Colorful Grid Accent 3" w:semiHidden="0" w:uiPriority="73" w:unhideWhenUsed="0"/>
-    <w:lsdException w:name="Light Shading Accent 4" w:semiHidden="0" w:uiPriority="60" w:unhideWhenUsed="0"/>
-    <w:lsdException w:name="Light List Accent 4" w:semiHidden="0" w:uiPriority="61" w:unhideWhenUsed="0"/>
-    <w:lsdException w:name="Light Grid Accent 4" w:semiHidden="0" w:uiPriority="62" w:unhideWhenUsed="0"/>
-    <w:lsdException w:name="Medium Shading 1 Accent 4" w:semiHidden="0" w:uiPriority="63" w:unhideWhenUsed="0"/>
-    <w:lsdException w:name="Medium Shading 2 Accent 4" w:semiHidden="0" w:uiPriority="64" w:unhideWhenUsed="0"/>
-    <w:lsdException w:name="Medium List 1 Accent 4" w:semiHidden="0" w:uiPriority="65" w:unhideWhenUsed="0"/>
-    <w:lsdException w:name="Medium List 2 Accent 4" w:semiHidden="0" w:uiPriority="66" w:unhideWhenUsed="0"/>
-    <w:lsdException w:name="Medium Grid 1 Accent 4" w:semiHidden="0" w:uiPriority="67" w:unhideWhenUsed="0"/>
-    <w:lsdException w:name="Medium Grid 2 Accent 4" w:semiHidden="0" w:uiPriority="68" w:unhideWhenUsed="0"/>
-    <w:lsdException w:name="Medium Grid 3 Accent 4" w:semiHidden="0" w:uiPriority="69" w:unhideWhenUsed="0"/>
-    <w:lsdException w:name="Dark List Accent 4" w:semiHidden="0" w:uiPriority="70" w:unhideWhenUsed="0"/>
-    <w:lsdException w:name="Colorful Shading Accent 4" w:semiHidden="0" w:uiPriority="71" w:unhideWhenUsed="0"/>
-    <w:lsdException w:name="Colorful List Accent 4" w:semiHidden="0" w:uiPriority="72" w:unhideWhenUsed="0"/>
-    <w:lsdException w:name="Colorful Grid Accent 4" w:semiHidden="0" w:uiPriority="73" w:unhideWhenUsed="0"/>
-    <w:lsdException w:name="Light Shading Accent 5" w:semiHidden="0" w:uiPriority="60" w:unhideWhenUsed="0"/>
-    <w:lsdException w:name="Light List Accent 5" w:semiHidden="0" w:uiPriority="61" w:unhideWhenUsed="0"/>
-    <w:lsdException w:name="Light Grid Accent 5" w:semiHidden="0" w:uiPriority="62" w:unhideWhenUsed="0"/>
-    <w:lsdException w:name="Medium Shading 1 Accent 5" w:semiHidden="0" w:uiPriority="63" w:unhideWhenUsed="0"/>
-    <w:lsdException w:name="Medium Shading 2 Accent 5" w:semiHidden="0" w:uiPriority="64" w:unhideWhenUsed="0"/>
-    <w:lsdException w:name="Medium List 1 Accent 5" w:semiHidden="0" w:uiPriority="65" w:unhideWhenUsed="0"/>
-    <w:lsdException w:name="Medium List 2 Accent 5" w:semiHidden="0" w:uiPriority="66" w:unhideWhenUsed="0"/>
-    <w:lsdException w:name="Medium Grid 1 Accent 5" w:semiHidden="0" w:uiPriority="67" w:unhideWhenUsed="0"/>
-    <w:lsdException w:name="Medium Grid 2 Accent 5" w:semiHidden="0" w:uiPriority="68" w:unhideWhenUsed="0"/>
-    <w:lsdException w:name="Medium Grid 3 Accent 5" w:semiHidden="0" w:uiPriority="69" w:unhideWhenUsed="0"/>
-    <w:lsdException w:name="Dark List Accent 5" w:semiHidden="0" w:uiPriority="70" w:unhideWhenUsed="0"/>
-    <w:lsdException w:name="Colorful Shading Accent 5" w:semiHidden="0" w:uiPriority="71" w:unhideWhenUsed="0"/>
-    <w:lsdException w:name="Colorful List Accent 5" w:semiHidden="0" w:uiPriority="72" w:unhideWhenUsed="0"/>
-    <w:lsdException w:name="Colorful Grid Accent 5" w:semiHidden="0" w:uiPriority="73" w:unhideWhenUsed="0"/>
-    <w:lsdException w:name="Light Shading Accent 6" w:semiHidden="0" w:uiPriority="60" w:unhideWhenUsed="0"/>
-    <w:lsdException w:name="Light List Accent 6" w:semiHidden="0" w:uiPriority="61" w:unhideWhenUsed="0"/>
-    <w:lsdException w:name="Light Grid Accent 6" w:semiHidden="0" w:uiPriority="62" w:unhideWhenUsed="0"/>
-    <w:lsdException w:name="Medium Shading 1 Accent 6" w:semiHidden="0" w:uiPriority="63" w:unhideWhenUsed="0"/>
-    <w:lsdException w:name="Medium Shading 2 Accent 6" w:semiHidden="0" w:uiPriority="64" w:unhideWhenUsed="0"/>
-    <w:lsdException w:name="Medium List 1 Accent 6" w:semiHidden="0" w:uiPriority="65" w:unhideWhenUsed="0"/>
-    <w:lsdException w:name="Medium List 2 Accent 6" w:semiHidden="0" w:uiPriority="66" w:unhideWhenUsed="0"/>
-    <w:lsdException w:name="Medium Grid 1 Accent 6" w:semiHidden="0" w:uiPriority="67" w:unhideWhenUsed="0"/>
-    <w:lsdException w:name="Medium Grid 2 Accent 6" w:semiHidden="0" w:uiPriority="68" w:unhideWhenUsed="0"/>
-    <w:lsdException w:name="Medium Grid 3 Accent 6" w:semiHidden="0" w:uiPriority="69" w:unhideWhenUsed="0"/>
-    <w:lsdException w:name="Dark List Accent 6" w:semiHidden="0" w:uiPriority="70" w:unhideWhenUsed="0"/>
-    <w:lsdException w:name="Colorful Shading Accent 6" w:semiHidden="0" w:uiPriority="71" w:unhideWhenUsed="0"/>
-    <w:lsdException w:name="Colorful List Accent 6" w:semiHidden="0" w:uiPriority="72" w:unhideWhenUsed="0"/>
-    <w:lsdException w:name="Colorful Grid Accent 6" w:semiHidden="0" w:uiPriority="73" w:unhideWhenUsed="0"/>
-    <w:lsdException w:name="Subtle Emphasis" w:semiHidden="0" w:uiPriority="19" w:unhideWhenUsed="0" w:qFormat="1"/>
-    <w:lsdException w:name="Intense Emphasis" w:semiHidden="0" w:uiPriority="21" w:unhideWhenUsed="0" w:qFormat="1"/>
-    <w:lsdException w:name="Subtle Reference" w:semiHidden="0" w:uiPriority="31" w:unhideWhenUsed="0" w:qFormat="1"/>
-    <w:lsdException w:name="Intense Reference" w:semiHidden="0" w:uiPriority="32" w:unhideWhenUsed="0" w:qFormat="1"/>
-    <w:lsdException w:name="Book Title" w:semiHidden="0" w:uiPriority="33" w:unhideWhenUsed="0" w:qFormat="1"/>
-    <w:lsdException w:name="Bibliography" w:uiPriority="37"/>
-    <w:lsdException w:name="TOC Heading" w:uiPriority="39" w:qFormat="1"/>
+  <w:latentStyles w:defLockedState="0" w:defUIPriority="99" w:defSemiHidden="0" w:defUnhideWhenUsed="0" w:defQFormat="0" w:count="371">
+    <w:lsdException w:name="Normal" w:uiPriority="0" w:qFormat="1"/>
+    <w:lsdException w:name="heading 1" w:uiPriority="9" w:qFormat="1"/>
+    <w:lsdException w:name="heading 2" w:semiHidden="1" w:uiPriority="9" w:unhideWhenUsed="1" w:qFormat="1"/>
+    <w:lsdException w:name="heading 3" w:semiHidden="1" w:uiPriority="9" w:unhideWhenUsed="1" w:qFormat="1"/>
+    <w:lsdException w:name="heading 4" w:semiHidden="1" w:uiPriority="9" w:unhideWhenUsed="1" w:qFormat="1"/>
+    <w:lsdException w:name="heading 5" w:semiHidden="1" w:uiPriority="9" w:unhideWhenUsed="1" w:qFormat="1"/>
+    <w:lsdException w:name="heading 6" w:semiHidden="1" w:uiPriority="9" w:unhideWhenUsed="1" w:qFormat="1"/>
+    <w:lsdException w:name="heading 7" w:semiHidden="1" w:uiPriority="9" w:unhideWhenUsed="1" w:qFormat="1"/>
+    <w:lsdException w:name="heading 8" w:semiHidden="1" w:uiPriority="9" w:unhideWhenUsed="1" w:qFormat="1"/>
+    <w:lsdException w:name="heading 9" w:semiHidden="1" w:uiPriority="9" w:unhideWhenUsed="1" w:qFormat="1"/>
+    <w:lsdException w:name="index 1" w:semiHidden="1" w:unhideWhenUsed="1"/>
+    <w:lsdException w:name="index 2" w:semiHidden="1" w:unhideWhenUsed="1"/>
+    <w:lsdException w:name="index 3" w:semiHidden="1" w:unhideWhenUsed="1"/>
+    <w:lsdException w:name="index 4" w:semiHidden="1" w:unhideWhenUsed="1"/>
+    <w:lsdException w:name="index 5" w:semiHidden="1" w:unhideWhenUsed="1"/>
+    <w:lsdException w:name="index 6" w:semiHidden="1" w:unhideWhenUsed="1"/>
+    <w:lsdException w:name="index 7" w:semiHidden="1" w:unhideWhenUsed="1"/>
+    <w:lsdException w:name="index 8" w:semiHidden="1" w:unhideWhenUsed="1"/>
+    <w:lsdException w:name="index 9" w:semiHidden="1" w:unhideWhenUsed="1"/>
+    <w:lsdException w:name="toc 1" w:semiHidden="1" w:uiPriority="39" w:unhideWhenUsed="1"/>
+    <w:lsdException w:name="toc 2" w:semiHidden="1" w:uiPriority="39" w:unhideWhenUsed="1"/>
+    <w:lsdException w:name="toc 3" w:semiHidden="1" w:uiPriority="39" w:unhideWhenUsed="1"/>
+    <w:lsdException w:name="toc 4" w:semiHidden="1" w:uiPriority="39" w:unhideWhenUsed="1"/>
+    <w:lsdException w:name="toc 5" w:semiHidden="1" w:uiPriority="39" w:unhideWhenUsed="1"/>
+    <w:lsdException w:name="toc 6" w:semiHidden="1" w:uiPriority="39" w:unhideWhenUsed="1"/>
+    <w:lsdException w:name="toc 7" w:semiHidden="1" w:uiPriority="39" w:unhideWhenUsed="1"/>
+    <w:lsdException w:name="toc 8" w:semiHidden="1" w:uiPriority="39" w:unhideWhenUsed="1"/>
+    <w:lsdException w:name="toc 9" w:semiHidden="1" w:uiPriority="39" w:unhideWhenUsed="1"/>
+    <w:lsdException w:name="Normal Indent" w:semiHidden="1" w:unhideWhenUsed="1"/>
+    <w:lsdException w:name="footnote text" w:semiHidden="1" w:unhideWhenUsed="1"/>
+    <w:lsdException w:name="annotation text" w:semiHidden="1" w:unhideWhenUsed="1"/>
+    <w:lsdException w:name="header" w:semiHidden="1" w:unhideWhenUsed="1"/>
+    <w:lsdException w:name="footer" w:semiHidden="1" w:unhideWhenUsed="1"/>
+    <w:lsdException w:name="index heading" w:semiHidden="1" w:unhideWhenUsed="1"/>
+    <w:lsdException w:name="caption" w:semiHidden="1" w:uiPriority="35" w:unhideWhenUsed="1" w:qFormat="1"/>
+    <w:lsdException w:name="table of figures" w:semiHidden="1" w:unhideWhenUsed="1"/>
+    <w:lsdException w:name="envelope address" w:semiHidden="1" w:unhideWhenUsed="1"/>
+    <w:lsdException w:name="envelope return" w:semiHidden="1" w:unhideWhenUsed="1"/>
+    <w:lsdException w:name="footnote reference" w:semiHidden="1" w:unhideWhenUsed="1"/>
+    <w:lsdException w:name="annotation reference" w:semiHidden="1" w:unhideWhenUsed="1"/>
+    <w:lsdException w:name="line number" w:semiHidden="1" w:unhideWhenUsed="1"/>
+    <w:lsdException w:name="page number" w:semiHidden="1" w:unhideWhenUsed="1"/>
+    <w:lsdException w:name="endnote reference" w:semiHidden="1" w:unhideWhenUsed="1"/>
+    <w:lsdException w:name="endnote text" w:semiHidden="1" w:unhideWhenUsed="1"/>
+    <w:lsdException w:name="table of authorities" w:semiHidden="1" w:unhideWhenUsed="1"/>
+    <w:lsdException w:name="macro" w:semiHidden="1" w:unhideWhenUsed="1"/>
+    <w:lsdException w:name="toa heading" w:semiHidden="1" w:unhideWhenUsed="1"/>
+    <w:lsdException w:name="List" w:semiHidden="1" w:unhideWhenUsed="1"/>
+    <w:lsdException w:name="List Bullet" w:semiHidden="1" w:unhideWhenUsed="1"/>
+    <w:lsdException w:name="List Number" w:semiHidden="1" w:unhideWhenUsed="1"/>
+    <w:lsdException w:name="List 2" w:semiHidden="1" w:unhideWhenUsed="1"/>
+    <w:lsdException w:name="List 3" w:semiHidden="1" w:unhideWhenUsed="1"/>
+    <w:lsdException w:name="List 4" w:semiHidden="1" w:unhideWhenUsed="1"/>
+    <w:lsdException w:name="List 5" w:semiHidden="1" w:unhideWhenUsed="1"/>
+    <w:lsdException w:name="List Bullet 2" w:semiHidden="1" w:unhideWhenUsed="1"/>
+    <w:lsdException w:name="List Bullet 3" w:semiHidden="1" w:unhideWhenUsed="1"/>
+    <w:lsdException w:name="List Bullet 4" w:semiHidden="1" w:unhideWhenUsed="1"/>
+    <w:lsdException w:name="List Bullet 5" w:semiHidden="1" w:unhideWhenUsed="1"/>
+    <w:lsdException w:name="List Number 2" w:semiHidden="1" w:unhideWhenUsed="1"/>
+    <w:lsdException w:name="List Number 3" w:semiHidden="1" w:unhideWhenUsed="1"/>
+    <w:lsdException w:name="List Number 4" w:semiHidden="1" w:unhideWhenUsed="1"/>
+    <w:lsdException w:name="List Number 5" w:semiHidden="1" w:unhideWhenUsed="1"/>
+    <w:lsdException w:name="Title" w:uiPriority="10" w:qFormat="1"/>
+    <w:lsdException w:name="Closing" w:semiHidden="1" w:unhideWhenUsed="1"/>
+    <w:lsdException w:name="Signature" w:semiHidden="1" w:unhideWhenUsed="1"/>
+    <w:lsdException w:name="Default Paragraph Font" w:semiHidden="1" w:uiPriority="1" w:unhideWhenUsed="1"/>
+    <w:lsdException w:name="Body Text" w:semiHidden="1" w:unhideWhenUsed="1"/>
+    <w:lsdException w:name="Body Text Indent" w:semiHidden="1" w:unhideWhenUsed="1"/>
+    <w:lsdException w:name="List Continue" w:semiHidden="1" w:unhideWhenUsed="1"/>
+    <w:lsdException w:name="List Continue 2" w:semiHidden="1" w:unhideWhenUsed="1"/>
+    <w:lsdException w:name="List Continue 3" w:semiHidden="1" w:unhideWhenUsed="1"/>
+    <w:lsdException w:name="List Continue 4" w:semiHidden="1" w:unhideWhenUsed="1"/>
+    <w:lsdException w:name="List Continue 5" w:semiHidden="1" w:unhideWhenUsed="1"/>
+    <w:lsdException w:name="Message Header" w:semiHidden="1" w:unhideWhenUsed="1"/>
+    <w:lsdException w:name="Subtitle" w:uiPriority="11" w:qFormat="1"/>
+    <w:lsdException w:name="Salutation" w:semiHidden="1" w:unhideWhenUsed="1"/>
+    <w:lsdException w:name="Date" w:semiHidden="1" w:unhideWhenUsed="1"/>
+    <w:lsdException w:name="Body Text First Indent" w:semiHidden="1" w:unhideWhenUsed="1"/>
+    <w:lsdException w:name="Body Text First Indent 2" w:semiHidden="1" w:unhideWhenUsed="1"/>
+    <w:lsdException w:name="Note Heading" w:semiHidden="1" w:unhideWhenUsed="1"/>
+    <w:lsdException w:name="Body Text 2" w:semiHidden="1" w:unhideWhenUsed="1"/>
+    <w:lsdException w:name="Body Text 3" w:semiHidden="1" w:unhideWhenUsed="1"/>
+    <w:lsdException w:name="Body Text Indent 2" w:semiHidden="1" w:unhideWhenUsed="1"/>
+    <w:lsdException w:name="Body Text Indent 3" w:semiHidden="1" w:unhideWhenUsed="1"/>
+    <w:lsdException w:name="Block Text" w:semiHidden="1" w:unhideWhenUsed="1"/>
+    <w:lsdException w:name="Hyperlink" w:semiHidden="1" w:unhideWhenUsed="1"/>
+    <w:lsdException w:name="FollowedHyperlink" w:semiHidden="1" w:unhideWhenUsed="1"/>
+    <w:lsdException w:name="Strong" w:uiPriority="22" w:qFormat="1"/>
+    <w:lsdException w:name="Emphasis" w:uiPriority="20" w:qFormat="1"/>
+    <w:lsdException w:name="Document Map" w:semiHidden="1" w:unhideWhenUsed="1"/>
+    <w:lsdException w:name="Plain Text" w:semiHidden="1" w:unhideWhenUsed="1"/>
+    <w:lsdException w:name="E-mail Signature" w:semiHidden="1" w:unhideWhenUsed="1"/>
+    <w:lsdException w:name="HTML Top of Form" w:semiHidden="1" w:unhideWhenUsed="1"/>
+    <w:lsdException w:name="HTML Bottom of Form" w:semiHidden="1" w:unhideWhenUsed="1"/>
+    <w:lsdException w:name="Normal (Web)" w:semiHidden="1" w:unhideWhenUsed="1"/>
+    <w:lsdException w:name="HTML Acronym" w:semiHidden="1" w:unhideWhenUsed="1"/>
+    <w:lsdException w:name="HTML Address" w:semiHidden="1" w:unhideWhenUsed="1"/>
+    <w:lsdException w:name="HTML Cite" w:semiHidden="1" w:unhideWhenUsed="1"/>
+    <w:lsdException w:name="HTML Code" w:semiHidden="1" w:unhideWhenUsed="1"/>
+    <w:lsdException w:name="HTML Definition" w:semiHidden="1" w:unhideWhenUsed="1"/>
+    <w:lsdException w:name="HTML Keyboard" w:semiHidden="1" w:unhideWhenUsed="1"/>
+    <w:lsdException w:name="HTML Preformatted" w:semiHidden="1" w:unhideWhenUsed="1"/>
+    <w:lsdException w:name="HTML Sample" w:semiHidden="1" w:unhideWhenUsed="1"/>
+    <w:lsdException w:name="HTML Typewriter" w:semiHidden="1" w:unhideWhenUsed="1"/>
+    <w:lsdException w:name="HTML Variable" w:semiHidden="1" w:unhideWhenUsed="1"/>
+    <w:lsdException w:name="Normal Table" w:semiHidden="1" w:unhideWhenUsed="1"/>
+    <w:lsdException w:name="annotation subject" w:semiHidden="1" w:unhideWhenUsed="1"/>
+    <w:lsdException w:name="No List" w:semiHidden="1" w:unhideWhenUsed="1"/>
+    <w:lsdException w:name="Outline List 1" w:semiHidden="1" w:unhideWhenUsed="1"/>
+    <w:lsdException w:name="Outline List 2" w:semiHidden="1" w:unhideWhenUsed="1"/>
+    <w:lsdException w:name="Outline List 3" w:semiHidden="1" w:unhideWhenUsed="1"/>
+    <w:lsdException w:name="Table Simple 1" w:semiHidden="1" w:unhideWhenUsed="1"/>
+    <w:lsdException w:name="Table Simple 2" w:semiHidden="1" w:unhideWhenUsed="1"/>
+    <w:lsdException w:name="Table Simple 3" w:semiHidden="1" w:unhideWhenUsed="1"/>
+    <w:lsdException w:name="Table Classic 1" w:semiHidden="1" w:unhideWhenUsed="1"/>
+    <w:lsdException w:name="Table Classic 2" w:semiHidden="1" w:unhideWhenUsed="1"/>
+    <w:lsdException w:name="Table Classic 3" w:semiHidden="1" w:unhideWhenUsed="1"/>
+    <w:lsdException w:name="Table Classic 4" w:semiHidden="1" w:unhideWhenUsed="1"/>
+    <w:lsdException w:name="Table Colorful 1" w:semiHidden="1" w:unhideWhenUsed="1"/>
+    <w:lsdException w:name="Table Colorful 2" w:semiHidden="1" w:unhideWhenUsed="1"/>
+    <w:lsdException w:name="Table Colorful 3" w:semiHidden="1" w:unhideWhenUsed="1"/>
+    <w:lsdException w:name="Table Columns 1" w:semiHidden="1" w:unhideWhenUsed="1"/>
+    <w:lsdException w:name="Table Columns 2" w:semiHidden="1" w:unhideWhenUsed="1"/>
+    <w:lsdException w:name="Table Columns 3" w:semiHidden="1" w:unhideWhenUsed="1"/>
+    <w:lsdException w:name="Table Columns 4" w:semiHidden="1" w:unhideWhenUsed="1"/>
+    <w:lsdException w:name="Table Columns 5" w:semiHidden="1" w:unhideWhenUsed="1"/>
+    <w:lsdException w:name="Table Grid 1" w:semiHidden="1" w:unhideWhenUsed="1"/>
+    <w:lsdException w:name="Table Grid 2" w:semiHidden="1" w:unhideWhenUsed="1"/>
+    <w:lsdException w:name="Table Grid 3" w:semiHidden="1" w:unhideWhenUsed="1"/>
+    <w:lsdException w:name="Table Grid 4" w:semiHidden="1" w:unhideWhenUsed="1"/>
+    <w:lsdException w:name="Table Grid 5" w:semiHidden="1" w:unhideWhenUsed="1"/>
+    <w:lsdException w:name="Table Grid 6" w:semiHidden="1" w:unhideWhenUsed="1"/>
+    <w:lsdException w:name="Table Grid 7" w:semiHidden="1" w:unhideWhenUsed="1"/>
+    <w:lsdException w:name="Table Grid 8" w:semiHidden="1" w:unhideWhenUsed="1"/>
+    <w:lsdException w:name="Table List 1" w:semiHidden="1" w:unhideWhenUsed="1"/>
+    <w:lsdException w:name="Table List 2" w:semiHidden="1" w:unhideWhenUsed="1"/>
+    <w:lsdException w:name="Table List 3" w:semiHidden="1" w:unhideWhenUsed="1"/>
+    <w:lsdException w:name="Table List 4" w:semiHidden="1" w:unhideWhenUsed="1"/>
+    <w:lsdException w:name="Table List 5" w:semiHidden="1" w:unhideWhenUsed="1"/>
+    <w:lsdException w:name="Table List 6" w:semiHidden="1" w:unhideWhenUsed="1"/>
+    <w:lsdException w:name="Table List 7" w:semiHidden="1" w:unhideWhenUsed="1"/>
+    <w:lsdException w:name="Table List 8" w:semiHidden="1" w:unhideWhenUsed="1"/>
+    <w:lsdException w:name="Table 3D effects 1" w:semiHidden="1" w:unhideWhenUsed="1"/>
+    <w:lsdException w:name="Table 3D effects 2" w:semiHidden="1" w:unhideWhenUsed="1"/>
+    <w:lsdException w:name="Table 3D effects 3" w:semiHidden="1" w:unhideWhenUsed="1"/>
+    <w:lsdException w:name="Table Contemporary" w:semiHidden="1" w:unhideWhenUsed="1"/>
+    <w:lsdException w:name="Table Elegant" w:semiHidden="1" w:unhideWhenUsed="1"/>
+    <w:lsdException w:name="Table Professional" w:semiHidden="1" w:unhideWhenUsed="1"/>
+    <w:lsdException w:name="Table Subtle 1" w:semiHidden="1" w:unhideWhenUsed="1"/>
+    <w:lsdException w:name="Table Subtle 2" w:semiHidden="1" w:unhideWhenUsed="1"/>
+    <w:lsdException w:name="Table Web 1" w:semiHidden="1" w:unhideWhenUsed="1"/>
+    <w:lsdException w:name="Table Web 2" w:semiHidden="1" w:unhideWhenUsed="1"/>
+    <w:lsdException w:name="Table Web 3" w:semiHidden="1" w:unhideWhenUsed="1"/>
+    <w:lsdException w:name="Balloon Text" w:semiHidden="1" w:unhideWhenUsed="1"/>
+    <w:lsdException w:name="Table Grid" w:uiPriority="39"/>
+    <w:lsdException w:name="Table Theme" w:semiHidden="1" w:unhideWhenUsed="1"/>
+    <w:lsdException w:name="Placeholder Text" w:semiHidden="1"/>
+    <w:lsdException w:name="No Spacing" w:uiPriority="1" w:qFormat="1"/>
+    <w:lsdException w:name="Light Shading" w:uiPriority="60"/>
+    <w:lsdException w:name="Light List" w:uiPriority="61"/>
+    <w:lsdException w:name="Light Grid" w:uiPriority="62"/>
+    <w:lsdException w:name="Medium Shading 1" w:uiPriority="63"/>
+    <w:lsdException w:name="Medium Shading 2" w:uiPriority="64"/>
+    <w:lsdException w:name="Medium List 1" w:uiPriority="65"/>
+    <w:lsdException w:name="Medium List 2" w:uiPriority="66"/>
+    <w:lsdException w:name="Medium Grid 1" w:uiPriority="67"/>
+    <w:lsdException w:name="Medium Grid 2" w:uiPriority="68"/>
+    <w:lsdException w:name="Medium Grid 3" w:uiPriority="69"/>
+    <w:lsdException w:name="Dark List" w:uiPriority="70"/>
+    <w:lsdException w:name="Colorful Shading" w:uiPriority="71"/>
+    <w:lsdException w:name="Colorful List" w:uiPriority="72"/>
+    <w:lsdException w:name="Colorful Grid" w:uiPriority="73"/>
+    <w:lsdException w:name="Light Shading Accent 1" w:uiPriority="60"/>
+    <w:lsdException w:name="Light List Accent 1" w:uiPriority="61"/>
+    <w:lsdException w:name="Light Grid Accent 1" w:uiPriority="62"/>
+    <w:lsdException w:name="Medium Shading 1 Accent 1" w:uiPriority="63"/>
+    <w:lsdException w:name="Medium Shading 2 Accent 1" w:uiPriority="64"/>
+    <w:lsdException w:name="Medium List 1 Accent 1" w:uiPriority="65"/>
+    <w:lsdException w:name="Revision" w:semiHidden="1"/>
+    <w:lsdException w:name="List Paragraph" w:uiPriority="34" w:qFormat="1"/>
+    <w:lsdException w:name="Quote" w:uiPriority="29" w:qFormat="1"/>
+    <w:lsdException w:name="Intense Quote" w:uiPriority="30" w:qFormat="1"/>
+    <w:lsdException w:name="Medium List 2 Accent 1" w:uiPriority="66"/>
+    <w:lsdException w:name="Medium Grid 1 Accent 1" w:uiPriority="67"/>
+    <w:lsdException w:name="Medium Grid 2 Accent 1" w:uiPriority="68"/>
+    <w:lsdException w:name="Medium Grid 3 Accent 1" w:uiPriority="69"/>
+    <w:lsdException w:name="Dark List Accent 1" w:uiPriority="70"/>
+    <w:lsdException w:name="Colorful Shading Accent 1" w:uiPriority="71"/>
+    <w:lsdException w:name="Colorful List Accent 1" w:uiPriority="72"/>
+    <w:lsdException w:name="Colorful Grid Accent 1" w:uiPriority="73"/>
+    <w:lsdException w:name="Light Shading Accent 2" w:uiPriority="60"/>
+    <w:lsdException w:name="Light List Accent 2" w:uiPriority="61"/>
+    <w:lsdException w:name="Light Grid Accent 2" w:uiPriority="62"/>
+    <w:lsdException w:name="Medium Shading 1 Accent 2" w:uiPriority="63"/>
+    <w:lsdException w:name="Medium Shading 2 Accent 2" w:uiPriority="64"/>
+    <w:lsdException w:name="Medium List 1 Accent 2" w:uiPriority="65"/>
+    <w:lsdException w:name="Medium List 2 Accent 2" w:uiPriority="66"/>
+    <w:lsdException w:name="Medium Grid 1 Accent 2" w:uiPriority="67"/>
+    <w:lsdException w:name="Medium Grid 2 Accent 2" w:uiPriority="68"/>
+    <w:lsdException w:name="Medium Grid 3 Accent 2" w:uiPriority="69"/>
+    <w:lsdException w:name="Dark List Accent 2" w:uiPriority="70"/>
+    <w:lsdException w:name="Colorful Shading Accent 2" w:uiPriority="71"/>
+    <w:lsdException w:name="Colorful List Accent 2" w:uiPriority="72"/>
+    <w:lsdException w:name="Colorful Grid Accent 2" w:uiPriority="73"/>
+    <w:lsdException w:name="Light Shading Accent 3" w:uiPriority="60"/>
+    <w:lsdException w:name="Light List Accent 3" w:uiPriority="61"/>
+    <w:lsdException w:name="Light Grid Accent 3" w:uiPriority="62"/>
+    <w:lsdException w:name="Medium Shading 1 Accent 3" w:uiPriority="63"/>
+    <w:lsdException w:name="Medium Shading 2 Accent 3" w:uiPriority="64"/>
+    <w:lsdException w:name="Medium List 1 Accent 3" w:uiPriority="65"/>
+    <w:lsdException w:name="Medium List 2 Accent 3" w:uiPriority="66"/>
+    <w:lsdException w:name="Medium Grid 1 Accent 3" w:uiPriority="67"/>
+    <w:lsdException w:name="Medium Grid 2 Accent 3" w:uiPriority="68"/>
+    <w:lsdException w:name="Medium Grid 3 Accent 3" w:uiPriority="69"/>
+    <w:lsdException w:name="Dark List Accent 3" w:uiPriority="70"/>
+    <w:lsdException w:name="Colorful Shading Accent 3" w:uiPriority="71"/>
+    <w:lsdException w:name="Colorful List Accent 3" w:uiPriority="72"/>
+    <w:lsdException w:name="Colorful Grid Accent 3" w:uiPriority="73"/>
+    <w:lsdException w:name="Light Shading Accent 4" w:uiPriority="60"/>
+    <w:lsdException w:name="Light List Accent 4" w:uiPriority="61"/>
+    <w:lsdException w:name="Light Grid Accent 4" w:uiPriority="62"/>
+    <w:lsdException w:name="Medium Shading 1 Accent 4" w:uiPriority="63"/>
+    <w:lsdException w:name="Medium Shading 2 Accent 4" w:uiPriority="64"/>
+    <w:lsdException w:name="Medium List 1 Accent 4" w:uiPriority="65"/>
+    <w:lsdException w:name="Medium List 2 Accent 4" w:uiPriority="66"/>
+    <w:lsdException w:name="Medium Grid 1 Accent 4" w:uiPriority="67"/>
+    <w:lsdException w:name="Medium Grid 2 Accent 4" w:uiPriority="68"/>
+    <w:lsdException w:name="Medium Grid 3 Accent 4" w:uiPriority="69"/>
+    <w:lsdException w:name="Dark List Accent 4" w:uiPriority="70"/>
+    <w:lsdException w:name="Colorful Shading Accent 4" w:uiPriority="71"/>
+    <w:lsdException w:name="Colorful List Accent 4" w:uiPriority="72"/>
+    <w:lsdException w:name="Colorful Grid Accent 4" w:uiPriority="73"/>
+    <w:lsdException w:name="Light Shading Accent 5" w:uiPriority="60"/>
+    <w:lsdException w:name="Light List Accent 5" w:uiPriority="61"/>
+    <w:lsdException w:name="Light Grid Accent 5" w:uiPriority="62"/>
+    <w:lsdException w:name="Medium Shading 1 Accent 5" w:uiPriority="63"/>
+    <w:lsdException w:name="Medium Shading 2 Accent 5" w:uiPriority="64"/>
+    <w:lsdException w:name="Medium List 1 Accent 5" w:uiPriority="65"/>
+    <w:lsdException w:name="Medium List 2 Accent 5" w:uiPriority="66"/>
+    <w:lsdException w:name="Medium Grid 1 Accent 5" w:uiPriority="67"/>
+    <w:lsdException w:name="Medium Grid 2 Accent 5" w:uiPriority="68"/>
+    <w:lsdException w:name="Medium Grid 3 Accent 5" w:uiPriority="69"/>
+    <w:lsdException w:name="Dark List Accent 5" w:uiPriority="70"/>
+    <w:lsdException w:name="Colorful Shading Accent 5" w:uiPriority="71"/>
+    <w:lsdException w:name="Colorful List Accent 5" w:uiPriority="72"/>
+    <w:lsdException w:name="Colorful Grid Accent 5" w:uiPriority="73"/>
+    <w:lsdException w:name="Light Shading Accent 6" w:uiPriority="60"/>
+    <w:lsdException w:name="Light List Accent 6" w:uiPriority="61"/>
+    <w:lsdException w:name="Light Grid Accent 6" w:uiPriority="62"/>
+    <w:lsdException w:name="Medium Shading 1 Accent 6" w:uiPriority="63"/>
+    <w:lsdException w:name="Medium Shading 2 Accent 6" w:uiPriority="64"/>
+    <w:lsdException w:name="Medium List 1 Accent 6" w:uiPriority="65"/>
+    <w:lsdException w:name="Medium List 2 Accent 6" w:uiPriority="66"/>
+    <w:lsdException w:name="Medium Grid 1 Accent 6" w:uiPriority="67"/>
+    <w:lsdException w:name="Medium Grid 2 Accent 6" w:uiPriority="68"/>
+    <w:lsdException w:name="Medium Grid 3 Accent 6" w:uiPriority="69"/>
+    <w:lsdException w:name="Dark List Accent 6" w:uiPriority="70"/>
+    <w:lsdException w:name="Colorful Shading Accent 6" w:uiPriority="71"/>
+    <w:lsdException w:name="Colorful List Accent 6" w:uiPriority="72"/>
+    <w:lsdException w:name="Colorful Grid Accent 6" w:uiPriority="73"/>
+    <w:lsdException w:name="Subtle Emphasis" w:uiPriority="19" w:qFormat="1"/>
+    <w:lsdException w:name="Intense Emphasis" w:uiPriority="21" w:qFormat="1"/>
+    <w:lsdException w:name="Subtle Reference" w:uiPriority="31" w:qFormat="1"/>
+    <w:lsdException w:name="Intense Reference" w:uiPriority="32" w:qFormat="1"/>
+    <w:lsdException w:name="Book Title" w:uiPriority="33" w:qFormat="1"/>
+    <w:lsdException w:name="Bibliography" w:semiHidden="1" w:uiPriority="37" w:unhideWhenUsed="1"/>
+    <w:lsdException w:name="TOC Heading" w:semiHidden="1" w:uiPriority="39" w:unhideWhenUsed="1" w:qFormat="1"/>
+    <w:lsdException w:name="Grid Table 4" w:uiPriority="49"/>
+    <w:lsdException w:name="Grid Table 5 Dark" w:uiPriority="50"/>
+    <w:lsdException w:name="Grid Table 6 Colorful" w:uiPriority="51"/>
+    <w:lsdException w:name="Grid Table 7 Colorful" w:uiPriority="52"/>
+    <w:lsdException w:name="Grid Table 1 Light Accent 1" w:uiPriority="46"/>
+    <w:lsdException w:name="Grid Table 2 Accent 1" w:uiPriority="47"/>
+    <w:lsdException w:name="Grid Table 3 Accent 1" w:uiPriority="48"/>
+    <w:lsdException w:name="Grid Table 4 Accent 1" w:uiPriority="49"/>
+    <w:lsdException w:name="Grid Table 5 Dark Accent 1" w:uiPriority="50"/>
+    <w:lsdException w:name="Grid Table 6 Colorful Accent 1" w:uiPriority="51"/>
+    <w:lsdException w:name="Grid Table 7 Colorful Accent 1" w:uiPriority="52"/>
+    <w:lsdException w:name="Grid Table 1 Light Accent 2" w:uiPriority="46"/>
+    <w:lsdException w:name="Grid Table 2 Accent 2" w:uiPriority="47"/>
+    <w:lsdException w:name="Grid Table 3 Accent 2" w:uiPriority="48"/>
+    <w:lsdException w:name="Grid Table 4 Accent 2" w:uiPriority="49"/>
+    <w:lsdException w:name="Grid Table 5 Dark Accent 2" w:uiPriority="50"/>
+    <w:lsdException w:name="Grid Table 6 Colorful Accent 2" w:uiPriority="51"/>
+    <w:lsdException w:name="Grid Table 7 Colorful Accent 2" w:uiPriority="52"/>
+    <w:lsdException w:name="Grid Table 1 Light Accent 3" w:uiPriority="46"/>
+    <w:lsdException w:name="Grid Table 2 Accent 3" w:uiPriority="47"/>
+    <w:lsdException w:name="Grid Table 3 Accent 3" w:uiPriority="48"/>
+    <w:lsdException w:name="Grid Table 4 Accent 3" w:uiPriority="49"/>
+    <w:lsdException w:name="Grid Table 5 Dark Accent 3" w:uiPriority="50"/>
+    <w:lsdException w:name="Grid Table 6 Colorful Accent 3" w:uiPriority="51"/>
+    <w:lsdException w:name="Grid Table 7 Colorful Accent 3" w:uiPriority="52"/>
+    <w:lsdException w:name="Grid Table 1 Light Accent 4" w:uiPriority="46"/>
+    <w:lsdException w:name="Grid Table 2 Accent 4" w:uiPriority="47"/>
+    <w:lsdException w:name="Grid Table 3 Accent 4" w:uiPriority="48"/>
+    <w:lsdException w:name="Grid Table 4 Accent 4" w:uiPriority="49"/>
+    <w:lsdException w:name="Grid Table 5 Dark Accent 4" w:uiPriority="50"/>
+    <w:lsdException w:name="Grid Table 6 Colorful Accent 4" w:uiPriority="51"/>
+    <w:lsdException w:name="Grid Table 7 Colorful Accent 4" w:uiPriority="52"/>
+    <w:lsdException w:name="Grid Table 1 Light Accent 5" w:uiPriority="46"/>
+    <w:lsdException w:name="Grid Table 2 Accent 5" w:uiPriority="47"/>
+    <w:lsdException w:name="Grid Table 3 Accent 5" w:uiPriority="48"/>
+    <w:lsdException w:name="Grid Table 4 Accent 5" w:uiPriority="49"/>
+    <w:lsdException w:name="Grid Table 5 Dark Accent 5" w:uiPriority="50"/>
+    <w:lsdException w:name="Grid Table 6 Colorful Accent 5" w:uiPriority="51"/>
+    <w:lsdException w:name="Grid Table 7 Colorful Accent 5" w:uiPriority="52"/>
+    <w:lsdException w:name="Grid Table 1 Light Accent 6" w:uiPriority="46"/>
+    <w:lsdException w:name="Grid Table 2 Accent 6" w:uiPriority="47"/>
+    <w:lsdException w:name="Grid Table 3 Accent 6" w:uiPriority="48"/>
+    <w:lsdException w:name="Grid Table 4 Accent 6" w:uiPriority="49"/>
+    <w:lsdException w:name="Grid Table 5 Dark Accent 6" w:uiPriority="50"/>
+    <w:lsdException w:name="Grid Table 6 Colorful Accent 6" w:uiPriority="51"/>
+    <w:lsdException w:name="Grid Table 7 Colorful Accent 6" w:uiPriority="52"/>
+    <w:lsdException w:name="List Table 1 Light" w:uiPriority="46"/>
+    <w:lsdException w:name="List Table 2" w:uiPriority="47"/>
+    <w:lsdException w:name="List Table 3" w:uiPriority="48"/>
+    <w:lsdException w:name="List Table 4" w:uiPriority="49"/>
+    <w:lsdException w:name="List Table 5 Dark" w:uiPriority="50"/>
+    <w:lsdException w:name="List Table 6 Colorful" w:uiPriority="51"/>
+    <w:lsdException w:name="List Table 7 Colorful" w:uiPriority="52"/>
+    <w:lsdException w:name="List Table 1 Light Accent 1" w:uiPriority="46"/>
+    <w:lsdException w:name="List Table 2 Accent 1" w:uiPriority="47"/>
+    <w:lsdException w:name="List Table 3 Accent 1" w:uiPriority="48"/>
+    <w:lsdException w:name="List Table 4 Accent 1" w:uiPriority="49"/>
+    <w:lsdException w:name="List Table 5 Dark Accent 1" w:uiPriority="50"/>
+    <w:lsdException w:name="List Table 6 Colorful Accent 1" w:uiPriority="51"/>
+    <w:lsdException w:name="List Table 7 Colorful Accent 1" w:uiPriority="52"/>
+    <w:lsdException w:name="List Table 1 Light Accent 2" w:uiPriority="46"/>
+    <w:lsdException w:name="List Table 2 Accent 2" w:uiPriority="47"/>
+    <w:lsdException w:name="List Table 3 Accent 2" w:uiPriority="48"/>
+    <w:lsdException w:name="List Table 4 Accent 2" w:uiPriority="49"/>
+    <w:lsdException w:name="List Table 5 Dark Accent 2" w:uiPriority="50"/>
+    <w:lsdException w:name="List Table 6 Colorful Accent 2" w:uiPriority="51"/>
+    <w:lsdException w:name="List Table 7 Colorful Accent 2" w:uiPriority="52"/>
+    <w:lsdException w:name="List Table 1 Light Accent 3" w:uiPriority="46"/>
+    <w:lsdException w:name="List Table 2 Accent 3" w:uiPriority="47"/>
+    <w:lsdException w:name="List Table 3 Accent 3" w:uiPriority="48"/>
+    <w:lsdException w:name="List Table 4 Accent 3" w:uiPriority="49"/>
+    <w:lsdException w:name="List Table 5 Dark Accent 3" w:uiPriority="50"/>
+    <w:lsdException w:name="List Table 6 Colorful Accent 3" w:uiPriority="51"/>
+    <w:lsdException w:name="List Table 7 Colorful Accent 3" w:uiPriority="52"/>
+    <w:lsdException w:name="List Table 1 Light Accent 4" w:uiPriority="46"/>
+    <w:lsdException w:name="List Table 2 Accent 4" w:uiPriority="47"/>
+    <w:lsdException w:name="List Table 3 Accent 4" w:uiPriority="48"/>
+    <w:lsdException w:name="List Table 4 Accent 4" w:uiPriority="49"/>
+    <w:lsdException w:name="List Table 5 Dark Accent 4" w:uiPriority="50"/>
+    <w:lsdException w:name="List Table 6 Colorful Accent 4" w:uiPriority="51"/>
+    <w:lsdException w:name="List Table 7 Colorful Accent 4" w:uiPriority="52"/>
+    <w:lsdException w:name="List Table 1 Light Accent 5" w:uiPriority="46"/>
+    <w:lsdException w:name="List Table 2 Accent 5" w:uiPriority="47"/>
+    <w:lsdException w:name="List Table 3 Accent 5" w:uiPriority="48"/>
+    <w:lsdException w:name="List Table 4 Accent 5" w:uiPriority="49"/>
+    <w:lsdException w:name="List Table 5 Dark Accent 5" w:uiPriority="50"/>
+    <w:lsdException w:name="List Table 6 Colorful Accent 5" w:uiPriority="51"/>
+    <w:lsdException w:name="List Table 7 Colorful Accent 5" w:uiPriority="52"/>
+    <w:lsdException w:name="List Table 1 Light Accent 6" w:uiPriority="46"/>
+    <w:lsdException w:name="List Table 2 Accent 6" w:uiPriority="47"/>
+    <w:lsdException w:name="List Table 3 Accent 6" w:uiPriority="48"/>
+    <w:lsdException w:name="List Table 4 Accent 6" w:uiPriority="49"/>
+    <w:lsdException w:name="List Table 5 Dark Accent 6" w:uiPriority="50"/>
+    <w:lsdException w:name="List Table 6 Colorful Accent 6" w:uiPriority="51"/>
+    <w:lsdException w:name="List Table 7 Colorful Accent 6" w:uiPriority="52"/>
   </w:latentStyles>
   <w:style w:type="paragraph" w:default="1" w:styleId="Normal">
     <w:name w:val="Normal"/>
@@ -7011,12 +7042,13 @@
       <w:lang w:val="fr-FR"/>
     </w:rPr>
   </w:style>
-  <w:style w:type="character" w:default="1" w:styleId="DefaultParagraphFont">
+  <w:style w:type="character" w:default="1" w:styleId="Policepardfaut">
     <w:name w:val="Default Paragraph Font"/>
     <w:uiPriority w:val="1"/>
+    <w:semiHidden/>
     <w:unhideWhenUsed/>
   </w:style>
-  <w:style w:type="table" w:default="1" w:styleId="TableNormal">
+  <w:style w:type="table" w:default="1" w:styleId="TableauNormal">
     <w:name w:val="Normal Table"/>
     <w:uiPriority w:val="99"/>
     <w:semiHidden/>
@@ -7031,15 +7063,15 @@
       </w:tblCellMar>
     </w:tblPr>
   </w:style>
-  <w:style w:type="numbering" w:default="1" w:styleId="NoList">
+  <w:style w:type="numbering" w:default="1" w:styleId="Aucuneliste">
     <w:name w:val="No List"/>
     <w:uiPriority w:val="99"/>
     <w:semiHidden/>
     <w:unhideWhenUsed/>
   </w:style>
-  <w:style w:type="character" w:styleId="CommentReference">
+  <w:style w:type="character" w:styleId="Marquedecommentaire">
     <w:name w:val="annotation reference"/>
-    <w:basedOn w:val="DefaultParagraphFont"/>
+    <w:basedOn w:val="Policepardfaut"/>
     <w:uiPriority w:val="99"/>
     <w:semiHidden/>
     <w:unhideWhenUsed/>
@@ -7050,10 +7082,10 @@
       <w:szCs w:val="16"/>
     </w:rPr>
   </w:style>
-  <w:style w:type="character" w:customStyle="1" w:styleId="CommentTextChar">
-    <w:name w:val="Comment Text Char"/>
-    <w:basedOn w:val="DefaultParagraphFont"/>
-    <w:link w:val="CommentText"/>
+  <w:style w:type="character" w:customStyle="1" w:styleId="CommentaireCar">
+    <w:name w:val="Commentaire Car"/>
+    <w:basedOn w:val="Policepardfaut"/>
+    <w:link w:val="Commentaire"/>
     <w:uiPriority w:val="99"/>
     <w:semiHidden/>
     <w:qFormat/>
@@ -7064,10 +7096,10 @@
       <w:lang w:val="fr-FR"/>
     </w:rPr>
   </w:style>
-  <w:style w:type="character" w:customStyle="1" w:styleId="CommentSubjectChar">
-    <w:name w:val="Comment Subject Char"/>
-    <w:basedOn w:val="CommentTextChar"/>
-    <w:link w:val="CommentSubject"/>
+  <w:style w:type="character" w:customStyle="1" w:styleId="ObjetducommentaireCar">
+    <w:name w:val="Objet du commentaire Car"/>
+    <w:basedOn w:val="CommentaireCar"/>
+    <w:link w:val="Objetducommentaire"/>
     <w:uiPriority w:val="99"/>
     <w:semiHidden/>
     <w:qFormat/>
@@ -7080,10 +7112,10 @@
       <w:lang w:val="fr-FR"/>
     </w:rPr>
   </w:style>
-  <w:style w:type="character" w:customStyle="1" w:styleId="BalloonTextChar">
-    <w:name w:val="Balloon Text Char"/>
-    <w:basedOn w:val="DefaultParagraphFont"/>
-    <w:link w:val="BalloonText"/>
+  <w:style w:type="character" w:customStyle="1" w:styleId="TextedebullesCar">
+    <w:name w:val="Texte de bulles Car"/>
+    <w:basedOn w:val="Policepardfaut"/>
+    <w:link w:val="Textedebulles"/>
     <w:uiPriority w:val="99"/>
     <w:semiHidden/>
     <w:qFormat/>
@@ -7095,9 +7127,9 @@
       <w:lang w:val="fr-FR"/>
     </w:rPr>
   </w:style>
-  <w:style w:type="character" w:styleId="PlaceholderText">
+  <w:style w:type="character" w:styleId="Textedelespacerserv">
     <w:name w:val="Placeholder Text"/>
-    <w:basedOn w:val="DefaultParagraphFont"/>
+    <w:basedOn w:val="Policepardfaut"/>
     <w:uiPriority w:val="99"/>
     <w:semiHidden/>
     <w:qFormat/>
@@ -7335,7 +7367,7 @@
   <w:style w:type="paragraph" w:customStyle="1" w:styleId="Heading">
     <w:name w:val="Heading"/>
     <w:basedOn w:val="Normal"/>
-    <w:next w:val="BodyText"/>
+    <w:next w:val="Corpsdetexte"/>
     <w:qFormat/>
     <w:pPr>
       <w:keepNext/>
@@ -7347,21 +7379,21 @@
       <w:szCs w:val="28"/>
     </w:rPr>
   </w:style>
-  <w:style w:type="paragraph" w:styleId="BodyText">
+  <w:style w:type="paragraph" w:styleId="Corpsdetexte">
     <w:name w:val="Body Text"/>
     <w:basedOn w:val="Normal"/>
     <w:pPr>
       <w:spacing w:after="140" w:line="288" w:lineRule="auto"/>
     </w:pPr>
   </w:style>
-  <w:style w:type="paragraph" w:styleId="List">
+  <w:style w:type="paragraph" w:styleId="Liste">
     <w:name w:val="List"/>
-    <w:basedOn w:val="BodyText"/>
+    <w:basedOn w:val="Corpsdetexte"/>
     <w:rPr>
       <w:rFonts w:cs="FreeSans"/>
     </w:rPr>
   </w:style>
-  <w:style w:type="paragraph" w:styleId="Caption">
+  <w:style w:type="paragraph" w:styleId="Lgende">
     <w:name w:val="caption"/>
     <w:basedOn w:val="Normal"/>
     <w:qFormat/>
@@ -7388,7 +7420,7 @@
       <w:rFonts w:cs="FreeSans"/>
     </w:rPr>
   </w:style>
-  <w:style w:type="paragraph" w:styleId="ListParagraph">
+  <w:style w:type="paragraph" w:styleId="Paragraphedeliste">
     <w:name w:val="List Paragraph"/>
     <w:basedOn w:val="Normal"/>
     <w:uiPriority w:val="34"/>
@@ -7399,10 +7431,10 @@
       <w:contextualSpacing/>
     </w:pPr>
   </w:style>
-  <w:style w:type="paragraph" w:styleId="CommentText">
+  <w:style w:type="paragraph" w:styleId="Commentaire">
     <w:name w:val="annotation text"/>
     <w:basedOn w:val="Normal"/>
-    <w:link w:val="CommentTextChar"/>
+    <w:link w:val="CommentaireCar"/>
     <w:uiPriority w:val="99"/>
     <w:semiHidden/>
     <w:unhideWhenUsed/>
@@ -7416,10 +7448,10 @@
       <w:szCs w:val="20"/>
     </w:rPr>
   </w:style>
-  <w:style w:type="paragraph" w:styleId="CommentSubject">
+  <w:style w:type="paragraph" w:styleId="Objetducommentaire">
     <w:name w:val="annotation subject"/>
-    <w:basedOn w:val="CommentText"/>
-    <w:link w:val="CommentSubjectChar"/>
+    <w:basedOn w:val="Commentaire"/>
+    <w:link w:val="ObjetducommentaireCar"/>
     <w:uiPriority w:val="99"/>
     <w:semiHidden/>
     <w:unhideWhenUsed/>
@@ -7430,10 +7462,10 @@
       <w:bCs/>
     </w:rPr>
   </w:style>
-  <w:style w:type="paragraph" w:styleId="BalloonText">
+  <w:style w:type="paragraph" w:styleId="Textedebulles">
     <w:name w:val="Balloon Text"/>
     <w:basedOn w:val="Normal"/>
-    <w:link w:val="BalloonTextChar"/>
+    <w:link w:val="TextedebullesCar"/>
     <w:uiPriority w:val="99"/>
     <w:semiHidden/>
     <w:unhideWhenUsed/>
@@ -7448,7 +7480,7 @@
       <w:szCs w:val="18"/>
     </w:rPr>
   </w:style>
-  <w:style w:type="paragraph" w:styleId="Footer">
+  <w:style w:type="paragraph" w:styleId="Pieddepage">
     <w:name w:val="footer"/>
     <w:basedOn w:val="Normal"/>
   </w:style>
@@ -7460,13 +7492,12 @@
       <w:jc w:val="both"/>
     </w:pPr>
   </w:style>
-  <w:style w:type="table" w:styleId="TableGrid">
+  <w:style w:type="table" w:styleId="Grilledutableau">
     <w:name w:val="Table Grid"/>
-    <w:basedOn w:val="TableNormal"/>
+    <w:basedOn w:val="TableauNormal"/>
     <w:uiPriority w:val="39"/>
     <w:rsid w:val="00976EFF"/>
     <w:tblPr>
-      <w:tblInd w:w="0" w:type="dxa"/>
       <w:tblBorders>
         <w:top w:val="single" w:sz="4" w:space="0" w:color="auto"/>
         <w:left w:val="single" w:sz="4" w:space="0" w:color="auto"/>
@@ -7475,659 +7506,6 @@
         <w:insideH w:val="single" w:sz="4" w:space="0" w:color="auto"/>
         <w:insideV w:val="single" w:sz="4" w:space="0" w:color="auto"/>
       </w:tblBorders>
-      <w:tblCellMar>
-        <w:top w:w="0" w:type="dxa"/>
-        <w:left w:w="108" w:type="dxa"/>
-        <w:bottom w:w="0" w:type="dxa"/>
-        <w:right w:w="108" w:type="dxa"/>
-      </w:tblCellMar>
-    </w:tblPr>
-  </w:style>
-</w:styles>
-</file>
-
-<file path=word/stylesWithEffects.xml><?xml version="1.0" encoding="utf-8"?>
-<w:styles xmlns:wpc="http://schemas.microsoft.com/office/word/2010/wordprocessingCanvas" xmlns:mo="http://schemas.microsoft.com/office/mac/office/2008/main" xmlns:mc="http://schemas.openxmlformats.org/markup-compatibility/2006" xmlns:mv="urn:schemas-microsoft-com:mac:vml" xmlns:o="urn:schemas-microsoft-com:office:office" xmlns:r="http://schemas.openxmlformats.org/officeDocument/2006/relationships" xmlns:m="http://schemas.openxmlformats.org/officeDocument/2006/math" xmlns:v="urn:schemas-microsoft-com:vml" xmlns:wp14="http://schemas.microsoft.com/office/word/2010/wordprocessingDrawing" xmlns:wp="http://schemas.openxmlformats.org/drawingml/2006/wordprocessingDrawing" xmlns:w10="urn:schemas-microsoft-com:office:word" xmlns:w="http://schemas.openxmlformats.org/wordprocessingml/2006/main" xmlns:w14="http://schemas.microsoft.com/office/word/2010/wordml" xmlns:wpg="http://schemas.microsoft.com/office/word/2010/wordprocessingGroup" xmlns:wpi="http://schemas.microsoft.com/office/word/2010/wordprocessingInk" xmlns:wne="http://schemas.microsoft.com/office/word/2006/wordml" xmlns:wps="http://schemas.microsoft.com/office/word/2010/wordprocessingShape" mc:Ignorable="w14 wp14">
-  <w:docDefaults>
-    <w:rPrDefault>
-      <w:rPr>
-        <w:rFonts w:asciiTheme="minorHAnsi" w:eastAsiaTheme="minorHAnsi" w:hAnsiTheme="minorHAnsi" w:cstheme="minorBidi"/>
-        <w:szCs w:val="22"/>
-        <w:lang w:val="en-US" w:eastAsia="en-US" w:bidi="ar-SA"/>
-      </w:rPr>
-    </w:rPrDefault>
-    <w:pPrDefault/>
-  </w:docDefaults>
-  <w:latentStyles w:defLockedState="0" w:defUIPriority="99" w:defSemiHidden="1" w:defUnhideWhenUsed="1" w:defQFormat="0" w:count="276">
-    <w:lsdException w:name="Normal" w:semiHidden="0" w:uiPriority="0" w:unhideWhenUsed="0" w:qFormat="1"/>
-    <w:lsdException w:name="heading 1" w:semiHidden="0" w:uiPriority="9" w:unhideWhenUsed="0" w:qFormat="1"/>
-    <w:lsdException w:name="heading 2" w:uiPriority="9" w:qFormat="1"/>
-    <w:lsdException w:name="heading 3" w:uiPriority="9" w:qFormat="1"/>
-    <w:lsdException w:name="heading 4" w:uiPriority="9" w:qFormat="1"/>
-    <w:lsdException w:name="heading 5" w:uiPriority="9" w:qFormat="1"/>
-    <w:lsdException w:name="heading 6" w:uiPriority="9" w:qFormat="1"/>
-    <w:lsdException w:name="heading 7" w:uiPriority="9" w:qFormat="1"/>
-    <w:lsdException w:name="heading 8" w:uiPriority="9" w:qFormat="1"/>
-    <w:lsdException w:name="heading 9" w:uiPriority="9" w:qFormat="1"/>
-    <w:lsdException w:name="toc 1" w:uiPriority="39"/>
-    <w:lsdException w:name="toc 2" w:uiPriority="39"/>
-    <w:lsdException w:name="toc 3" w:uiPriority="39"/>
-    <w:lsdException w:name="toc 4" w:uiPriority="39"/>
-    <w:lsdException w:name="toc 5" w:uiPriority="39"/>
-    <w:lsdException w:name="toc 6" w:uiPriority="39"/>
-    <w:lsdException w:name="toc 7" w:uiPriority="39"/>
-    <w:lsdException w:name="toc 8" w:uiPriority="39"/>
-    <w:lsdException w:name="toc 9" w:uiPriority="39"/>
-    <w:lsdException w:name="caption" w:uiPriority="35" w:qFormat="1"/>
-    <w:lsdException w:name="Title" w:semiHidden="0" w:uiPriority="10" w:unhideWhenUsed="0" w:qFormat="1"/>
-    <w:lsdException w:name="Default Paragraph Font" w:uiPriority="1"/>
-    <w:lsdException w:name="Subtitle" w:semiHidden="0" w:uiPriority="11" w:unhideWhenUsed="0" w:qFormat="1"/>
-    <w:lsdException w:name="Strong" w:semiHidden="0" w:uiPriority="22" w:unhideWhenUsed="0" w:qFormat="1"/>
-    <w:lsdException w:name="Emphasis" w:semiHidden="0" w:uiPriority="20" w:unhideWhenUsed="0" w:qFormat="1"/>
-    <w:lsdException w:name="Table Grid" w:semiHidden="0" w:uiPriority="39" w:unhideWhenUsed="0"/>
-    <w:lsdException w:name="Note Level 1" w:semiHidden="0" w:unhideWhenUsed="0"/>
-    <w:lsdException w:name="Note Level 2" w:semiHidden="0" w:unhideWhenUsed="0"/>
-    <w:lsdException w:name="Note Level 3" w:semiHidden="0" w:unhideWhenUsed="0"/>
-    <w:lsdException w:name="Note Level 4" w:semiHidden="0" w:unhideWhenUsed="0"/>
-    <w:lsdException w:name="Note Level 5" w:semiHidden="0" w:unhideWhenUsed="0"/>
-    <w:lsdException w:name="Note Level 6" w:semiHidden="0" w:unhideWhenUsed="0"/>
-    <w:lsdException w:name="Note Level 7" w:semiHidden="0" w:unhideWhenUsed="0"/>
-    <w:lsdException w:name="Note Level 8" w:semiHidden="0" w:unhideWhenUsed="0"/>
-    <w:lsdException w:name="Note Level 9" w:semiHidden="0" w:unhideWhenUsed="0"/>
-    <w:lsdException w:name="Placeholder Text" w:unhideWhenUsed="0"/>
-    <w:lsdException w:name="No Spacing" w:semiHidden="0" w:uiPriority="1" w:unhideWhenUsed="0" w:qFormat="1"/>
-    <w:lsdException w:name="Light Shading" w:semiHidden="0" w:uiPriority="60" w:unhideWhenUsed="0"/>
-    <w:lsdException w:name="Light List" w:semiHidden="0" w:uiPriority="61" w:unhideWhenUsed="0"/>
-    <w:lsdException w:name="Light Grid" w:semiHidden="0" w:uiPriority="62" w:unhideWhenUsed="0"/>
-    <w:lsdException w:name="Medium Shading 1" w:semiHidden="0" w:uiPriority="63" w:unhideWhenUsed="0"/>
-    <w:lsdException w:name="Medium Shading 2" w:semiHidden="0" w:uiPriority="64" w:unhideWhenUsed="0"/>
-    <w:lsdException w:name="Medium List 1" w:semiHidden="0" w:uiPriority="65" w:unhideWhenUsed="0"/>
-    <w:lsdException w:name="Medium List 2" w:semiHidden="0" w:uiPriority="66" w:unhideWhenUsed="0"/>
-    <w:lsdException w:name="Medium Grid 1" w:semiHidden="0" w:uiPriority="67" w:unhideWhenUsed="0"/>
-    <w:lsdException w:name="Medium Grid 2" w:semiHidden="0" w:uiPriority="68" w:unhideWhenUsed="0"/>
-    <w:lsdException w:name="Medium Grid 3" w:semiHidden="0" w:uiPriority="69" w:unhideWhenUsed="0"/>
-    <w:lsdException w:name="Dark List" w:semiHidden="0" w:uiPriority="70" w:unhideWhenUsed="0"/>
-    <w:lsdException w:name="Colorful Shading" w:semiHidden="0" w:uiPriority="71" w:unhideWhenUsed="0"/>
-    <w:lsdException w:name="Colorful List" w:semiHidden="0" w:uiPriority="72" w:unhideWhenUsed="0"/>
-    <w:lsdException w:name="Colorful Grid" w:semiHidden="0" w:uiPriority="73" w:unhideWhenUsed="0"/>
-    <w:lsdException w:name="Light Shading Accent 1" w:semiHidden="0" w:uiPriority="60" w:unhideWhenUsed="0"/>
-    <w:lsdException w:name="Light List Accent 1" w:semiHidden="0" w:uiPriority="61" w:unhideWhenUsed="0"/>
-    <w:lsdException w:name="Light Grid Accent 1" w:semiHidden="0" w:uiPriority="62" w:unhideWhenUsed="0"/>
-    <w:lsdException w:name="Medium Shading 1 Accent 1" w:semiHidden="0" w:uiPriority="63" w:unhideWhenUsed="0"/>
-    <w:lsdException w:name="Medium Shading 2 Accent 1" w:semiHidden="0" w:uiPriority="64" w:unhideWhenUsed="0"/>
-    <w:lsdException w:name="Medium List 1 Accent 1" w:semiHidden="0" w:uiPriority="65" w:unhideWhenUsed="0"/>
-    <w:lsdException w:name="Revision" w:unhideWhenUsed="0"/>
-    <w:lsdException w:name="List Paragraph" w:semiHidden="0" w:uiPriority="34" w:unhideWhenUsed="0" w:qFormat="1"/>
-    <w:lsdException w:name="Quote" w:semiHidden="0" w:uiPriority="29" w:unhideWhenUsed="0" w:qFormat="1"/>
-    <w:lsdException w:name="Intense Quote" w:semiHidden="0" w:uiPriority="30" w:unhideWhenUsed="0" w:qFormat="1"/>
-    <w:lsdException w:name="Medium List 2 Accent 1" w:semiHidden="0" w:uiPriority="66" w:unhideWhenUsed="0"/>
-    <w:lsdException w:name="Medium Grid 1 Accent 1" w:semiHidden="0" w:uiPriority="67" w:unhideWhenUsed="0"/>
-    <w:lsdException w:name="Medium Grid 2 Accent 1" w:semiHidden="0" w:uiPriority="68" w:unhideWhenUsed="0"/>
-    <w:lsdException w:name="Medium Grid 3 Accent 1" w:semiHidden="0" w:uiPriority="69" w:unhideWhenUsed="0"/>
-    <w:lsdException w:name="Dark List Accent 1" w:semiHidden="0" w:uiPriority="70" w:unhideWhenUsed="0"/>
-    <w:lsdException w:name="Colorful Shading Accent 1" w:semiHidden="0" w:uiPriority="71" w:unhideWhenUsed="0"/>
-    <w:lsdException w:name="Colorful List Accent 1" w:semiHidden="0" w:uiPriority="72" w:unhideWhenUsed="0"/>
-    <w:lsdException w:name="Colorful Grid Accent 1" w:semiHidden="0" w:uiPriority="73" w:unhideWhenUsed="0"/>
-    <w:lsdException w:name="Light Shading Accent 2" w:semiHidden="0" w:uiPriority="60" w:unhideWhenUsed="0"/>
-    <w:lsdException w:name="Light List Accent 2" w:semiHidden="0" w:uiPriority="61" w:unhideWhenUsed="0"/>
-    <w:lsdException w:name="Light Grid Accent 2" w:semiHidden="0" w:uiPriority="62" w:unhideWhenUsed="0"/>
-    <w:lsdException w:name="Medium Shading 1 Accent 2" w:semiHidden="0" w:uiPriority="63" w:unhideWhenUsed="0"/>
-    <w:lsdException w:name="Medium Shading 2 Accent 2" w:semiHidden="0" w:uiPriority="64" w:unhideWhenUsed="0"/>
-    <w:lsdException w:name="Medium List 1 Accent 2" w:semiHidden="0" w:uiPriority="65" w:unhideWhenUsed="0"/>
-    <w:lsdException w:name="Medium List 2 Accent 2" w:semiHidden="0" w:uiPriority="66" w:unhideWhenUsed="0"/>
-    <w:lsdException w:name="Medium Grid 1 Accent 2" w:semiHidden="0" w:uiPriority="67" w:unhideWhenUsed="0"/>
-    <w:lsdException w:name="Medium Grid 2 Accent 2" w:semiHidden="0" w:uiPriority="68" w:unhideWhenUsed="0"/>
-    <w:lsdException w:name="Medium Grid 3 Accent 2" w:semiHidden="0" w:uiPriority="69" w:unhideWhenUsed="0"/>
-    <w:lsdException w:name="Dark List Accent 2" w:semiHidden="0" w:uiPriority="70" w:unhideWhenUsed="0"/>
-    <w:lsdException w:name="Colorful Shading Accent 2" w:semiHidden="0" w:uiPriority="71" w:unhideWhenUsed="0"/>
-    <w:lsdException w:name="Colorful List Accent 2" w:semiHidden="0" w:uiPriority="72" w:unhideWhenUsed="0"/>
-    <w:lsdException w:name="Colorful Grid Accent 2" w:semiHidden="0" w:uiPriority="73" w:unhideWhenUsed="0"/>
-    <w:lsdException w:name="Light Shading Accent 3" w:semiHidden="0" w:uiPriority="60" w:unhideWhenUsed="0"/>
-    <w:lsdException w:name="Light List Accent 3" w:semiHidden="0" w:uiPriority="61" w:unhideWhenUsed="0"/>
-    <w:lsdException w:name="Light Grid Accent 3" w:semiHidden="0" w:uiPriority="62" w:unhideWhenUsed="0"/>
-    <w:lsdException w:name="Medium Shading 1 Accent 3" w:semiHidden="0" w:uiPriority="63" w:unhideWhenUsed="0"/>
-    <w:lsdException w:name="Medium Shading 2 Accent 3" w:semiHidden="0" w:uiPriority="64" w:unhideWhenUsed="0"/>
-    <w:lsdException w:name="Medium List 1 Accent 3" w:semiHidden="0" w:uiPriority="65" w:unhideWhenUsed="0"/>
-    <w:lsdException w:name="Medium List 2 Accent 3" w:semiHidden="0" w:uiPriority="66" w:unhideWhenUsed="0"/>
-    <w:lsdException w:name="Medium Grid 1 Accent 3" w:semiHidden="0" w:uiPriority="67" w:unhideWhenUsed="0"/>
-    <w:lsdException w:name="Medium Grid 2 Accent 3" w:semiHidden="0" w:uiPriority="68" w:unhideWhenUsed="0"/>
-    <w:lsdException w:name="Medium Grid 3 Accent 3" w:semiHidden="0" w:uiPriority="69" w:unhideWhenUsed="0"/>
-    <w:lsdException w:name="Dark List Accent 3" w:semiHidden="0" w:uiPriority="70" w:unhideWhenUsed="0"/>
-    <w:lsdException w:name="Colorful Shading Accent 3" w:semiHidden="0" w:uiPriority="71" w:unhideWhenUsed="0"/>
-    <w:lsdException w:name="Colorful List Accent 3" w:semiHidden="0" w:uiPriority="72" w:unhideWhenUsed="0"/>
-    <w:lsdException w:name="Colorful Grid Accent 3" w:semiHidden="0" w:uiPriority="73" w:unhideWhenUsed="0"/>
-    <w:lsdException w:name="Light Shading Accent 4" w:semiHidden="0" w:uiPriority="60" w:unhideWhenUsed="0"/>
-    <w:lsdException w:name="Light List Accent 4" w:semiHidden="0" w:uiPriority="61" w:unhideWhenUsed="0"/>
-    <w:lsdException w:name="Light Grid Accent 4" w:semiHidden="0" w:uiPriority="62" w:unhideWhenUsed="0"/>
-    <w:lsdException w:name="Medium Shading 1 Accent 4" w:semiHidden="0" w:uiPriority="63" w:unhideWhenUsed="0"/>
-    <w:lsdException w:name="Medium Shading 2 Accent 4" w:semiHidden="0" w:uiPriority="64" w:unhideWhenUsed="0"/>
-    <w:lsdException w:name="Medium List 1 Accent 4" w:semiHidden="0" w:uiPriority="65" w:unhideWhenUsed="0"/>
-    <w:lsdException w:name="Medium List 2 Accent 4" w:semiHidden="0" w:uiPriority="66" w:unhideWhenUsed="0"/>
-    <w:lsdException w:name="Medium Grid 1 Accent 4" w:semiHidden="0" w:uiPriority="67" w:unhideWhenUsed="0"/>
-    <w:lsdException w:name="Medium Grid 2 Accent 4" w:semiHidden="0" w:uiPriority="68" w:unhideWhenUsed="0"/>
-    <w:lsdException w:name="Medium Grid 3 Accent 4" w:semiHidden="0" w:uiPriority="69" w:unhideWhenUsed="0"/>
-    <w:lsdException w:name="Dark List Accent 4" w:semiHidden="0" w:uiPriority="70" w:unhideWhenUsed="0"/>
-    <w:lsdException w:name="Colorful Shading Accent 4" w:semiHidden="0" w:uiPriority="71" w:unhideWhenUsed="0"/>
-    <w:lsdException w:name="Colorful List Accent 4" w:semiHidden="0" w:uiPriority="72" w:unhideWhenUsed="0"/>
-    <w:lsdException w:name="Colorful Grid Accent 4" w:semiHidden="0" w:uiPriority="73" w:unhideWhenUsed="0"/>
-    <w:lsdException w:name="Light Shading Accent 5" w:semiHidden="0" w:uiPriority="60" w:unhideWhenUsed="0"/>
-    <w:lsdException w:name="Light List Accent 5" w:semiHidden="0" w:uiPriority="61" w:unhideWhenUsed="0"/>
-    <w:lsdException w:name="Light Grid Accent 5" w:semiHidden="0" w:uiPriority="62" w:unhideWhenUsed="0"/>
-    <w:lsdException w:name="Medium Shading 1 Accent 5" w:semiHidden="0" w:uiPriority="63" w:unhideWhenUsed="0"/>
-    <w:lsdException w:name="Medium Shading 2 Accent 5" w:semiHidden="0" w:uiPriority="64" w:unhideWhenUsed="0"/>
-    <w:lsdException w:name="Medium List 1 Accent 5" w:semiHidden="0" w:uiPriority="65" w:unhideWhenUsed="0"/>
-    <w:lsdException w:name="Medium List 2 Accent 5" w:semiHidden="0" w:uiPriority="66" w:unhideWhenUsed="0"/>
-    <w:lsdException w:name="Medium Grid 1 Accent 5" w:semiHidden="0" w:uiPriority="67" w:unhideWhenUsed="0"/>
-    <w:lsdException w:name="Medium Grid 2 Accent 5" w:semiHidden="0" w:uiPriority="68" w:unhideWhenUsed="0"/>
-    <w:lsdException w:name="Medium Grid 3 Accent 5" w:semiHidden="0" w:uiPriority="69" w:unhideWhenUsed="0"/>
-    <w:lsdException w:name="Dark List Accent 5" w:semiHidden="0" w:uiPriority="70" w:unhideWhenUsed="0"/>
-    <w:lsdException w:name="Colorful Shading Accent 5" w:semiHidden="0" w:uiPriority="71" w:unhideWhenUsed="0"/>
-    <w:lsdException w:name="Colorful List Accent 5" w:semiHidden="0" w:uiPriority="72" w:unhideWhenUsed="0"/>
-    <w:lsdException w:name="Colorful Grid Accent 5" w:semiHidden="0" w:uiPriority="73" w:unhideWhenUsed="0"/>
-    <w:lsdException w:name="Light Shading Accent 6" w:semiHidden="0" w:uiPriority="60" w:unhideWhenUsed="0"/>
-    <w:lsdException w:name="Light List Accent 6" w:semiHidden="0" w:uiPriority="61" w:unhideWhenUsed="0"/>
-    <w:lsdException w:name="Light Grid Accent 6" w:semiHidden="0" w:uiPriority="62" w:unhideWhenUsed="0"/>
-    <w:lsdException w:name="Medium Shading 1 Accent 6" w:semiHidden="0" w:uiPriority="63" w:unhideWhenUsed="0"/>
-    <w:lsdException w:name="Medium Shading 2 Accent 6" w:semiHidden="0" w:uiPriority="64" w:unhideWhenUsed="0"/>
-    <w:lsdException w:name="Medium List 1 Accent 6" w:semiHidden="0" w:uiPriority="65" w:unhideWhenUsed="0"/>
-    <w:lsdException w:name="Medium List 2 Accent 6" w:semiHidden="0" w:uiPriority="66" w:unhideWhenUsed="0"/>
-    <w:lsdException w:name="Medium Grid 1 Accent 6" w:semiHidden="0" w:uiPriority="67" w:unhideWhenUsed="0"/>
-    <w:lsdException w:name="Medium Grid 2 Accent 6" w:semiHidden="0" w:uiPriority="68" w:unhideWhenUsed="0"/>
-    <w:lsdException w:name="Medium Grid 3 Accent 6" w:semiHidden="0" w:uiPriority="69" w:unhideWhenUsed="0"/>
-    <w:lsdException w:name="Dark List Accent 6" w:semiHidden="0" w:uiPriority="70" w:unhideWhenUsed="0"/>
-    <w:lsdException w:name="Colorful Shading Accent 6" w:semiHidden="0" w:uiPriority="71" w:unhideWhenUsed="0"/>
-    <w:lsdException w:name="Colorful List Accent 6" w:semiHidden="0" w:uiPriority="72" w:unhideWhenUsed="0"/>
-    <w:lsdException w:name="Colorful Grid Accent 6" w:semiHidden="0" w:uiPriority="73" w:unhideWhenUsed="0"/>
-    <w:lsdException w:name="Subtle Emphasis" w:semiHidden="0" w:uiPriority="19" w:unhideWhenUsed="0" w:qFormat="1"/>
-    <w:lsdException w:name="Intense Emphasis" w:semiHidden="0" w:uiPriority="21" w:unhideWhenUsed="0" w:qFormat="1"/>
-    <w:lsdException w:name="Subtle Reference" w:semiHidden="0" w:uiPriority="31" w:unhideWhenUsed="0" w:qFormat="1"/>
-    <w:lsdException w:name="Intense Reference" w:semiHidden="0" w:uiPriority="32" w:unhideWhenUsed="0" w:qFormat="1"/>
-    <w:lsdException w:name="Book Title" w:semiHidden="0" w:uiPriority="33" w:unhideWhenUsed="0" w:qFormat="1"/>
-    <w:lsdException w:name="Bibliography" w:uiPriority="37"/>
-    <w:lsdException w:name="TOC Heading" w:uiPriority="39" w:qFormat="1"/>
-  </w:latentStyles>
-  <w:style w:type="paragraph" w:default="1" w:styleId="Normal">
-    <w:name w:val="Normal"/>
-    <w:qFormat/>
-    <w:pPr>
-      <w:spacing w:after="160" w:line="259" w:lineRule="auto"/>
-    </w:pPr>
-    <w:rPr>
-      <w:color w:val="00000A"/>
-      <w:sz w:val="22"/>
-      <w:lang w:val="fr-FR"/>
-    </w:rPr>
-  </w:style>
-  <w:style w:type="character" w:default="1" w:styleId="DefaultParagraphFont">
-    <w:name w:val="Default Paragraph Font"/>
-    <w:uiPriority w:val="1"/>
-    <w:unhideWhenUsed/>
-  </w:style>
-  <w:style w:type="table" w:default="1" w:styleId="TableNormal">
-    <w:name w:val="Normal Table"/>
-    <w:uiPriority w:val="99"/>
-    <w:semiHidden/>
-    <w:unhideWhenUsed/>
-    <w:tblPr>
-      <w:tblInd w:w="0" w:type="dxa"/>
-      <w:tblCellMar>
-        <w:top w:w="0" w:type="dxa"/>
-        <w:left w:w="108" w:type="dxa"/>
-        <w:bottom w:w="0" w:type="dxa"/>
-        <w:right w:w="108" w:type="dxa"/>
-      </w:tblCellMar>
-    </w:tblPr>
-  </w:style>
-  <w:style w:type="numbering" w:default="1" w:styleId="NoList">
-    <w:name w:val="No List"/>
-    <w:uiPriority w:val="99"/>
-    <w:semiHidden/>
-    <w:unhideWhenUsed/>
-  </w:style>
-  <w:style w:type="character" w:styleId="CommentReference">
-    <w:name w:val="annotation reference"/>
-    <w:basedOn w:val="DefaultParagraphFont"/>
-    <w:uiPriority w:val="99"/>
-    <w:semiHidden/>
-    <w:unhideWhenUsed/>
-    <w:qFormat/>
-    <w:rsid w:val="00C03709"/>
-    <w:rPr>
-      <w:sz w:val="16"/>
-      <w:szCs w:val="16"/>
-    </w:rPr>
-  </w:style>
-  <w:style w:type="character" w:customStyle="1" w:styleId="CommentTextChar">
-    <w:name w:val="Comment Text Char"/>
-    <w:basedOn w:val="DefaultParagraphFont"/>
-    <w:link w:val="CommentText"/>
-    <w:uiPriority w:val="99"/>
-    <w:semiHidden/>
-    <w:qFormat/>
-    <w:rsid w:val="00C03709"/>
-    <w:rPr>
-      <w:sz w:val="20"/>
-      <w:szCs w:val="20"/>
-      <w:lang w:val="fr-FR"/>
-    </w:rPr>
-  </w:style>
-  <w:style w:type="character" w:customStyle="1" w:styleId="CommentSubjectChar">
-    <w:name w:val="Comment Subject Char"/>
-    <w:basedOn w:val="CommentTextChar"/>
-    <w:link w:val="CommentSubject"/>
-    <w:uiPriority w:val="99"/>
-    <w:semiHidden/>
-    <w:qFormat/>
-    <w:rsid w:val="00C03709"/>
-    <w:rPr>
-      <w:b/>
-      <w:bCs/>
-      <w:sz w:val="20"/>
-      <w:szCs w:val="20"/>
-      <w:lang w:val="fr-FR"/>
-    </w:rPr>
-  </w:style>
-  <w:style w:type="character" w:customStyle="1" w:styleId="BalloonTextChar">
-    <w:name w:val="Balloon Text Char"/>
-    <w:basedOn w:val="DefaultParagraphFont"/>
-    <w:link w:val="BalloonText"/>
-    <w:uiPriority w:val="99"/>
-    <w:semiHidden/>
-    <w:qFormat/>
-    <w:rsid w:val="00C03709"/>
-    <w:rPr>
-      <w:rFonts w:ascii="Segoe UI" w:hAnsi="Segoe UI" w:cs="Segoe UI"/>
-      <w:sz w:val="18"/>
-      <w:szCs w:val="18"/>
-      <w:lang w:val="fr-FR"/>
-    </w:rPr>
-  </w:style>
-  <w:style w:type="character" w:styleId="PlaceholderText">
-    <w:name w:val="Placeholder Text"/>
-    <w:basedOn w:val="DefaultParagraphFont"/>
-    <w:uiPriority w:val="99"/>
-    <w:semiHidden/>
-    <w:qFormat/>
-    <w:rsid w:val="00B852E4"/>
-    <w:rPr>
-      <w:color w:val="808080"/>
-    </w:rPr>
-  </w:style>
-  <w:style w:type="character" w:customStyle="1" w:styleId="ListLabel1">
-    <w:name w:val="ListLabel 1"/>
-    <w:qFormat/>
-    <w:rPr>
-      <w:rFonts w:eastAsia="Calibri" w:cs="Calibri"/>
-    </w:rPr>
-  </w:style>
-  <w:style w:type="character" w:customStyle="1" w:styleId="ListLabel2">
-    <w:name w:val="ListLabel 2"/>
-    <w:qFormat/>
-    <w:rPr>
-      <w:rFonts w:cs="Courier New"/>
-    </w:rPr>
-  </w:style>
-  <w:style w:type="character" w:customStyle="1" w:styleId="ListLabel3">
-    <w:name w:val="ListLabel 3"/>
-    <w:qFormat/>
-    <w:rPr>
-      <w:rFonts w:cs="Courier New"/>
-    </w:rPr>
-  </w:style>
-  <w:style w:type="character" w:customStyle="1" w:styleId="ListLabel4">
-    <w:name w:val="ListLabel 4"/>
-    <w:qFormat/>
-    <w:rPr>
-      <w:rFonts w:cs="Courier New"/>
-    </w:rPr>
-  </w:style>
-  <w:style w:type="character" w:customStyle="1" w:styleId="ListLabel5">
-    <w:name w:val="ListLabel 5"/>
-    <w:qFormat/>
-  </w:style>
-  <w:style w:type="character" w:customStyle="1" w:styleId="ListLabel6">
-    <w:name w:val="ListLabel 6"/>
-    <w:qFormat/>
-  </w:style>
-  <w:style w:type="character" w:customStyle="1" w:styleId="ListLabel7">
-    <w:name w:val="ListLabel 7"/>
-    <w:qFormat/>
-    <w:rPr>
-      <w:rFonts w:cs="Symbol"/>
-      <w:b/>
-    </w:rPr>
-  </w:style>
-  <w:style w:type="character" w:customStyle="1" w:styleId="ListLabel8">
-    <w:name w:val="ListLabel 8"/>
-    <w:qFormat/>
-    <w:rPr>
-      <w:rFonts w:cs="Courier New"/>
-    </w:rPr>
-  </w:style>
-  <w:style w:type="character" w:customStyle="1" w:styleId="ListLabel9">
-    <w:name w:val="ListLabel 9"/>
-    <w:qFormat/>
-    <w:rPr>
-      <w:rFonts w:cs="Wingdings"/>
-    </w:rPr>
-  </w:style>
-  <w:style w:type="character" w:customStyle="1" w:styleId="ListLabel10">
-    <w:name w:val="ListLabel 10"/>
-    <w:qFormat/>
-    <w:rPr>
-      <w:rFonts w:cs="Symbol"/>
-    </w:rPr>
-  </w:style>
-  <w:style w:type="character" w:customStyle="1" w:styleId="ListLabel11">
-    <w:name w:val="ListLabel 11"/>
-    <w:qFormat/>
-    <w:rPr>
-      <w:rFonts w:cs="Courier New"/>
-    </w:rPr>
-  </w:style>
-  <w:style w:type="character" w:customStyle="1" w:styleId="ListLabel12">
-    <w:name w:val="ListLabel 12"/>
-    <w:qFormat/>
-    <w:rPr>
-      <w:rFonts w:cs="Wingdings"/>
-    </w:rPr>
-  </w:style>
-  <w:style w:type="character" w:customStyle="1" w:styleId="ListLabel13">
-    <w:name w:val="ListLabel 13"/>
-    <w:qFormat/>
-    <w:rPr>
-      <w:rFonts w:cs="Symbol"/>
-    </w:rPr>
-  </w:style>
-  <w:style w:type="character" w:customStyle="1" w:styleId="ListLabel14">
-    <w:name w:val="ListLabel 14"/>
-    <w:qFormat/>
-    <w:rPr>
-      <w:rFonts w:cs="Courier New"/>
-    </w:rPr>
-  </w:style>
-  <w:style w:type="character" w:customStyle="1" w:styleId="ListLabel15">
-    <w:name w:val="ListLabel 15"/>
-    <w:qFormat/>
-    <w:rPr>
-      <w:rFonts w:cs="Wingdings"/>
-    </w:rPr>
-  </w:style>
-  <w:style w:type="character" w:customStyle="1" w:styleId="ListLabel16">
-    <w:name w:val="ListLabel 16"/>
-    <w:qFormat/>
-    <w:rPr>
-      <w:rFonts w:cs="Symbol"/>
-    </w:rPr>
-  </w:style>
-  <w:style w:type="character" w:customStyle="1" w:styleId="ListLabel17">
-    <w:name w:val="ListLabel 17"/>
-    <w:qFormat/>
-    <w:rPr>
-      <w:rFonts w:cs="Courier New"/>
-    </w:rPr>
-  </w:style>
-  <w:style w:type="character" w:customStyle="1" w:styleId="ListLabel18">
-    <w:name w:val="ListLabel 18"/>
-    <w:qFormat/>
-    <w:rPr>
-      <w:rFonts w:cs="Wingdings"/>
-    </w:rPr>
-  </w:style>
-  <w:style w:type="character" w:customStyle="1" w:styleId="ListLabel19">
-    <w:name w:val="ListLabel 19"/>
-    <w:qFormat/>
-    <w:rPr>
-      <w:rFonts w:cs="Symbol"/>
-    </w:rPr>
-  </w:style>
-  <w:style w:type="character" w:customStyle="1" w:styleId="ListLabel20">
-    <w:name w:val="ListLabel 20"/>
-    <w:qFormat/>
-    <w:rPr>
-      <w:rFonts w:cs="Courier New"/>
-    </w:rPr>
-  </w:style>
-  <w:style w:type="character" w:customStyle="1" w:styleId="ListLabel21">
-    <w:name w:val="ListLabel 21"/>
-    <w:qFormat/>
-    <w:rPr>
-      <w:rFonts w:cs="Wingdings"/>
-    </w:rPr>
-  </w:style>
-  <w:style w:type="character" w:customStyle="1" w:styleId="ListLabel22">
-    <w:name w:val="ListLabel 22"/>
-    <w:qFormat/>
-    <w:rPr>
-      <w:rFonts w:cs="Symbol"/>
-    </w:rPr>
-  </w:style>
-  <w:style w:type="character" w:customStyle="1" w:styleId="ListLabel23">
-    <w:name w:val="ListLabel 23"/>
-    <w:qFormat/>
-    <w:rPr>
-      <w:rFonts w:cs="Courier New"/>
-    </w:rPr>
-  </w:style>
-  <w:style w:type="character" w:customStyle="1" w:styleId="ListLabel24">
-    <w:name w:val="ListLabel 24"/>
-    <w:qFormat/>
-    <w:rPr>
-      <w:rFonts w:cs="Wingdings"/>
-    </w:rPr>
-  </w:style>
-  <w:style w:type="character" w:customStyle="1" w:styleId="ListLabel25">
-    <w:name w:val="ListLabel 25"/>
-    <w:qFormat/>
-    <w:rPr>
-      <w:rFonts w:cs="Symbol"/>
-    </w:rPr>
-  </w:style>
-  <w:style w:type="character" w:customStyle="1" w:styleId="ListLabel26">
-    <w:name w:val="ListLabel 26"/>
-    <w:qFormat/>
-    <w:rPr>
-      <w:rFonts w:cs="Courier New"/>
-    </w:rPr>
-  </w:style>
-  <w:style w:type="character" w:customStyle="1" w:styleId="ListLabel27">
-    <w:name w:val="ListLabel 27"/>
-    <w:qFormat/>
-    <w:rPr>
-      <w:rFonts w:cs="Wingdings"/>
-    </w:rPr>
-  </w:style>
-  <w:style w:type="character" w:customStyle="1" w:styleId="ListLabel28">
-    <w:name w:val="ListLabel 28"/>
-    <w:qFormat/>
-    <w:rPr>
-      <w:rFonts w:cs="Symbol"/>
-    </w:rPr>
-  </w:style>
-  <w:style w:type="character" w:customStyle="1" w:styleId="ListLabel29">
-    <w:name w:val="ListLabel 29"/>
-    <w:qFormat/>
-    <w:rPr>
-      <w:rFonts w:cs="Courier New"/>
-    </w:rPr>
-  </w:style>
-  <w:style w:type="character" w:customStyle="1" w:styleId="ListLabel30">
-    <w:name w:val="ListLabel 30"/>
-    <w:qFormat/>
-    <w:rPr>
-      <w:rFonts w:cs="Wingdings"/>
-    </w:rPr>
-  </w:style>
-  <w:style w:type="character" w:customStyle="1" w:styleId="ListLabel31">
-    <w:name w:val="ListLabel 31"/>
-    <w:qFormat/>
-    <w:rPr>
-      <w:rFonts w:cs="Symbol"/>
-    </w:rPr>
-  </w:style>
-  <w:style w:type="character" w:customStyle="1" w:styleId="ListLabel32">
-    <w:name w:val="ListLabel 32"/>
-    <w:qFormat/>
-    <w:rPr>
-      <w:rFonts w:cs="Courier New"/>
-    </w:rPr>
-  </w:style>
-  <w:style w:type="character" w:customStyle="1" w:styleId="ListLabel33">
-    <w:name w:val="ListLabel 33"/>
-    <w:qFormat/>
-    <w:rPr>
-      <w:rFonts w:cs="Wingdings"/>
-    </w:rPr>
-  </w:style>
-  <w:style w:type="paragraph" w:customStyle="1" w:styleId="Heading">
-    <w:name w:val="Heading"/>
-    <w:basedOn w:val="Normal"/>
-    <w:next w:val="BodyText"/>
-    <w:qFormat/>
-    <w:pPr>
-      <w:keepNext/>
-      <w:spacing w:before="240" w:after="120"/>
-    </w:pPr>
-    <w:rPr>
-      <w:rFonts w:ascii="Liberation Sans" w:eastAsia="Noto Sans CJK SC Regular" w:hAnsi="Liberation Sans" w:cs="FreeSans"/>
-      <w:sz w:val="28"/>
-      <w:szCs w:val="28"/>
-    </w:rPr>
-  </w:style>
-  <w:style w:type="paragraph" w:styleId="BodyText">
-    <w:name w:val="Body Text"/>
-    <w:basedOn w:val="Normal"/>
-    <w:pPr>
-      <w:spacing w:after="140" w:line="288" w:lineRule="auto"/>
-    </w:pPr>
-  </w:style>
-  <w:style w:type="paragraph" w:styleId="List">
-    <w:name w:val="List"/>
-    <w:basedOn w:val="BodyText"/>
-    <w:rPr>
-      <w:rFonts w:cs="FreeSans"/>
-    </w:rPr>
-  </w:style>
-  <w:style w:type="paragraph" w:styleId="Caption">
-    <w:name w:val="caption"/>
-    <w:basedOn w:val="Normal"/>
-    <w:qFormat/>
-    <w:pPr>
-      <w:suppressLineNumbers/>
-      <w:spacing w:before="120" w:after="120"/>
-    </w:pPr>
-    <w:rPr>
-      <w:rFonts w:cs="FreeSans"/>
-      <w:i/>
-      <w:iCs/>
-      <w:sz w:val="24"/>
-      <w:szCs w:val="24"/>
-    </w:rPr>
-  </w:style>
-  <w:style w:type="paragraph" w:customStyle="1" w:styleId="Index">
-    <w:name w:val="Index"/>
-    <w:basedOn w:val="Normal"/>
-    <w:qFormat/>
-    <w:pPr>
-      <w:suppressLineNumbers/>
-    </w:pPr>
-    <w:rPr>
-      <w:rFonts w:cs="FreeSans"/>
-    </w:rPr>
-  </w:style>
-  <w:style w:type="paragraph" w:styleId="ListParagraph">
-    <w:name w:val="List Paragraph"/>
-    <w:basedOn w:val="Normal"/>
-    <w:uiPriority w:val="34"/>
-    <w:qFormat/>
-    <w:rsid w:val="006E1E9A"/>
-    <w:pPr>
-      <w:ind w:left="720"/>
-      <w:contextualSpacing/>
-    </w:pPr>
-  </w:style>
-  <w:style w:type="paragraph" w:styleId="CommentText">
-    <w:name w:val="annotation text"/>
-    <w:basedOn w:val="Normal"/>
-    <w:link w:val="CommentTextChar"/>
-    <w:uiPriority w:val="99"/>
-    <w:semiHidden/>
-    <w:unhideWhenUsed/>
-    <w:qFormat/>
-    <w:rsid w:val="00C03709"/>
-    <w:pPr>
-      <w:spacing w:line="240" w:lineRule="auto"/>
-    </w:pPr>
-    <w:rPr>
-      <w:sz w:val="20"/>
-      <w:szCs w:val="20"/>
-    </w:rPr>
-  </w:style>
-  <w:style w:type="paragraph" w:styleId="CommentSubject">
-    <w:name w:val="annotation subject"/>
-    <w:basedOn w:val="CommentText"/>
-    <w:link w:val="CommentSubjectChar"/>
-    <w:uiPriority w:val="99"/>
-    <w:semiHidden/>
-    <w:unhideWhenUsed/>
-    <w:qFormat/>
-    <w:rsid w:val="00C03709"/>
-    <w:rPr>
-      <w:b/>
-      <w:bCs/>
-    </w:rPr>
-  </w:style>
-  <w:style w:type="paragraph" w:styleId="BalloonText">
-    <w:name w:val="Balloon Text"/>
-    <w:basedOn w:val="Normal"/>
-    <w:link w:val="BalloonTextChar"/>
-    <w:uiPriority w:val="99"/>
-    <w:semiHidden/>
-    <w:unhideWhenUsed/>
-    <w:qFormat/>
-    <w:rsid w:val="00C03709"/>
-    <w:pPr>
-      <w:spacing w:after="0" w:line="240" w:lineRule="auto"/>
-    </w:pPr>
-    <w:rPr>
-      <w:rFonts w:ascii="Segoe UI" w:hAnsi="Segoe UI" w:cs="Segoe UI"/>
-      <w:sz w:val="18"/>
-      <w:szCs w:val="18"/>
-    </w:rPr>
-  </w:style>
-  <w:style w:type="paragraph" w:styleId="Footer">
-    <w:name w:val="footer"/>
-    <w:basedOn w:val="Normal"/>
-  </w:style>
-  <w:style w:type="paragraph" w:customStyle="1" w:styleId="Lucidaconsole">
-    <w:name w:val="Lucida console"/>
-    <w:basedOn w:val="Normal"/>
-    <w:qFormat/>
-    <w:pPr>
-      <w:jc w:val="both"/>
-    </w:pPr>
-  </w:style>
-  <w:style w:type="table" w:styleId="TableGrid">
-    <w:name w:val="Table Grid"/>
-    <w:basedOn w:val="TableNormal"/>
-    <w:uiPriority w:val="39"/>
-    <w:rsid w:val="00976EFF"/>
-    <w:tblPr>
-      <w:tblInd w:w="0" w:type="dxa"/>
-      <w:tblBorders>
-        <w:top w:val="single" w:sz="4" w:space="0" w:color="auto"/>
-        <w:left w:val="single" w:sz="4" w:space="0" w:color="auto"/>
-        <w:bottom w:val="single" w:sz="4" w:space="0" w:color="auto"/>
-        <w:right w:val="single" w:sz="4" w:space="0" w:color="auto"/>
-        <w:insideH w:val="single" w:sz="4" w:space="0" w:color="auto"/>
-        <w:insideV w:val="single" w:sz="4" w:space="0" w:color="auto"/>
-      </w:tblBorders>
-      <w:tblCellMar>
-        <w:top w:w="0" w:type="dxa"/>
-        <w:left w:w="108" w:type="dxa"/>
-        <w:bottom w:w="0" w:type="dxa"/>
-        <w:right w:w="108" w:type="dxa"/>
-      </w:tblCellMar>
     </w:tblPr>
   </w:style>
 </w:styles>
@@ -8388,7 +7766,7 @@
   <a:extraClrSchemeLst/>
   <a:extLst>
     <a:ext uri="{05A4C25C-085E-4340-85A3-A5531E510DB2}">
-      <thm15:themeFamily xmlns:thm15="http://schemas.microsoft.com/office/thememl/2012/main" xmlns="" name="Office Theme" id="{62F939B6-93AF-4DB8-9C6B-D6C7DFDC589F}" vid="{4A3C46E8-61CC-4603-A589-7422A47A8E4A}"/>
+      <thm15:themeFamily xmlns:thm15="http://schemas.microsoft.com/office/thememl/2012/main" name="Office Theme" id="{62F939B6-93AF-4DB8-9C6B-D6C7DFDC589F}" vid="{4A3C46E8-61CC-4603-A589-7422A47A8E4A}"/>
     </a:ext>
   </a:extLst>
 </a:theme>
@@ -8399,7 +7777,7 @@
 </file>
 
 <file path=customXml/itemProps1.xml><?xml version="1.0" encoding="utf-8"?>
-<ds:datastoreItem xmlns:ds="http://schemas.openxmlformats.org/officeDocument/2006/customXml" ds:itemID="{33868667-939C-2B4E-B1BF-808849CB5B15}">
+<ds:datastoreItem xmlns:ds="http://schemas.openxmlformats.org/officeDocument/2006/customXml" ds:itemID="{2102E747-E919-426E-B8C6-06AA031CE7C4}">
   <ds:schemaRefs>
     <ds:schemaRef ds:uri="http://schemas.openxmlformats.org/officeDocument/2006/bibliography"/>
   </ds:schemaRefs>

</xml_diff>